<commit_message>
docx to pdf first commit
docx file exported to pdf file,
</commit_message>
<xml_diff>
--- a/Udacity capstone stage 1 document.docx
+++ b/Udacity capstone stage 1 document.docx
@@ -1,6 +1,6 @@
 
 <file path=word/document.xml><?xml version="1.0" encoding="utf-8"?>
-<w:document xmlns:wpc="http://schemas.microsoft.com/office/word/2010/wordprocessingCanvas" xmlns:cx="http://schemas.microsoft.com/office/drawing/2014/chartex" xmlns:mc="http://schemas.openxmlformats.org/markup-compatibility/2006" xmlns:o="urn:schemas-microsoft-com:office:office" xmlns:r="http://schemas.openxmlformats.org/officeDocument/2006/relationships" xmlns:m="http://schemas.openxmlformats.org/officeDocument/2006/math" xmlns:v="urn:schemas-microsoft-com:vml" xmlns:wp14="http://schemas.microsoft.com/office/word/2010/wordprocessingDrawing" xmlns:wp="http://schemas.openxmlformats.org/drawingml/2006/wordprocessingDrawing" xmlns:w10="urn:schemas-microsoft-com:office:word" xmlns:w="http://schemas.openxmlformats.org/wordprocessingml/2006/main" xmlns:w14="http://schemas.microsoft.com/office/word/2010/wordml" xmlns:w15="http://schemas.microsoft.com/office/word/2012/wordml" xmlns:w16se="http://schemas.microsoft.com/office/word/2015/wordml/symex" xmlns:wpg="http://schemas.microsoft.com/office/word/2010/wordprocessingGroup" xmlns:wpi="http://schemas.microsoft.com/office/word/2010/wordprocessingInk" xmlns:wne="http://schemas.microsoft.com/office/word/2006/wordml" xmlns:wps="http://schemas.microsoft.com/office/word/2010/wordprocessingShape" mc:Ignorable="w14 w15 w16se wp14">
+<w:document xmlns:wpc="http://schemas.microsoft.com/office/word/2010/wordprocessingCanvas" xmlns:mc="http://schemas.openxmlformats.org/markup-compatibility/2006" xmlns:o="urn:schemas-microsoft-com:office:office" xmlns:r="http://schemas.openxmlformats.org/officeDocument/2006/relationships" xmlns:m="http://schemas.openxmlformats.org/officeDocument/2006/math" xmlns:v="urn:schemas-microsoft-com:vml" xmlns:wp14="http://schemas.microsoft.com/office/word/2010/wordprocessingDrawing" xmlns:wp="http://schemas.openxmlformats.org/drawingml/2006/wordprocessingDrawing" xmlns:w="http://schemas.openxmlformats.org/wordprocessingml/2006/main" xmlns:w14="http://schemas.microsoft.com/office/word/2010/wordml" xmlns:w10="urn:schemas-microsoft-com:office:word" xmlns:w15="http://schemas.microsoft.com/office/word/2012/wordml" xmlns:wpg="http://schemas.microsoft.com/office/word/2010/wordprocessingGroup" xmlns:wpi="http://schemas.microsoft.com/office/word/2010/wordprocessingInk" xmlns:wne="http://schemas.microsoft.com/office/word/2006/wordml" xmlns:wps="http://schemas.microsoft.com/office/word/2010/wordprocessingShape" xmlns:wpsCustomData="http://www.wps.cn/officeDocument/2013/wpsCustomData" mc:Ignorable="w14 w15 wp14">
   <w:body>
     <w:p>
       <w:pPr>
@@ -17,7 +17,6 @@
           <w:docPartUnique/>
         </w:docPartObj>
       </w:sdtPr>
-      <w:sdtEndPr/>
       <w:sdtContent>
         <w:p>
           <w:pPr>
@@ -36,15 +35,29 @@
           <w:r>
             <w:fldChar w:fldCharType="separate"/>
           </w:r>
-          <w:hyperlink w:anchor="_sm4ra97uwo11">
-            <w:r>
-              <w:rPr>
-                <w:color w:val="1155CC"/>
-                <w:u w:val="single"/>
-              </w:rPr>
-              <w:t>Description</w:t>
-            </w:r>
-          </w:hyperlink>
+          <w:r>
+            <w:fldChar w:fldCharType="begin"/>
+          </w:r>
+          <w:r>
+            <w:instrText xml:space="preserve"> HYPERLINK \l "_sm4ra97uwo11" \h </w:instrText>
+          </w:r>
+          <w:r>
+            <w:fldChar w:fldCharType="separate"/>
+          </w:r>
+          <w:r>
+            <w:rPr>
+              <w:color w:val="1155CC"/>
+              <w:u w:val="single"/>
+            </w:rPr>
+            <w:t>Description</w:t>
+          </w:r>
+          <w:r>
+            <w:rPr>
+              <w:color w:val="1155CC"/>
+              <w:u w:val="single"/>
+            </w:rPr>
+            <w:fldChar w:fldCharType="end"/>
+          </w:r>
         </w:p>
         <w:p>
           <w:pPr>
@@ -54,15 +67,29 @@
               <w:u w:val="single"/>
             </w:rPr>
           </w:pPr>
-          <w:hyperlink w:anchor="_aws88pzfmqca">
-            <w:r>
-              <w:rPr>
-                <w:color w:val="1155CC"/>
-                <w:u w:val="single"/>
-              </w:rPr>
-              <w:t>Intended User</w:t>
-            </w:r>
-          </w:hyperlink>
+          <w:r>
+            <w:fldChar w:fldCharType="begin"/>
+          </w:r>
+          <w:r>
+            <w:instrText xml:space="preserve"> HYPERLINK \l "_aws88pzfmqca" \h </w:instrText>
+          </w:r>
+          <w:r>
+            <w:fldChar w:fldCharType="separate"/>
+          </w:r>
+          <w:r>
+            <w:rPr>
+              <w:color w:val="1155CC"/>
+              <w:u w:val="single"/>
+            </w:rPr>
+            <w:t>Intended User</w:t>
+          </w:r>
+          <w:r>
+            <w:rPr>
+              <w:color w:val="1155CC"/>
+              <w:u w:val="single"/>
+            </w:rPr>
+            <w:fldChar w:fldCharType="end"/>
+          </w:r>
         </w:p>
         <w:p>
           <w:pPr>
@@ -72,15 +99,29 @@
               <w:u w:val="single"/>
             </w:rPr>
           </w:pPr>
-          <w:hyperlink w:anchor="_zheq5430xrpq">
-            <w:r>
-              <w:rPr>
-                <w:color w:val="1155CC"/>
-                <w:u w:val="single"/>
-              </w:rPr>
-              <w:t>Features</w:t>
-            </w:r>
-          </w:hyperlink>
+          <w:r>
+            <w:fldChar w:fldCharType="begin"/>
+          </w:r>
+          <w:r>
+            <w:instrText xml:space="preserve"> HYPERLINK \l "_zheq5430xrpq" \h </w:instrText>
+          </w:r>
+          <w:r>
+            <w:fldChar w:fldCharType="separate"/>
+          </w:r>
+          <w:r>
+            <w:rPr>
+              <w:color w:val="1155CC"/>
+              <w:u w:val="single"/>
+            </w:rPr>
+            <w:t>Features</w:t>
+          </w:r>
+          <w:r>
+            <w:rPr>
+              <w:color w:val="1155CC"/>
+              <w:u w:val="single"/>
+            </w:rPr>
+            <w:fldChar w:fldCharType="end"/>
+          </w:r>
         </w:p>
         <w:p>
           <w:pPr>
@@ -90,15 +131,29 @@
               <w:u w:val="single"/>
             </w:rPr>
           </w:pPr>
-          <w:hyperlink w:anchor="_giquerrw6g46">
-            <w:r>
-              <w:rPr>
-                <w:color w:val="1155CC"/>
-                <w:u w:val="single"/>
-              </w:rPr>
-              <w:t>User Interface Mocks</w:t>
-            </w:r>
-          </w:hyperlink>
+          <w:r>
+            <w:fldChar w:fldCharType="begin"/>
+          </w:r>
+          <w:r>
+            <w:instrText xml:space="preserve"> HYPERLINK \l "_giquerrw6g46" \h </w:instrText>
+          </w:r>
+          <w:r>
+            <w:fldChar w:fldCharType="separate"/>
+          </w:r>
+          <w:r>
+            <w:rPr>
+              <w:color w:val="1155CC"/>
+              <w:u w:val="single"/>
+            </w:rPr>
+            <w:t>User Interface Mocks</w:t>
+          </w:r>
+          <w:r>
+            <w:rPr>
+              <w:color w:val="1155CC"/>
+              <w:u w:val="single"/>
+            </w:rPr>
+            <w:fldChar w:fldCharType="end"/>
+          </w:r>
         </w:p>
         <w:p>
           <w:pPr>
@@ -288,15 +343,29 @@
               <w:u w:val="single"/>
             </w:rPr>
           </w:pPr>
-          <w:hyperlink w:anchor="_gvcvmae8jn8u">
-            <w:r>
-              <w:rPr>
-                <w:color w:val="1155CC"/>
-                <w:u w:val="single"/>
-              </w:rPr>
-              <w:t>Key Considerations</w:t>
-            </w:r>
-          </w:hyperlink>
+          <w:r>
+            <w:fldChar w:fldCharType="begin"/>
+          </w:r>
+          <w:r>
+            <w:instrText xml:space="preserve"> HYPERLINK \l "_gvcvmae8jn8u" \h </w:instrText>
+          </w:r>
+          <w:r>
+            <w:fldChar w:fldCharType="separate"/>
+          </w:r>
+          <w:r>
+            <w:rPr>
+              <w:color w:val="1155CC"/>
+              <w:u w:val="single"/>
+            </w:rPr>
+            <w:t>Key Considerations</w:t>
+          </w:r>
+          <w:r>
+            <w:rPr>
+              <w:color w:val="1155CC"/>
+              <w:u w:val="single"/>
+            </w:rPr>
+            <w:fldChar w:fldCharType="end"/>
+          </w:r>
         </w:p>
         <w:p>
           <w:pPr>
@@ -306,15 +375,29 @@
               <w:u w:val="single"/>
             </w:rPr>
           </w:pPr>
-          <w:hyperlink w:anchor="_v8my7nhtvz0m">
-            <w:r>
-              <w:rPr>
-                <w:color w:val="1155CC"/>
-                <w:u w:val="single"/>
-              </w:rPr>
-              <w:t>How will your app handle data persistence?</w:t>
-            </w:r>
-          </w:hyperlink>
+          <w:r>
+            <w:fldChar w:fldCharType="begin"/>
+          </w:r>
+          <w:r>
+            <w:instrText xml:space="preserve"> HYPERLINK \l "_v8my7nhtvz0m" \h </w:instrText>
+          </w:r>
+          <w:r>
+            <w:fldChar w:fldCharType="separate"/>
+          </w:r>
+          <w:r>
+            <w:rPr>
+              <w:color w:val="1155CC"/>
+              <w:u w:val="single"/>
+            </w:rPr>
+            <w:t>How will your app handle data persistence?</w:t>
+          </w:r>
+          <w:r>
+            <w:rPr>
+              <w:color w:val="1155CC"/>
+              <w:u w:val="single"/>
+            </w:rPr>
+            <w:fldChar w:fldCharType="end"/>
+          </w:r>
         </w:p>
         <w:p>
           <w:pPr>
@@ -324,15 +407,29 @@
               <w:u w:val="single"/>
             </w:rPr>
           </w:pPr>
-          <w:hyperlink w:anchor="_gw69vjn1ico0">
-            <w:r>
-              <w:rPr>
-                <w:color w:val="1155CC"/>
-                <w:u w:val="single"/>
-              </w:rPr>
-              <w:t>Describe any corner cases in the UX.</w:t>
-            </w:r>
-          </w:hyperlink>
+          <w:r>
+            <w:fldChar w:fldCharType="begin"/>
+          </w:r>
+          <w:r>
+            <w:instrText xml:space="preserve"> HYPERLINK \l "_gw69vjn1ico0" \h </w:instrText>
+          </w:r>
+          <w:r>
+            <w:fldChar w:fldCharType="separate"/>
+          </w:r>
+          <w:r>
+            <w:rPr>
+              <w:color w:val="1155CC"/>
+              <w:u w:val="single"/>
+            </w:rPr>
+            <w:t>Describe any corner cases in the UX.</w:t>
+          </w:r>
+          <w:r>
+            <w:rPr>
+              <w:color w:val="1155CC"/>
+              <w:u w:val="single"/>
+            </w:rPr>
+            <w:fldChar w:fldCharType="end"/>
+          </w:r>
         </w:p>
         <w:p>
           <w:pPr>
@@ -342,15 +439,29 @@
               <w:u w:val="single"/>
             </w:rPr>
           </w:pPr>
-          <w:hyperlink w:anchor="_6yqqubmw5bs">
-            <w:r>
-              <w:rPr>
-                <w:color w:val="1155CC"/>
-                <w:u w:val="single"/>
-              </w:rPr>
-              <w:t>Describe any libraries you’ll be using and share your reasoning for including them.</w:t>
-            </w:r>
-          </w:hyperlink>
+          <w:r>
+            <w:fldChar w:fldCharType="begin"/>
+          </w:r>
+          <w:r>
+            <w:instrText xml:space="preserve"> HYPERLINK \l "_6yqqubmw5bs" \h </w:instrText>
+          </w:r>
+          <w:r>
+            <w:fldChar w:fldCharType="separate"/>
+          </w:r>
+          <w:r>
+            <w:rPr>
+              <w:color w:val="1155CC"/>
+              <w:u w:val="single"/>
+            </w:rPr>
+            <w:t>Describe any libraries you’ll be using and share your reasoning for including them.</w:t>
+          </w:r>
+          <w:r>
+            <w:rPr>
+              <w:color w:val="1155CC"/>
+              <w:u w:val="single"/>
+            </w:rPr>
+            <w:fldChar w:fldCharType="end"/>
+          </w:r>
         </w:p>
         <w:p>
           <w:pPr>
@@ -360,15 +471,29 @@
               <w:u w:val="single"/>
             </w:rPr>
           </w:pPr>
-          <w:hyperlink w:anchor="_qrxg682nywe6">
-            <w:r>
-              <w:rPr>
-                <w:color w:val="1155CC"/>
-                <w:u w:val="single"/>
-              </w:rPr>
-              <w:t>Describe how you will implement Google Play Services.</w:t>
-            </w:r>
-          </w:hyperlink>
+          <w:r>
+            <w:fldChar w:fldCharType="begin"/>
+          </w:r>
+          <w:r>
+            <w:instrText xml:space="preserve"> HYPERLINK \l "_qrxg682nywe6" \h </w:instrText>
+          </w:r>
+          <w:r>
+            <w:fldChar w:fldCharType="separate"/>
+          </w:r>
+          <w:r>
+            <w:rPr>
+              <w:color w:val="1155CC"/>
+              <w:u w:val="single"/>
+            </w:rPr>
+            <w:t>Describe how you will implement Google Play Services.</w:t>
+          </w:r>
+          <w:r>
+            <w:rPr>
+              <w:color w:val="1155CC"/>
+              <w:u w:val="single"/>
+            </w:rPr>
+            <w:fldChar w:fldCharType="end"/>
+          </w:r>
         </w:p>
         <w:p>
           <w:pPr>
@@ -378,15 +503,29 @@
               <w:u w:val="single"/>
             </w:rPr>
           </w:pPr>
-          <w:hyperlink w:anchor="_v518bncmggeg">
-            <w:r>
-              <w:rPr>
-                <w:color w:val="1155CC"/>
-                <w:u w:val="single"/>
-              </w:rPr>
-              <w:t>Next Steps: Required Tasks</w:t>
-            </w:r>
-          </w:hyperlink>
+          <w:r>
+            <w:fldChar w:fldCharType="begin"/>
+          </w:r>
+          <w:r>
+            <w:instrText xml:space="preserve"> HYPERLINK \l "_v518bncmggeg" \h </w:instrText>
+          </w:r>
+          <w:r>
+            <w:fldChar w:fldCharType="separate"/>
+          </w:r>
+          <w:r>
+            <w:rPr>
+              <w:color w:val="1155CC"/>
+              <w:u w:val="single"/>
+            </w:rPr>
+            <w:t>Next Steps: Required Tasks</w:t>
+          </w:r>
+          <w:r>
+            <w:rPr>
+              <w:color w:val="1155CC"/>
+              <w:u w:val="single"/>
+            </w:rPr>
+            <w:fldChar w:fldCharType="end"/>
+          </w:r>
         </w:p>
         <w:p>
           <w:pPr>
@@ -396,15 +535,29 @@
               <w:u w:val="single"/>
             </w:rPr>
           </w:pPr>
-          <w:hyperlink w:anchor="_8oe8zpk3qsmp">
-            <w:r>
-              <w:rPr>
-                <w:color w:val="1155CC"/>
-                <w:u w:val="single"/>
-              </w:rPr>
-              <w:t>Task 1: Project Setup</w:t>
-            </w:r>
-          </w:hyperlink>
+          <w:r>
+            <w:fldChar w:fldCharType="begin"/>
+          </w:r>
+          <w:r>
+            <w:instrText xml:space="preserve"> HYPERLINK \l "_8oe8zpk3qsmp" \h </w:instrText>
+          </w:r>
+          <w:r>
+            <w:fldChar w:fldCharType="separate"/>
+          </w:r>
+          <w:r>
+            <w:rPr>
+              <w:color w:val="1155CC"/>
+              <w:u w:val="single"/>
+            </w:rPr>
+            <w:t>Task 1: Project Setup</w:t>
+          </w:r>
+          <w:r>
+            <w:rPr>
+              <w:color w:val="1155CC"/>
+              <w:u w:val="single"/>
+            </w:rPr>
+            <w:fldChar w:fldCharType="end"/>
+          </w:r>
         </w:p>
         <w:p>
           <w:pPr>
@@ -415,23 +568,38 @@
               <w:lang w:val="en-US"/>
             </w:rPr>
           </w:pPr>
-          <w:hyperlink w:anchor="_rzllsk6uqztx">
-            <w:r>
-              <w:rPr>
-                <w:color w:val="1155CC"/>
-                <w:u w:val="single"/>
-              </w:rPr>
-              <w:t xml:space="preserve">Task 2: Implement </w:t>
-            </w:r>
-            <w:r>
-              <w:rPr>
-                <w:color w:val="1155CC"/>
-                <w:u w:val="single"/>
-                <w:lang w:val="en-US"/>
-              </w:rPr>
-              <w:t>F</w:t>
-            </w:r>
-          </w:hyperlink>
+          <w:r>
+            <w:fldChar w:fldCharType="begin"/>
+          </w:r>
+          <w:r>
+            <w:instrText xml:space="preserve"> HYPERLINK \l "_rzllsk6uqztx" \h </w:instrText>
+          </w:r>
+          <w:r>
+            <w:fldChar w:fldCharType="separate"/>
+          </w:r>
+          <w:r>
+            <w:rPr>
+              <w:color w:val="1155CC"/>
+              <w:u w:val="single"/>
+            </w:rPr>
+            <w:t xml:space="preserve">Task 2: Implement </w:t>
+          </w:r>
+          <w:r>
+            <w:rPr>
+              <w:color w:val="1155CC"/>
+              <w:u w:val="single"/>
+              <w:lang w:val="en-US"/>
+            </w:rPr>
+            <w:t>F</w:t>
+          </w:r>
+          <w:r>
+            <w:rPr>
+              <w:color w:val="1155CC"/>
+              <w:u w:val="single"/>
+              <w:lang w:val="en-US"/>
+            </w:rPr>
+            <w:fldChar w:fldCharType="end"/>
+          </w:r>
           <w:r>
             <w:rPr>
               <w:color w:val="1155CC"/>
@@ -468,38 +636,53 @@
               <w:lang w:val="en-US"/>
             </w:rPr>
           </w:pPr>
-          <w:hyperlink w:anchor="_kjidlkq4xm3u">
-            <w:r>
-              <w:rPr>
-                <w:color w:val="1155CC"/>
-                <w:u w:val="single"/>
-              </w:rPr>
-              <w:t xml:space="preserve">Task </w:t>
-            </w:r>
-            <w:r>
-              <w:rPr>
-                <w:color w:val="1155CC"/>
-                <w:u w:val="single"/>
-                <w:lang w:val="en-US"/>
-              </w:rPr>
-              <w:t>4</w:t>
-            </w:r>
-            <w:r>
-              <w:rPr>
-                <w:color w:val="1155CC"/>
-                <w:u w:val="single"/>
-              </w:rPr>
-              <w:t>:</w:t>
-            </w:r>
-            <w:r>
-              <w:rPr>
-                <w:color w:val="1155CC"/>
-                <w:u w:val="single"/>
-                <w:lang w:val="en-US"/>
-              </w:rPr>
-              <w:t xml:space="preserve"> </w:t>
-            </w:r>
-          </w:hyperlink>
+          <w:r>
+            <w:fldChar w:fldCharType="begin"/>
+          </w:r>
+          <w:r>
+            <w:instrText xml:space="preserve"> HYPERLINK \l "_kjidlkq4xm3u" \h </w:instrText>
+          </w:r>
+          <w:r>
+            <w:fldChar w:fldCharType="separate"/>
+          </w:r>
+          <w:r>
+            <w:rPr>
+              <w:color w:val="1155CC"/>
+              <w:u w:val="single"/>
+            </w:rPr>
+            <w:t xml:space="preserve">Task </w:t>
+          </w:r>
+          <w:r>
+            <w:rPr>
+              <w:color w:val="1155CC"/>
+              <w:u w:val="single"/>
+              <w:lang w:val="en-US"/>
+            </w:rPr>
+            <w:t>4</w:t>
+          </w:r>
+          <w:r>
+            <w:rPr>
+              <w:color w:val="1155CC"/>
+              <w:u w:val="single"/>
+            </w:rPr>
+            <w:t>:</w:t>
+          </w:r>
+          <w:r>
+            <w:rPr>
+              <w:color w:val="1155CC"/>
+              <w:u w:val="single"/>
+              <w:lang w:val="en-US"/>
+            </w:rPr>
+            <w:t xml:space="preserve"> </w:t>
+          </w:r>
+          <w:r>
+            <w:rPr>
+              <w:color w:val="1155CC"/>
+              <w:u w:val="single"/>
+              <w:lang w:val="en-US"/>
+            </w:rPr>
+            <w:fldChar w:fldCharType="end"/>
+          </w:r>
           <w:r>
             <w:rPr>
               <w:color w:val="1155CC"/>
@@ -518,38 +701,53 @@
               <w:lang w:val="en-US"/>
             </w:rPr>
           </w:pPr>
-          <w:hyperlink w:anchor="_kjidlkq4xm3u">
-            <w:r>
-              <w:rPr>
-                <w:color w:val="1155CC"/>
-                <w:u w:val="single"/>
-              </w:rPr>
-              <w:t xml:space="preserve">Task </w:t>
-            </w:r>
-            <w:r>
-              <w:rPr>
-                <w:color w:val="1155CC"/>
-                <w:u w:val="single"/>
-                <w:lang w:val="en-US"/>
-              </w:rPr>
-              <w:t>5</w:t>
-            </w:r>
-            <w:r>
-              <w:rPr>
-                <w:color w:val="1155CC"/>
-                <w:u w:val="single"/>
-              </w:rPr>
-              <w:t xml:space="preserve">: </w:t>
-            </w:r>
-            <w:r>
-              <w:rPr>
-                <w:color w:val="1155CC"/>
-                <w:u w:val="single"/>
-                <w:lang w:val="en-US"/>
-              </w:rPr>
-              <w:t>S</w:t>
-            </w:r>
-          </w:hyperlink>
+          <w:r>
+            <w:fldChar w:fldCharType="begin"/>
+          </w:r>
+          <w:r>
+            <w:instrText xml:space="preserve"> HYPERLINK \l "_kjidlkq4xm3u" \h </w:instrText>
+          </w:r>
+          <w:r>
+            <w:fldChar w:fldCharType="separate"/>
+          </w:r>
+          <w:r>
+            <w:rPr>
+              <w:color w:val="1155CC"/>
+              <w:u w:val="single"/>
+            </w:rPr>
+            <w:t xml:space="preserve">Task </w:t>
+          </w:r>
+          <w:r>
+            <w:rPr>
+              <w:color w:val="1155CC"/>
+              <w:u w:val="single"/>
+              <w:lang w:val="en-US"/>
+            </w:rPr>
+            <w:t>5</w:t>
+          </w:r>
+          <w:r>
+            <w:rPr>
+              <w:color w:val="1155CC"/>
+              <w:u w:val="single"/>
+            </w:rPr>
+            <w:t xml:space="preserve">: </w:t>
+          </w:r>
+          <w:r>
+            <w:rPr>
+              <w:color w:val="1155CC"/>
+              <w:u w:val="single"/>
+              <w:lang w:val="en-US"/>
+            </w:rPr>
+            <w:t>S</w:t>
+          </w:r>
+          <w:r>
+            <w:rPr>
+              <w:color w:val="1155CC"/>
+              <w:u w:val="single"/>
+              <w:lang w:val="en-US"/>
+            </w:rPr>
+            <w:fldChar w:fldCharType="end"/>
+          </w:r>
           <w:r>
             <w:rPr>
               <w:color w:val="1155CC"/>
@@ -586,38 +784,53 @@
               <w:lang w:val="en-US"/>
             </w:rPr>
           </w:pPr>
-          <w:hyperlink w:anchor="_kjidlkq4xm3u">
-            <w:r>
-              <w:rPr>
-                <w:color w:val="1155CC"/>
-                <w:u w:val="single"/>
-              </w:rPr>
-              <w:t xml:space="preserve">Task </w:t>
-            </w:r>
-            <w:r>
-              <w:rPr>
-                <w:color w:val="1155CC"/>
-                <w:u w:val="single"/>
-                <w:lang w:val="en-US"/>
-              </w:rPr>
-              <w:t>7</w:t>
-            </w:r>
-            <w:r>
-              <w:rPr>
-                <w:color w:val="1155CC"/>
-                <w:u w:val="single"/>
-              </w:rPr>
-              <w:t xml:space="preserve">: </w:t>
-            </w:r>
-            <w:r>
-              <w:rPr>
-                <w:color w:val="1155CC"/>
-                <w:u w:val="single"/>
-                <w:lang w:val="en-US"/>
-              </w:rPr>
-              <w:t>A</w:t>
-            </w:r>
-          </w:hyperlink>
+          <w:r>
+            <w:fldChar w:fldCharType="begin"/>
+          </w:r>
+          <w:r>
+            <w:instrText xml:space="preserve"> HYPERLINK \l "_kjidlkq4xm3u" \h </w:instrText>
+          </w:r>
+          <w:r>
+            <w:fldChar w:fldCharType="separate"/>
+          </w:r>
+          <w:r>
+            <w:rPr>
+              <w:color w:val="1155CC"/>
+              <w:u w:val="single"/>
+            </w:rPr>
+            <w:t xml:space="preserve">Task </w:t>
+          </w:r>
+          <w:r>
+            <w:rPr>
+              <w:color w:val="1155CC"/>
+              <w:u w:val="single"/>
+              <w:lang w:val="en-US"/>
+            </w:rPr>
+            <w:t>7</w:t>
+          </w:r>
+          <w:r>
+            <w:rPr>
+              <w:color w:val="1155CC"/>
+              <w:u w:val="single"/>
+            </w:rPr>
+            <w:t xml:space="preserve">: </w:t>
+          </w:r>
+          <w:r>
+            <w:rPr>
+              <w:color w:val="1155CC"/>
+              <w:u w:val="single"/>
+              <w:lang w:val="en-US"/>
+            </w:rPr>
+            <w:t>A</w:t>
+          </w:r>
+          <w:r>
+            <w:rPr>
+              <w:color w:val="1155CC"/>
+              <w:u w:val="single"/>
+              <w:lang w:val="en-US"/>
+            </w:rPr>
+            <w:fldChar w:fldCharType="end"/>
+          </w:r>
           <w:r>
             <w:rPr>
               <w:color w:val="1155CC"/>
@@ -636,38 +849,53 @@
               <w:lang w:val="en-US"/>
             </w:rPr>
           </w:pPr>
-          <w:hyperlink w:anchor="_kjidlkq4xm3u">
-            <w:r>
-              <w:rPr>
-                <w:color w:val="1155CC"/>
-                <w:u w:val="single"/>
-              </w:rPr>
-              <w:t xml:space="preserve">Task </w:t>
-            </w:r>
-            <w:r>
-              <w:rPr>
-                <w:color w:val="1155CC"/>
-                <w:u w:val="single"/>
-                <w:lang w:val="en-US"/>
-              </w:rPr>
-              <w:t>8</w:t>
-            </w:r>
-            <w:r>
-              <w:rPr>
-                <w:color w:val="1155CC"/>
-                <w:u w:val="single"/>
-              </w:rPr>
-              <w:t xml:space="preserve">: </w:t>
-            </w:r>
-            <w:r>
-              <w:rPr>
-                <w:color w:val="1155CC"/>
-                <w:u w:val="single"/>
-                <w:lang w:val="en-US"/>
-              </w:rPr>
-              <w:t>C</w:t>
-            </w:r>
-          </w:hyperlink>
+          <w:r>
+            <w:fldChar w:fldCharType="begin"/>
+          </w:r>
+          <w:r>
+            <w:instrText xml:space="preserve"> HYPERLINK \l "_kjidlkq4xm3u" \h </w:instrText>
+          </w:r>
+          <w:r>
+            <w:fldChar w:fldCharType="separate"/>
+          </w:r>
+          <w:r>
+            <w:rPr>
+              <w:color w:val="1155CC"/>
+              <w:u w:val="single"/>
+            </w:rPr>
+            <w:t xml:space="preserve">Task </w:t>
+          </w:r>
+          <w:r>
+            <w:rPr>
+              <w:color w:val="1155CC"/>
+              <w:u w:val="single"/>
+              <w:lang w:val="en-US"/>
+            </w:rPr>
+            <w:t>8</w:t>
+          </w:r>
+          <w:r>
+            <w:rPr>
+              <w:color w:val="1155CC"/>
+              <w:u w:val="single"/>
+            </w:rPr>
+            <w:t xml:space="preserve">: </w:t>
+          </w:r>
+          <w:r>
+            <w:rPr>
+              <w:color w:val="1155CC"/>
+              <w:u w:val="single"/>
+              <w:lang w:val="en-US"/>
+            </w:rPr>
+            <w:t>C</w:t>
+          </w:r>
+          <w:r>
+            <w:rPr>
+              <w:color w:val="1155CC"/>
+              <w:u w:val="single"/>
+              <w:lang w:val="en-US"/>
+            </w:rPr>
+            <w:fldChar w:fldCharType="end"/>
+          </w:r>
           <w:r>
             <w:rPr>
               <w:color w:val="1155CC"/>
@@ -686,38 +914,53 @@
               <w:lang w:val="en-US"/>
             </w:rPr>
           </w:pPr>
-          <w:hyperlink w:anchor="_kjidlkq4xm3u">
-            <w:r>
-              <w:rPr>
-                <w:color w:val="1155CC"/>
-                <w:u w:val="single"/>
-              </w:rPr>
-              <w:t xml:space="preserve">Task </w:t>
-            </w:r>
-            <w:r>
-              <w:rPr>
-                <w:color w:val="1155CC"/>
-                <w:u w:val="single"/>
-                <w:lang w:val="en-US"/>
-              </w:rPr>
-              <w:t>9</w:t>
-            </w:r>
-            <w:r>
-              <w:rPr>
-                <w:color w:val="1155CC"/>
-                <w:u w:val="single"/>
-              </w:rPr>
-              <w:t xml:space="preserve">: </w:t>
-            </w:r>
-            <w:r>
-              <w:rPr>
-                <w:color w:val="1155CC"/>
-                <w:u w:val="single"/>
-                <w:lang w:val="en-US"/>
-              </w:rPr>
-              <w:t>S</w:t>
-            </w:r>
-          </w:hyperlink>
+          <w:r>
+            <w:fldChar w:fldCharType="begin"/>
+          </w:r>
+          <w:r>
+            <w:instrText xml:space="preserve"> HYPERLINK \l "_kjidlkq4xm3u" \h </w:instrText>
+          </w:r>
+          <w:r>
+            <w:fldChar w:fldCharType="separate"/>
+          </w:r>
+          <w:r>
+            <w:rPr>
+              <w:color w:val="1155CC"/>
+              <w:u w:val="single"/>
+            </w:rPr>
+            <w:t xml:space="preserve">Task </w:t>
+          </w:r>
+          <w:r>
+            <w:rPr>
+              <w:color w:val="1155CC"/>
+              <w:u w:val="single"/>
+              <w:lang w:val="en-US"/>
+            </w:rPr>
+            <w:t>9</w:t>
+          </w:r>
+          <w:r>
+            <w:rPr>
+              <w:color w:val="1155CC"/>
+              <w:u w:val="single"/>
+            </w:rPr>
+            <w:t xml:space="preserve">: </w:t>
+          </w:r>
+          <w:r>
+            <w:rPr>
+              <w:color w:val="1155CC"/>
+              <w:u w:val="single"/>
+              <w:lang w:val="en-US"/>
+            </w:rPr>
+            <w:t>S</w:t>
+          </w:r>
+          <w:r>
+            <w:rPr>
+              <w:color w:val="1155CC"/>
+              <w:u w:val="single"/>
+              <w:lang w:val="en-US"/>
+            </w:rPr>
+            <w:fldChar w:fldCharType="end"/>
+          </w:r>
           <w:r>
             <w:rPr>
               <w:color w:val="1155CC"/>
@@ -736,38 +979,53 @@
               <w:lang w:val="en-US"/>
             </w:rPr>
           </w:pPr>
-          <w:hyperlink w:anchor="_kjidlkq4xm3u">
-            <w:r>
-              <w:rPr>
-                <w:color w:val="1155CC"/>
-                <w:u w:val="single"/>
-              </w:rPr>
-              <w:t xml:space="preserve">Task </w:t>
-            </w:r>
-            <w:r>
-              <w:rPr>
-                <w:color w:val="1155CC"/>
-                <w:u w:val="single"/>
-                <w:lang w:val="en-US"/>
-              </w:rPr>
-              <w:t>10</w:t>
-            </w:r>
-            <w:r>
-              <w:rPr>
-                <w:color w:val="1155CC"/>
-                <w:u w:val="single"/>
-              </w:rPr>
-              <w:t xml:space="preserve">: </w:t>
-            </w:r>
-            <w:r>
-              <w:rPr>
-                <w:color w:val="1155CC"/>
-                <w:u w:val="single"/>
-                <w:lang w:val="en-US"/>
-              </w:rPr>
-              <w:t>I</w:t>
-            </w:r>
-          </w:hyperlink>
+          <w:r>
+            <w:fldChar w:fldCharType="begin"/>
+          </w:r>
+          <w:r>
+            <w:instrText xml:space="preserve"> HYPERLINK \l "_kjidlkq4xm3u" \h </w:instrText>
+          </w:r>
+          <w:r>
+            <w:fldChar w:fldCharType="separate"/>
+          </w:r>
+          <w:r>
+            <w:rPr>
+              <w:color w:val="1155CC"/>
+              <w:u w:val="single"/>
+            </w:rPr>
+            <w:t xml:space="preserve">Task </w:t>
+          </w:r>
+          <w:r>
+            <w:rPr>
+              <w:color w:val="1155CC"/>
+              <w:u w:val="single"/>
+              <w:lang w:val="en-US"/>
+            </w:rPr>
+            <w:t>10</w:t>
+          </w:r>
+          <w:r>
+            <w:rPr>
+              <w:color w:val="1155CC"/>
+              <w:u w:val="single"/>
+            </w:rPr>
+            <w:t xml:space="preserve">: </w:t>
+          </w:r>
+          <w:r>
+            <w:rPr>
+              <w:color w:val="1155CC"/>
+              <w:u w:val="single"/>
+              <w:lang w:val="en-US"/>
+            </w:rPr>
+            <w:t>I</w:t>
+          </w:r>
+          <w:r>
+            <w:rPr>
+              <w:color w:val="1155CC"/>
+              <w:u w:val="single"/>
+              <w:lang w:val="en-US"/>
+            </w:rPr>
+            <w:fldChar w:fldCharType="end"/>
+          </w:r>
           <w:r>
             <w:rPr>
               <w:color w:val="1155CC"/>
@@ -841,7 +1099,7 @@
     </w:p>
     <w:p>
       <w:pPr>
-        <w:pStyle w:val="Title"/>
+        <w:pStyle w:val="6"/>
         <w:rPr>
           <w:color w:val="1155CC"/>
         </w:rPr>
@@ -864,7 +1122,7 @@
     </w:p>
     <w:p>
       <w:pPr>
-        <w:pStyle w:val="Heading1"/>
+        <w:pStyle w:val="2"/>
       </w:pPr>
       <w:bookmarkStart w:id="1" w:name="_sm4ra97uwo11" w:colFirst="0" w:colLast="0"/>
       <w:bookmarkEnd w:id="1"/>
@@ -1074,7 +1332,7 @@
     </w:p>
     <w:p>
       <w:pPr>
-        <w:pStyle w:val="Heading1"/>
+        <w:pStyle w:val="2"/>
       </w:pPr>
       <w:bookmarkStart w:id="2" w:name="_aws88pzfmqca" w:colFirst="0" w:colLast="0"/>
       <w:bookmarkEnd w:id="2"/>
@@ -1106,7 +1364,7 @@
     </w:p>
     <w:p>
       <w:pPr>
-        <w:pStyle w:val="Heading1"/>
+        <w:pStyle w:val="2"/>
       </w:pPr>
       <w:bookmarkStart w:id="3" w:name="_zheq5430xrpq" w:colFirst="0" w:colLast="0"/>
       <w:bookmarkEnd w:id="3"/>
@@ -1215,7 +1473,24 @@
           <w:color w:val="38761D"/>
           <w:lang w:val="en-US"/>
         </w:rPr>
-        <w:t xml:space="preserve">Shows category wise income and expenses </w:t>
+        <w:t xml:space="preserve">Shows category wise </w:t>
+      </w:r>
+      <w:r>
+        <w:rPr>
+          <w:rFonts w:hint="default"/>
+          <w:color w:val="38761D"/>
+          <w:lang w:val="en-US"/>
+        </w:rPr>
+        <w:t xml:space="preserve">total </w:t>
+      </w:r>
+      <w:bookmarkStart w:id="18" w:name="_GoBack"/>
+      <w:bookmarkEnd w:id="18"/>
+      <w:r>
+        <w:rPr>
+          <w:color w:val="38761D"/>
+          <w:lang w:val="en-US"/>
+        </w:rPr>
+        <w:t xml:space="preserve">income and expenses </w:t>
       </w:r>
     </w:p>
     <w:p>
@@ -1251,7 +1526,6 @@
           <w:color w:val="38761D"/>
           <w:lang w:val="en-US"/>
         </w:rPr>
-        <w:lastRenderedPageBreak/>
         <w:t>User can filter transactions based on particular week, particular month and chosen date range</w:t>
       </w:r>
     </w:p>
@@ -1285,16 +1559,67 @@
       </w:pPr>
       <w:r>
         <w:rPr>
-          <w:color w:val="38761D"/>
-          <w:lang w:val="en-US"/>
-        </w:rPr>
-        <w:t>User can be notified of using/updating his income/expenses in the app based on time selected</w:t>
-      </w:r>
-    </w:p>
-    <w:p/>
-    <w:p>
-      <w:pPr>
-        <w:pStyle w:val="Heading1"/>
+          <w:rFonts w:hint="default"/>
+          <w:color w:val="38761D"/>
+          <w:lang w:val="en-US"/>
+        </w:rPr>
+        <w:t>User can see/add/delete his income and expense categories seperately.</w:t>
+      </w:r>
+    </w:p>
+    <w:p>
+      <w:pPr>
+        <w:numPr>
+          <w:ilvl w:val="0"/>
+          <w:numId w:val="1"/>
+        </w:numPr>
+        <w:rPr>
+          <w:color w:val="38761D"/>
+        </w:rPr>
+      </w:pPr>
+      <w:r>
+        <w:rPr>
+          <w:rFonts w:hint="default"/>
+          <w:color w:val="38761D"/>
+          <w:lang w:val="en-US"/>
+        </w:rPr>
+        <w:t>User can update his transaction/entry once entered.</w:t>
+      </w:r>
+    </w:p>
+    <w:p>
+      <w:pPr>
+        <w:numPr>
+          <w:ilvl w:val="0"/>
+          <w:numId w:val="1"/>
+        </w:numPr>
+        <w:rPr>
+          <w:color w:val="38761D"/>
+        </w:rPr>
+      </w:pPr>
+      <w:r>
+        <w:rPr>
+          <w:rFonts w:hint="default"/>
+          <w:color w:val="38761D"/>
+          <w:lang w:val="en-US"/>
+        </w:rPr>
+        <w:t>Can select and set his currency type and date format.</w:t>
+      </w:r>
+    </w:p>
+    <w:p/>
+    <w:p/>
+    <w:p/>
+    <w:p/>
+    <w:p/>
+    <w:p/>
+    <w:p/>
+    <w:p/>
+    <w:p/>
+    <w:p/>
+    <w:p/>
+    <w:p/>
+    <w:p/>
+    <w:p>
+      <w:pPr>
+        <w:pStyle w:val="2"/>
       </w:pPr>
       <w:bookmarkStart w:id="4" w:name="_giquerrw6g46" w:colFirst="0" w:colLast="0"/>
       <w:bookmarkEnd w:id="4"/>
@@ -1304,7 +1629,7 @@
     </w:p>
     <w:p>
       <w:pPr>
-        <w:pStyle w:val="Heading2"/>
+        <w:pStyle w:val="3"/>
       </w:pPr>
       <w:bookmarkStart w:id="5" w:name="_a4jdupabry3k" w:colFirst="0" w:colLast="0"/>
       <w:bookmarkEnd w:id="5"/>
@@ -1321,12 +1646,11 @@
     <w:p>
       <w:r>
         <w:rPr>
-          <w:noProof/>
           <w:lang w:val="en-US"/>
         </w:rPr>
         <w:drawing>
           <wp:inline distT="114300" distB="114300" distL="114300" distR="114300">
-            <wp:extent cx="1933575" cy="3018528"/>
+            <wp:extent cx="1933575" cy="3018155"/>
             <wp:effectExtent l="0" t="0" r="0" b="0"/>
             <wp:docPr id="1" name="image1.png"/>
             <wp:cNvGraphicFramePr/>
@@ -1334,11 +1658,11 @@
               <a:graphicData uri="http://schemas.openxmlformats.org/drawingml/2006/picture">
                 <pic:pic xmlns:pic="http://schemas.openxmlformats.org/drawingml/2006/picture">
                   <pic:nvPicPr>
-                    <pic:cNvPr id="1" name="image1.png" descr="p0-screen.png"/>
+                    <pic:cNvPr id="1" name="image1.png"/>
                     <pic:cNvPicPr preferRelativeResize="0"/>
                   </pic:nvPicPr>
                   <pic:blipFill>
-                    <a:blip r:embed="rId8" cstate="print">
+                    <a:blip r:embed="rId6" cstate="print">
                       <a:extLst>
                         <a:ext uri="{28A0092B-C50C-407E-A947-70E740481C1C}">
                           <a14:useLocalDpi xmlns:a14="http://schemas.microsoft.com/office/drawing/2010/main" val="0"/>
@@ -1371,7 +1695,7 @@
       </w:pPr>
       <w:r>
         <w:rPr>
-          <w:rFonts w:ascii="Arial Unicode MS" w:eastAsia="Arial Unicode MS" w:hAnsi="Arial Unicode MS" w:cs="Arial Unicode MS"/>
+          <w:rFonts w:ascii="Arial Unicode MS" w:hAnsi="Arial Unicode MS" w:eastAsia="Arial Unicode MS" w:cs="Arial Unicode MS"/>
           <w:color w:val="38761D"/>
         </w:rPr>
         <w:t>In the login screen, the user will enter his email id and password and clicks on the button “Login”, the user gets logged into the app, before login the app validates the user input like empty fields, invalid login etc., if the credentials are wrong, the app prompts message via Toast.</w:t>
@@ -1381,22 +1705,30 @@
       <w:pPr>
         <w:ind w:left="420" w:firstLine="420"/>
         <w:rPr>
-          <w:rFonts w:ascii="Arial Unicode MS" w:eastAsia="Arial Unicode MS" w:hAnsi="Arial Unicode MS" w:cs="Arial Unicode MS"/>
-          <w:color w:val="38761D"/>
-        </w:rPr>
-      </w:pPr>
-      <w:r>
-        <w:rPr>
-          <w:rFonts w:ascii="Arial Unicode MS" w:eastAsia="Arial Unicode MS" w:hAnsi="Arial Unicode MS" w:cs="Arial Unicode MS"/>
+          <w:rFonts w:ascii="Arial Unicode MS" w:hAnsi="Arial Unicode MS" w:eastAsia="Arial Unicode MS" w:cs="Arial Unicode MS"/>
+          <w:color w:val="38761D"/>
+        </w:rPr>
+      </w:pPr>
+      <w:r>
+        <w:rPr>
+          <w:rFonts w:ascii="Arial Unicode MS" w:hAnsi="Arial Unicode MS" w:eastAsia="Arial Unicode MS" w:cs="Arial Unicode MS"/>
           <w:color w:val="38761D"/>
         </w:rPr>
         <w:t>If the user doesn’t have an account, he can click “Signup” button which takes him to signup screen.</w:t>
       </w:r>
     </w:p>
-    <w:p/>
-    <w:p>
-      <w:pPr>
-        <w:pStyle w:val="Heading2"/>
+    <w:p>
+      <w:pPr>
+        <w:ind w:left="420" w:firstLine="420"/>
+        <w:rPr>
+          <w:rFonts w:ascii="Arial Unicode MS" w:hAnsi="Arial Unicode MS" w:eastAsia="Arial Unicode MS" w:cs="Arial Unicode MS"/>
+          <w:color w:val="38761D"/>
+        </w:rPr>
+      </w:pPr>
+    </w:p>
+    <w:p>
+      <w:pPr>
+        <w:pStyle w:val="3"/>
         <w:rPr>
           <w:lang w:val="en-US"/>
         </w:rPr>
@@ -1407,19 +1739,17 @@
         <w:rPr>
           <w:lang w:val="en-US"/>
         </w:rPr>
-        <w:lastRenderedPageBreak/>
         <w:t>Signup Screen</w:t>
       </w:r>
     </w:p>
     <w:p>
       <w:r>
         <w:rPr>
-          <w:noProof/>
           <w:lang w:val="en-US"/>
         </w:rPr>
         <w:drawing>
           <wp:inline distT="114300" distB="114300" distL="114300" distR="114300">
-            <wp:extent cx="1905000" cy="2867141"/>
+            <wp:extent cx="1905000" cy="2867025"/>
             <wp:effectExtent l="0" t="0" r="0" b="9525"/>
             <wp:docPr id="2" name="image1.png"/>
             <wp:cNvGraphicFramePr/>
@@ -1427,11 +1757,11 @@
               <a:graphicData uri="http://schemas.openxmlformats.org/drawingml/2006/picture">
                 <pic:pic xmlns:pic="http://schemas.openxmlformats.org/drawingml/2006/picture">
                   <pic:nvPicPr>
-                    <pic:cNvPr id="2" name="image1.png" descr="p0-screen.png"/>
+                    <pic:cNvPr id="2" name="image1.png"/>
                     <pic:cNvPicPr preferRelativeResize="0"/>
                   </pic:nvPicPr>
                   <pic:blipFill>
-                    <a:blip r:embed="rId9" cstate="print">
+                    <a:blip r:embed="rId7" cstate="print">
                       <a:extLst>
                         <a:ext uri="{28A0092B-C50C-407E-A947-70E740481C1C}">
                           <a14:useLocalDpi xmlns:a14="http://schemas.microsoft.com/office/drawing/2010/main" val="0"/>
@@ -1461,50 +1791,134 @@
     <w:p>
       <w:pPr>
         <w:rPr>
-          <w:rFonts w:ascii="Arial Unicode MS" w:eastAsia="Arial Unicode MS" w:hAnsi="Arial Unicode MS" w:cs="Arial Unicode MS"/>
-          <w:color w:val="38761D"/>
-        </w:rPr>
-      </w:pPr>
-      <w:r>
-        <w:rPr>
-          <w:rFonts w:ascii="Arial Unicode MS" w:eastAsia="Arial Unicode MS" w:hAnsi="Arial Unicode MS" w:cs="Arial Unicode MS"/>
+          <w:rFonts w:ascii="Arial Unicode MS" w:hAnsi="Arial Unicode MS" w:eastAsia="Arial Unicode MS" w:cs="Arial Unicode MS"/>
+          <w:color w:val="38761D"/>
+        </w:rPr>
+      </w:pPr>
+      <w:r>
+        <w:rPr>
+          <w:rFonts w:ascii="Arial Unicode MS" w:hAnsi="Arial Unicode MS" w:eastAsia="Arial Unicode MS" w:cs="Arial Unicode MS"/>
           <w:color w:val="38761D"/>
         </w:rPr>
         <w:tab/>
       </w:r>
       <w:r>
         <w:rPr>
-          <w:rFonts w:ascii="Arial Unicode MS" w:eastAsia="Arial Unicode MS" w:hAnsi="Arial Unicode MS" w:cs="Arial Unicode MS"/>
+          <w:rFonts w:ascii="Arial Unicode MS" w:hAnsi="Arial Unicode MS" w:eastAsia="Arial Unicode MS" w:cs="Arial Unicode MS"/>
           <w:color w:val="38761D"/>
         </w:rPr>
         <w:tab/>
-        <w:t xml:space="preserve">In the signup screen the user enters his full name, email id and password two times to confirm the password, and </w:t>
-      </w:r>
-      <w:r>
-        <w:rPr>
-          <w:rFonts w:ascii="Arial Unicode MS" w:eastAsia="Arial Unicode MS" w:hAnsi="Arial Unicode MS" w:cs="Arial Unicode MS"/>
-          <w:color w:val="38761D"/>
-        </w:rPr>
-        <w:t>the app validates t</w:t>
-      </w:r>
-      <w:r>
-        <w:rPr>
-          <w:rFonts w:ascii="Arial Unicode MS" w:eastAsia="Arial Unicode MS" w:hAnsi="Arial Unicode MS" w:cs="Arial Unicode MS"/>
-          <w:color w:val="38761D"/>
-        </w:rPr>
-        <w:t>he user inputs and when clicked on “Signup” button, creates an account and the app gets logged in.</w:t>
-      </w:r>
-    </w:p>
-    <w:p>
-      <w:pPr>
-        <w:rPr>
-          <w:color w:val="38761D"/>
-        </w:rPr>
-      </w:pPr>
-    </w:p>
-    <w:p>
-      <w:pPr>
-        <w:pStyle w:val="Heading2"/>
+      </w:r>
+      <w:r>
+        <w:rPr>
+          <w:rFonts w:ascii="Arial Unicode MS" w:hAnsi="Arial Unicode MS" w:eastAsia="Arial Unicode MS" w:cs="Arial Unicode MS"/>
+          <w:color w:val="38761D"/>
+        </w:rPr>
+        <w:t>In the signup screen the user enters his full name, email id and password two times to confirm the password, and the app validates the user inputs and when clicked on “Signup” button, creates an account and the app gets logged in.</w:t>
+      </w:r>
+    </w:p>
+    <w:p>
+      <w:pPr>
+        <w:rPr>
+          <w:color w:val="38761D"/>
+        </w:rPr>
+      </w:pPr>
+    </w:p>
+    <w:p>
+      <w:pPr>
+        <w:pStyle w:val="3"/>
+        <w:rPr>
+          <w:lang w:val="en-US"/>
+        </w:rPr>
+      </w:pPr>
+    </w:p>
+    <w:p>
+      <w:pPr>
+        <w:rPr>
+          <w:lang w:val="en-US"/>
+        </w:rPr>
+      </w:pPr>
+    </w:p>
+    <w:p>
+      <w:pPr>
+        <w:rPr>
+          <w:lang w:val="en-US"/>
+        </w:rPr>
+      </w:pPr>
+    </w:p>
+    <w:p>
+      <w:pPr>
+        <w:rPr>
+          <w:lang w:val="en-US"/>
+        </w:rPr>
+      </w:pPr>
+    </w:p>
+    <w:p>
+      <w:pPr>
+        <w:rPr>
+          <w:lang w:val="en-US"/>
+        </w:rPr>
+      </w:pPr>
+    </w:p>
+    <w:p>
+      <w:pPr>
+        <w:rPr>
+          <w:lang w:val="en-US"/>
+        </w:rPr>
+      </w:pPr>
+    </w:p>
+    <w:p>
+      <w:pPr>
+        <w:rPr>
+          <w:lang w:val="en-US"/>
+        </w:rPr>
+      </w:pPr>
+    </w:p>
+    <w:p>
+      <w:pPr>
+        <w:rPr>
+          <w:lang w:val="en-US"/>
+        </w:rPr>
+      </w:pPr>
+    </w:p>
+    <w:p>
+      <w:pPr>
+        <w:rPr>
+          <w:lang w:val="en-US"/>
+        </w:rPr>
+      </w:pPr>
+    </w:p>
+    <w:p>
+      <w:pPr>
+        <w:rPr>
+          <w:lang w:val="en-US"/>
+        </w:rPr>
+      </w:pPr>
+    </w:p>
+    <w:p>
+      <w:pPr>
+        <w:rPr>
+          <w:lang w:val="en-US"/>
+        </w:rPr>
+      </w:pPr>
+    </w:p>
+    <w:p>
+      <w:pPr>
+        <w:rPr>
+          <w:lang w:val="en-US"/>
+        </w:rPr>
+      </w:pPr>
+    </w:p>
+    <w:p>
+      <w:pPr>
+        <w:rPr>
+          <w:lang w:val="en-US"/>
+        </w:rPr>
+      </w:pPr>
+    </w:p>
+    <w:p>
+      <w:pPr>
+        <w:pStyle w:val="3"/>
         <w:rPr>
           <w:lang w:val="en-US"/>
         </w:rPr>
@@ -1526,22 +1940,22 @@
     <w:p>
       <w:pPr>
         <w:rPr>
-          <w:lang w:val="en-US"/>
-        </w:rPr>
-      </w:pPr>
-      <w:r>
-        <w:rPr>
-          <w:rFonts w:ascii="Arial Unicode MS" w:eastAsia="Arial Unicode MS" w:hAnsi="Arial Unicode MS" w:cs="Arial Unicode MS"/>
-          <w:color w:val="38761D"/>
-        </w:rPr>
-        <w:t xml:space="preserve">The app </w:t>
-      </w:r>
-      <w:bookmarkStart w:id="7" w:name="_GoBack"/>
-      <w:bookmarkEnd w:id="7"/>
-    </w:p>
-    <w:p>
-      <w:pPr>
-        <w:pStyle w:val="Heading2"/>
+          <w:rFonts w:hint="default"/>
+          <w:lang w:val="en-US"/>
+        </w:rPr>
+      </w:pPr>
+      <w:r>
+        <w:rPr>
+          <w:rFonts w:hint="default" w:ascii="Arial Unicode MS" w:hAnsi="Arial Unicode MS" w:eastAsia="Arial Unicode MS" w:cs="Arial Unicode MS"/>
+          <w:color w:val="38761D"/>
+          <w:lang w:val="en-US"/>
+        </w:rPr>
+        <w:t>After successful login the app, the home/base activity will be navigation drawer activity with app logo, full name and email id which are entered by the user.</w:t>
+      </w:r>
+    </w:p>
+    <w:p>
+      <w:pPr>
+        <w:pStyle w:val="3"/>
       </w:pPr>
       <w:r>
         <w:rPr>
@@ -1553,12 +1967,11 @@
     <w:p>
       <w:r>
         <w:rPr>
-          <w:noProof/>
           <w:lang w:val="en-US"/>
         </w:rPr>
         <w:drawing>
           <wp:inline distT="114300" distB="114300" distL="114300" distR="114300">
-            <wp:extent cx="1905000" cy="2931092"/>
+            <wp:extent cx="1905000" cy="2930525"/>
             <wp:effectExtent l="0" t="0" r="0" b="3175"/>
             <wp:docPr id="3" name="image1.png"/>
             <wp:cNvGraphicFramePr/>
@@ -1566,11 +1979,11 @@
               <a:graphicData uri="http://schemas.openxmlformats.org/drawingml/2006/picture">
                 <pic:pic xmlns:pic="http://schemas.openxmlformats.org/drawingml/2006/picture">
                   <pic:nvPicPr>
-                    <pic:cNvPr id="3" name="image1.png" descr="p0-screen.png"/>
+                    <pic:cNvPr id="3" name="image1.png"/>
                     <pic:cNvPicPr preferRelativeResize="0"/>
                   </pic:nvPicPr>
                   <pic:blipFill>
-                    <a:blip r:embed="rId10" cstate="print">
+                    <a:blip r:embed="rId8" cstate="print">
                       <a:extLst>
                         <a:ext uri="{28A0092B-C50C-407E-A947-70E740481C1C}">
                           <a14:useLocalDpi xmlns:a14="http://schemas.microsoft.com/office/drawing/2010/main" val="0"/>
@@ -1598,19 +2011,17 @@
       </w:r>
       <w:r>
         <w:rPr>
-          <w:noProof/>
           <w:lang w:val="en-US"/>
         </w:rPr>
         <w:t xml:space="preserve">      </w:t>
       </w:r>
       <w:r>
         <w:rPr>
-          <w:noProof/>
           <w:lang w:val="en-US"/>
         </w:rPr>
         <w:drawing>
-          <wp:inline distT="114300" distB="114300" distL="114300" distR="114300" wp14:anchorId="35E09C07" wp14:editId="04CE7E88">
-            <wp:extent cx="1905000" cy="2909982"/>
+          <wp:inline distT="114300" distB="114300" distL="114300" distR="114300">
+            <wp:extent cx="1905000" cy="2909570"/>
             <wp:effectExtent l="0" t="0" r="0" b="5080"/>
             <wp:docPr id="15" name="image1.png"/>
             <wp:cNvGraphicFramePr/>
@@ -1618,11 +2029,11 @@
               <a:graphicData uri="http://schemas.openxmlformats.org/drawingml/2006/picture">
                 <pic:pic xmlns:pic="http://schemas.openxmlformats.org/drawingml/2006/picture">
                   <pic:nvPicPr>
-                    <pic:cNvPr id="3" name="image1.png" descr="p0-screen.png"/>
+                    <pic:cNvPr id="15" name="image1.png"/>
                     <pic:cNvPicPr preferRelativeResize="0"/>
                   </pic:nvPicPr>
                   <pic:blipFill>
-                    <a:blip r:embed="rId11" cstate="print">
+                    <a:blip r:embed="rId9" cstate="print">
                       <a:extLst>
                         <a:ext uri="{28A0092B-C50C-407E-A947-70E740481C1C}">
                           <a14:useLocalDpi xmlns:a14="http://schemas.microsoft.com/office/drawing/2010/main" val="0"/>
@@ -1652,29 +2063,18 @@
     <w:p>
       <w:pPr>
         <w:rPr>
-          <w:color w:val="38761D"/>
-        </w:rPr>
-      </w:pPr>
-      <w:r>
-        <w:rPr>
-          <w:rFonts w:ascii="Arial Unicode MS" w:eastAsia="Arial Unicode MS" w:hAnsi="Arial Unicode MS" w:cs="Arial Unicode MS"/>
-          <w:color w:val="38761D"/>
-        </w:rPr>
-        <w:lastRenderedPageBreak/>
-        <w:t>Replace the above image with your own mock [ click on the above image, then navigate to Insert → Image… ]</w:t>
-      </w:r>
-    </w:p>
-    <w:p>
-      <w:pPr>
-        <w:rPr>
-          <w:color w:val="38761D"/>
-        </w:rPr>
-      </w:pPr>
-      <w:r>
-        <w:rPr>
-          <w:color w:val="38761D"/>
-        </w:rPr>
-        <w:t xml:space="preserve">Provide descriptive text for each screen </w:t>
+          <w:rFonts w:hint="default"/>
+          <w:color w:val="38761D"/>
+          <w:lang w:val="en-US"/>
+        </w:rPr>
+      </w:pPr>
+      <w:r>
+        <w:rPr>
+          <w:rFonts w:hint="default" w:ascii="Arial Unicode MS" w:hAnsi="Arial Unicode MS" w:eastAsia="Arial Unicode MS" w:cs="Arial Unicode MS"/>
+          <w:color w:val="38761D"/>
+          <w:lang w:val="en-US"/>
+        </w:rPr>
+        <w:t>Along with that, we will have an overview activity where the total balance, income and expenses entered by the user are shown. If there is no data, the values show zero. Along with that, we have a spinner with “Income” and “Expense” categories, when you select appropriate option, the category wise total money spendings will be shown. There will also be an Floating action button and options menu on right bottom and top corner respectively.</w:t>
       </w:r>
     </w:p>
     <w:p>
@@ -1686,7 +2086,70 @@
     </w:p>
     <w:p>
       <w:pPr>
-        <w:pStyle w:val="Heading2"/>
+        <w:rPr>
+          <w:color w:val="1155CC"/>
+        </w:rPr>
+      </w:pPr>
+    </w:p>
+    <w:p>
+      <w:pPr>
+        <w:rPr>
+          <w:color w:val="1155CC"/>
+        </w:rPr>
+      </w:pPr>
+    </w:p>
+    <w:p>
+      <w:pPr>
+        <w:rPr>
+          <w:color w:val="1155CC"/>
+        </w:rPr>
+      </w:pPr>
+    </w:p>
+    <w:p>
+      <w:pPr>
+        <w:rPr>
+          <w:color w:val="1155CC"/>
+        </w:rPr>
+      </w:pPr>
+    </w:p>
+    <w:p>
+      <w:pPr>
+        <w:rPr>
+          <w:color w:val="1155CC"/>
+        </w:rPr>
+      </w:pPr>
+    </w:p>
+    <w:p>
+      <w:pPr>
+        <w:rPr>
+          <w:color w:val="1155CC"/>
+        </w:rPr>
+      </w:pPr>
+    </w:p>
+    <w:p>
+      <w:pPr>
+        <w:rPr>
+          <w:color w:val="1155CC"/>
+        </w:rPr>
+      </w:pPr>
+    </w:p>
+    <w:p>
+      <w:pPr>
+        <w:rPr>
+          <w:color w:val="1155CC"/>
+        </w:rPr>
+      </w:pPr>
+    </w:p>
+    <w:p>
+      <w:pPr>
+        <w:rPr>
+          <w:color w:val="1155CC"/>
+        </w:rPr>
+      </w:pPr>
+    </w:p>
+    <w:p>
+      <w:pPr>
+        <w:pStyle w:val="3"/>
         <w:rPr>
           <w:lang w:val="en-US"/>
         </w:rPr>
@@ -1700,7 +2163,23 @@
     </w:p>
     <w:p>
       <w:pPr>
-        <w:pStyle w:val="Heading2"/>
+        <w:rPr>
+          <w:rFonts w:hint="default"/>
+          <w:lang w:val="en-US"/>
+        </w:rPr>
+      </w:pPr>
+      <w:r>
+        <w:rPr>
+          <w:rFonts w:hint="default" w:ascii="Arial Unicode MS" w:hAnsi="Arial Unicode MS" w:eastAsia="Arial Unicode MS" w:cs="Arial Unicode MS"/>
+          <w:color w:val="38761D"/>
+          <w:lang w:val="en-US"/>
+        </w:rPr>
+        <w:t xml:space="preserve">In the overview screen, on clicking of Floating action button(fab), it opens up two fab buttons, one for adding income and another for adding expense. On clicking the menu(three dots) icon on top right corner, opens up 3 options, this week, this month and choose Date Range. Choosing this week or this month option, on selection shows list of transactions of that particular week or month respectively.   </w:t>
+      </w:r>
+    </w:p>
+    <w:p>
+      <w:pPr>
+        <w:pStyle w:val="3"/>
         <w:rPr>
           <w:lang w:val="en-US"/>
         </w:rPr>
@@ -1722,12 +2201,11 @@
     <w:p>
       <w:r>
         <w:rPr>
-          <w:noProof/>
           <w:lang w:val="en-US"/>
         </w:rPr>
         <w:drawing>
-          <wp:inline distT="114300" distB="114300" distL="114300" distR="114300" wp14:anchorId="4432512C" wp14:editId="5960CEF0">
-            <wp:extent cx="1720980" cy="3019425"/>
+          <wp:inline distT="114300" distB="114300" distL="114300" distR="114300">
+            <wp:extent cx="1720850" cy="3019425"/>
             <wp:effectExtent l="0" t="0" r="0" b="0"/>
             <wp:docPr id="16" name="image1.png"/>
             <wp:cNvGraphicFramePr/>
@@ -1735,11 +2213,11 @@
               <a:graphicData uri="http://schemas.openxmlformats.org/drawingml/2006/picture">
                 <pic:pic xmlns:pic="http://schemas.openxmlformats.org/drawingml/2006/picture">
                   <pic:nvPicPr>
-                    <pic:cNvPr id="7" name="image1.png" descr="p0-screen.png"/>
+                    <pic:cNvPr id="16" name="image1.png"/>
                     <pic:cNvPicPr preferRelativeResize="0"/>
                   </pic:nvPicPr>
                   <pic:blipFill>
-                    <a:blip r:embed="rId12" cstate="print">
+                    <a:blip r:embed="rId10" cstate="print">
                       <a:extLst>
                         <a:ext uri="{28A0092B-C50C-407E-A947-70E740481C1C}">
                           <a14:useLocalDpi xmlns:a14="http://schemas.microsoft.com/office/drawing/2010/main" val="0"/>
@@ -1767,19 +2245,17 @@
       </w:r>
       <w:r>
         <w:rPr>
-          <w:noProof/>
           <w:lang w:val="en-US"/>
         </w:rPr>
         <w:t xml:space="preserve">           </w:t>
       </w:r>
       <w:r>
         <w:rPr>
-          <w:noProof/>
           <w:lang w:val="en-US"/>
         </w:rPr>
         <w:drawing>
-          <wp:inline distT="114300" distB="114300" distL="114300" distR="114300" wp14:anchorId="13DD02D0" wp14:editId="20C1A39B">
-            <wp:extent cx="1822032" cy="3019425"/>
+          <wp:inline distT="114300" distB="114300" distL="114300" distR="114300">
+            <wp:extent cx="1821815" cy="3019425"/>
             <wp:effectExtent l="0" t="0" r="6985" b="0"/>
             <wp:docPr id="17" name="image1.png"/>
             <wp:cNvGraphicFramePr/>
@@ -1787,11 +2263,11 @@
               <a:graphicData uri="http://schemas.openxmlformats.org/drawingml/2006/picture">
                 <pic:pic xmlns:pic="http://schemas.openxmlformats.org/drawingml/2006/picture">
                   <pic:nvPicPr>
-                    <pic:cNvPr id="7" name="image1.png" descr="p0-screen.png"/>
+                    <pic:cNvPr id="17" name="image1.png"/>
                     <pic:cNvPicPr preferRelativeResize="0"/>
                   </pic:nvPicPr>
                   <pic:blipFill>
-                    <a:blip r:embed="rId13" cstate="print">
+                    <a:blip r:embed="rId11" cstate="print">
                       <a:extLst>
                         <a:ext uri="{28A0092B-C50C-407E-A947-70E740481C1C}">
                           <a14:useLocalDpi xmlns:a14="http://schemas.microsoft.com/office/drawing/2010/main" val="0"/>
@@ -1819,84 +2295,53 @@
       </w:r>
     </w:p>
     <w:p>
-      <w:pPr>
-        <w:rPr>
-          <w:color w:val="38761D"/>
-        </w:rPr>
-      </w:pPr>
-      <w:r>
-        <w:rPr>
-          <w:rFonts w:ascii="Arial Unicode MS" w:eastAsia="Arial Unicode MS" w:hAnsi="Arial Unicode MS" w:cs="Arial Unicode MS"/>
-          <w:color w:val="38761D"/>
-        </w:rPr>
-        <w:t>Replace the above image with your own mock [ click on the above image, then navigate to Insert → Image… ]</w:t>
-      </w:r>
-    </w:p>
-    <w:p>
-      <w:pPr>
-        <w:rPr>
-          <w:color w:val="1155CC"/>
-        </w:rPr>
-      </w:pPr>
-      <w:r>
-        <w:rPr>
-          <w:color w:val="38761D"/>
-        </w:rPr>
-        <w:t>Provide descriptive text for each screen</w:t>
-      </w:r>
-    </w:p>
-    <w:p/>
-    <w:p/>
-    <w:p/>
-    <w:p/>
-    <w:p/>
-    <w:p/>
-    <w:p/>
-    <w:p/>
-    <w:p/>
-    <w:p/>
-    <w:p>
-      <w:pPr>
-        <w:pStyle w:val="Heading2"/>
-        <w:rPr>
-          <w:lang w:val="en-US"/>
-        </w:rPr>
-      </w:pPr>
-      <w:r>
-        <w:rPr>
-          <w:lang w:val="en-US"/>
-        </w:rPr>
-        <w:t xml:space="preserve">Add </w:t>
-      </w:r>
-      <w:r>
-        <w:rPr>
-          <w:lang w:val="en-US"/>
-        </w:rPr>
-        <w:t>Expense</w:t>
-      </w:r>
-      <w:r>
-        <w:rPr>
-          <w:lang w:val="en-US"/>
-        </w:rPr>
-        <w:t xml:space="preserve"> Screen</w:t>
-      </w:r>
-    </w:p>
-    <w:p>
-      <w:pPr>
-        <w:rPr>
-          <w:lang w:val="en-US"/>
-        </w:rPr>
-      </w:pPr>
-    </w:p>
-    <w:p>
-      <w:r>
-        <w:rPr>
-          <w:noProof/>
+      <w:r>
+        <w:rPr>
+          <w:rFonts w:hint="default" w:ascii="Arial Unicode MS" w:hAnsi="Arial Unicode MS" w:eastAsia="Arial Unicode MS" w:cs="Arial Unicode MS"/>
+          <w:color w:val="38761D"/>
+          <w:lang w:val="en-US"/>
+        </w:rPr>
+        <w:t>In the add income screen, the user will be asked to fill title, amount, date of transaction, type of income category and description. After validating all input fields, on click of save button, the data is stored in firebase database, and is shown as transaction to the user.</w:t>
+      </w:r>
+    </w:p>
+    <w:p/>
+    <w:p/>
+    <w:p/>
+    <w:p/>
+    <w:p/>
+    <w:p/>
+    <w:p/>
+    <w:p/>
+    <w:p/>
+    <w:p>
+      <w:pPr>
+        <w:pStyle w:val="3"/>
+        <w:rPr>
+          <w:lang w:val="en-US"/>
+        </w:rPr>
+      </w:pPr>
+      <w:r>
+        <w:rPr>
+          <w:lang w:val="en-US"/>
+        </w:rPr>
+        <w:t>Add Expense Screen</w:t>
+      </w:r>
+    </w:p>
+    <w:p>
+      <w:pPr>
+        <w:rPr>
+          <w:lang w:val="en-US"/>
+        </w:rPr>
+      </w:pPr>
+    </w:p>
+    <w:p>
+      <w:r>
+        <w:rPr>
           <w:lang w:val="en-US"/>
         </w:rPr>
         <w:drawing>
-          <wp:inline distT="114300" distB="114300" distL="114300" distR="114300" wp14:anchorId="7FF547F1" wp14:editId="7FD5F783">
-            <wp:extent cx="1720980" cy="3019425"/>
+          <wp:inline distT="114300" distB="114300" distL="114300" distR="114300">
+            <wp:extent cx="1720850" cy="3019425"/>
             <wp:effectExtent l="0" t="0" r="0" b="0"/>
             <wp:docPr id="19" name="image1.png"/>
             <wp:cNvGraphicFramePr/>
@@ -1904,11 +2349,11 @@
               <a:graphicData uri="http://schemas.openxmlformats.org/drawingml/2006/picture">
                 <pic:pic xmlns:pic="http://schemas.openxmlformats.org/drawingml/2006/picture">
                   <pic:nvPicPr>
-                    <pic:cNvPr id="7" name="image1.png" descr="p0-screen.png"/>
+                    <pic:cNvPr id="19" name="image1.png"/>
                     <pic:cNvPicPr preferRelativeResize="0"/>
                   </pic:nvPicPr>
                   <pic:blipFill>
-                    <a:blip r:embed="rId12" cstate="print">
+                    <a:blip r:embed="rId10" cstate="print">
                       <a:extLst>
                         <a:ext uri="{28A0092B-C50C-407E-A947-70E740481C1C}">
                           <a14:useLocalDpi xmlns:a14="http://schemas.microsoft.com/office/drawing/2010/main" val="0"/>
@@ -1936,19 +2381,17 @@
       </w:r>
       <w:r>
         <w:rPr>
-          <w:noProof/>
           <w:lang w:val="en-US"/>
         </w:rPr>
         <w:t xml:space="preserve">           </w:t>
       </w:r>
       <w:r>
         <w:rPr>
-          <w:noProof/>
           <w:lang w:val="en-US"/>
         </w:rPr>
         <w:drawing>
-          <wp:inline distT="114300" distB="114300" distL="114300" distR="114300" wp14:anchorId="4E854C4F" wp14:editId="6ACD45F1">
-            <wp:extent cx="1811435" cy="3019425"/>
+          <wp:inline distT="114300" distB="114300" distL="114300" distR="114300">
+            <wp:extent cx="1811020" cy="3019425"/>
             <wp:effectExtent l="0" t="0" r="0" b="0"/>
             <wp:docPr id="20" name="image1.png"/>
             <wp:cNvGraphicFramePr/>
@@ -1956,11 +2399,11 @@
               <a:graphicData uri="http://schemas.openxmlformats.org/drawingml/2006/picture">
                 <pic:pic xmlns:pic="http://schemas.openxmlformats.org/drawingml/2006/picture">
                   <pic:nvPicPr>
-                    <pic:cNvPr id="7" name="image1.png" descr="p0-screen.png"/>
+                    <pic:cNvPr id="20" name="image1.png"/>
                     <pic:cNvPicPr preferRelativeResize="0"/>
                   </pic:nvPicPr>
                   <pic:blipFill>
-                    <a:blip r:embed="rId14" cstate="print">
+                    <a:blip r:embed="rId12" cstate="print">
                       <a:extLst>
                         <a:ext uri="{28A0092B-C50C-407E-A947-70E740481C1C}">
                           <a14:useLocalDpi xmlns:a14="http://schemas.microsoft.com/office/drawing/2010/main" val="0"/>
@@ -1988,17 +2431,13 @@
       </w:r>
     </w:p>
     <w:p>
-      <w:pPr>
-        <w:rPr>
-          <w:color w:val="38761D"/>
-        </w:rPr>
-      </w:pPr>
-      <w:r>
-        <w:rPr>
-          <w:rFonts w:ascii="Arial Unicode MS" w:eastAsia="Arial Unicode MS" w:hAnsi="Arial Unicode MS" w:cs="Arial Unicode MS"/>
-          <w:color w:val="38761D"/>
-        </w:rPr>
-        <w:t>Replace the above image with your own mock [ click on the above image, then navigate to Insert → Image… ]</w:t>
+      <w:r>
+        <w:rPr>
+          <w:rFonts w:hint="default" w:ascii="Arial Unicode MS" w:hAnsi="Arial Unicode MS" w:eastAsia="Arial Unicode MS" w:cs="Arial Unicode MS"/>
+          <w:color w:val="38761D"/>
+          <w:lang w:val="en-US"/>
+        </w:rPr>
+        <w:t>In the add expense activity, the user will be asked to fill title, amount, date of transaction, type of expense category and description. After validating all input fields, on click of save button, the data is stored in firebase database, and is shown as transaction to the user.</w:t>
       </w:r>
     </w:p>
     <w:p>
@@ -2007,62 +2446,49 @@
           <w:color w:val="1155CC"/>
         </w:rPr>
       </w:pPr>
-      <w:r>
-        <w:rPr>
-          <w:color w:val="38761D"/>
-        </w:rPr>
-        <w:t>Provide descriptive text for each screen</w:t>
-      </w:r>
-    </w:p>
-    <w:p/>
-    <w:p/>
-    <w:p/>
-    <w:p/>
-    <w:p/>
-    <w:p/>
-    <w:p/>
-    <w:p/>
-    <w:p/>
-    <w:p/>
-    <w:p/>
-    <w:p/>
-    <w:p/>
-    <w:p>
-      <w:pPr>
-        <w:pStyle w:val="Heading2"/>
-        <w:rPr>
-          <w:lang w:val="en-US"/>
-        </w:rPr>
-      </w:pPr>
-      <w:r>
-        <w:rPr>
-          <w:lang w:val="en-US"/>
-        </w:rPr>
-        <w:t xml:space="preserve">Choose Date Range </w:t>
-      </w:r>
-      <w:r>
-        <w:rPr>
-          <w:lang w:val="en-US"/>
-        </w:rPr>
-        <w:t>Screen</w:t>
-      </w:r>
-    </w:p>
-    <w:p>
-      <w:pPr>
-        <w:rPr>
-          <w:lang w:val="en-US"/>
-        </w:rPr>
-      </w:pPr>
-    </w:p>
-    <w:p>
-      <w:r>
-        <w:rPr>
-          <w:noProof/>
+    </w:p>
+    <w:p/>
+    <w:p/>
+    <w:p/>
+    <w:p/>
+    <w:p/>
+    <w:p/>
+    <w:p/>
+    <w:p/>
+    <w:p/>
+    <w:p/>
+    <w:p/>
+    <w:p/>
+    <w:p/>
+    <w:p>
+      <w:pPr>
+        <w:pStyle w:val="3"/>
+        <w:rPr>
+          <w:lang w:val="en-US"/>
+        </w:rPr>
+      </w:pPr>
+      <w:r>
+        <w:rPr>
+          <w:lang w:val="en-US"/>
+        </w:rPr>
+        <w:t>Choose Date Range Screen</w:t>
+      </w:r>
+    </w:p>
+    <w:p>
+      <w:pPr>
+        <w:rPr>
+          <w:lang w:val="en-US"/>
+        </w:rPr>
+      </w:pPr>
+    </w:p>
+    <w:p>
+      <w:r>
+        <w:rPr>
           <w:lang w:val="en-US"/>
         </w:rPr>
         <w:drawing>
-          <wp:inline distT="114300" distB="114300" distL="114300" distR="114300" wp14:anchorId="7FF547F1" wp14:editId="7FD5F783">
-            <wp:extent cx="1720980" cy="3019425"/>
+          <wp:inline distT="114300" distB="114300" distL="114300" distR="114300">
+            <wp:extent cx="1720850" cy="3019425"/>
             <wp:effectExtent l="0" t="0" r="0" b="0"/>
             <wp:docPr id="21" name="image1.png"/>
             <wp:cNvGraphicFramePr/>
@@ -2070,11 +2496,11 @@
               <a:graphicData uri="http://schemas.openxmlformats.org/drawingml/2006/picture">
                 <pic:pic xmlns:pic="http://schemas.openxmlformats.org/drawingml/2006/picture">
                   <pic:nvPicPr>
-                    <pic:cNvPr id="7" name="image1.png" descr="p0-screen.png"/>
+                    <pic:cNvPr id="21" name="image1.png"/>
                     <pic:cNvPicPr preferRelativeResize="0"/>
                   </pic:nvPicPr>
                   <pic:blipFill>
-                    <a:blip r:embed="rId12" cstate="print">
+                    <a:blip r:embed="rId10" cstate="print">
                       <a:extLst>
                         <a:ext uri="{28A0092B-C50C-407E-A947-70E740481C1C}">
                           <a14:useLocalDpi xmlns:a14="http://schemas.microsoft.com/office/drawing/2010/main" val="0"/>
@@ -2102,19 +2528,17 @@
       </w:r>
       <w:r>
         <w:rPr>
-          <w:noProof/>
           <w:lang w:val="en-US"/>
         </w:rPr>
         <w:t xml:space="preserve">           </w:t>
       </w:r>
       <w:r>
         <w:rPr>
-          <w:noProof/>
           <w:lang w:val="en-US"/>
         </w:rPr>
         <w:drawing>
-          <wp:inline distT="114300" distB="114300" distL="114300" distR="114300" wp14:anchorId="4E854C4F" wp14:editId="6ACD45F1">
-            <wp:extent cx="1822032" cy="2916295"/>
+          <wp:inline distT="114300" distB="114300" distL="114300" distR="114300">
+            <wp:extent cx="1821815" cy="2915920"/>
             <wp:effectExtent l="0" t="0" r="6985" b="0"/>
             <wp:docPr id="22" name="image1.png"/>
             <wp:cNvGraphicFramePr/>
@@ -2122,11 +2546,11 @@
               <a:graphicData uri="http://schemas.openxmlformats.org/drawingml/2006/picture">
                 <pic:pic xmlns:pic="http://schemas.openxmlformats.org/drawingml/2006/picture">
                   <pic:nvPicPr>
-                    <pic:cNvPr id="7" name="image1.png" descr="p0-screen.png"/>
+                    <pic:cNvPr id="22" name="image1.png"/>
                     <pic:cNvPicPr preferRelativeResize="0"/>
                   </pic:nvPicPr>
                   <pic:blipFill>
-                    <a:blip r:embed="rId15" cstate="print">
+                    <a:blip r:embed="rId13" cstate="print">
                       <a:extLst>
                         <a:ext uri="{28A0092B-C50C-407E-A947-70E740481C1C}">
                           <a14:useLocalDpi xmlns:a14="http://schemas.microsoft.com/office/drawing/2010/main" val="0"/>
@@ -2156,63 +2580,130 @@
     <w:p>
       <w:pPr>
         <w:rPr>
-          <w:color w:val="38761D"/>
-        </w:rPr>
-      </w:pPr>
-      <w:r>
-        <w:rPr>
-          <w:rFonts w:ascii="Arial Unicode MS" w:eastAsia="Arial Unicode MS" w:hAnsi="Arial Unicode MS" w:cs="Arial Unicode MS"/>
-          <w:color w:val="38761D"/>
-        </w:rPr>
-        <w:t>Replace the above image with your own mock [ click on the above image, then navigate to Insert → Image… ]</w:t>
-      </w:r>
-    </w:p>
-    <w:p>
-      <w:pPr>
-        <w:rPr>
+          <w:rFonts w:hint="default" w:ascii="Arial Unicode MS" w:hAnsi="Arial Unicode MS" w:eastAsia="Arial Unicode MS" w:cs="Arial Unicode MS"/>
+          <w:color w:val="38761D"/>
+          <w:lang w:val="en-US"/>
+        </w:rPr>
+      </w:pPr>
+      <w:r>
+        <w:rPr>
+          <w:rFonts w:hint="default" w:ascii="Arial Unicode MS" w:hAnsi="Arial Unicode MS" w:eastAsia="Arial Unicode MS" w:cs="Arial Unicode MS"/>
+          <w:color w:val="38761D"/>
+          <w:lang w:val="en-US"/>
+        </w:rPr>
+        <w:t>In the choose date range activity, the user will be asked the starting and ending date, and category(both income and expense), where the user can see all the transaction entered by him in between that particular dates.</w:t>
+      </w:r>
+    </w:p>
+    <w:p>
+      <w:pPr>
+        <w:rPr>
+          <w:rFonts w:hint="default"/>
           <w:color w:val="1155CC"/>
-        </w:rPr>
-      </w:pPr>
-      <w:r>
-        <w:rPr>
-          <w:color w:val="38761D"/>
-        </w:rPr>
-        <w:t>Provide descriptive text for each screen</w:t>
-      </w:r>
-    </w:p>
-    <w:p/>
-    <w:p/>
-    <w:p/>
-    <w:p>
-      <w:pPr>
-        <w:pStyle w:val="Heading2"/>
-        <w:rPr>
-          <w:lang w:val="en-US"/>
-        </w:rPr>
-      </w:pPr>
-      <w:r>
-        <w:rPr>
-          <w:lang w:val="en-US"/>
-        </w:rPr>
-        <w:lastRenderedPageBreak/>
-        <w:t>All Transactions</w:t>
-      </w:r>
-      <w:r>
-        <w:rPr>
-          <w:lang w:val="en-US"/>
-        </w:rPr>
-        <w:t xml:space="preserve"> Screen</w:t>
-      </w:r>
-    </w:p>
-    <w:p>
-      <w:r>
-        <w:rPr>
-          <w:noProof/>
+          <w:lang w:val="en-US"/>
+        </w:rPr>
+      </w:pPr>
+      <w:r>
+        <w:rPr>
+          <w:rFonts w:hint="default" w:ascii="Arial Unicode MS" w:hAnsi="Arial Unicode MS" w:eastAsia="Arial Unicode MS" w:cs="Arial Unicode MS"/>
+          <w:color w:val="38761D"/>
+          <w:lang w:val="en-US"/>
+        </w:rPr>
+        <w:t xml:space="preserve"> </w:t>
+      </w:r>
+    </w:p>
+    <w:p/>
+    <w:p/>
+    <w:p/>
+    <w:p>
+      <w:pPr>
+        <w:pStyle w:val="3"/>
+        <w:rPr>
+          <w:lang w:val="en-US"/>
+        </w:rPr>
+      </w:pPr>
+    </w:p>
+    <w:p>
+      <w:pPr>
+        <w:pStyle w:val="3"/>
+        <w:rPr>
+          <w:lang w:val="en-US"/>
+        </w:rPr>
+      </w:pPr>
+    </w:p>
+    <w:p>
+      <w:pPr>
+        <w:rPr>
+          <w:lang w:val="en-US"/>
+        </w:rPr>
+      </w:pPr>
+    </w:p>
+    <w:p>
+      <w:pPr>
+        <w:rPr>
+          <w:lang w:val="en-US"/>
+        </w:rPr>
+      </w:pPr>
+    </w:p>
+    <w:p>
+      <w:pPr>
+        <w:rPr>
+          <w:lang w:val="en-US"/>
+        </w:rPr>
+      </w:pPr>
+    </w:p>
+    <w:p>
+      <w:pPr>
+        <w:pStyle w:val="3"/>
+        <w:rPr>
+          <w:lang w:val="en-US"/>
+        </w:rPr>
+      </w:pPr>
+    </w:p>
+    <w:p>
+      <w:pPr>
+        <w:pStyle w:val="3"/>
+        <w:rPr>
+          <w:lang w:val="en-US"/>
+        </w:rPr>
+      </w:pPr>
+    </w:p>
+    <w:p>
+      <w:pPr>
+        <w:pStyle w:val="3"/>
+        <w:rPr>
+          <w:lang w:val="en-US"/>
+        </w:rPr>
+      </w:pPr>
+    </w:p>
+    <w:p>
+      <w:pPr>
+        <w:pStyle w:val="3"/>
+        <w:rPr>
+          <w:lang w:val="en-US"/>
+        </w:rPr>
+      </w:pPr>
+      <w:r>
+        <w:rPr>
+          <w:lang w:val="en-US"/>
+        </w:rPr>
+        <w:t>All Transactions Screen</w:t>
+      </w:r>
+    </w:p>
+    <w:p>
+      <w:pPr>
+        <w:rPr>
+          <w:lang w:val="en-US"/>
+        </w:rPr>
+      </w:pPr>
+    </w:p>
+    <w:p>
+      <w:r>
+        <w:rPr>
           <w:lang w:val="en-US"/>
         </w:rPr>
         <w:drawing>
           <wp:inline distT="114300" distB="114300" distL="114300" distR="114300">
-            <wp:extent cx="1905000" cy="2790294"/>
+            <wp:extent cx="1905000" cy="2790190"/>
             <wp:effectExtent l="0" t="0" r="0" b="0"/>
             <wp:docPr id="4" name="image1.png"/>
             <wp:cNvGraphicFramePr/>
@@ -2220,11 +2711,11 @@
               <a:graphicData uri="http://schemas.openxmlformats.org/drawingml/2006/picture">
                 <pic:pic xmlns:pic="http://schemas.openxmlformats.org/drawingml/2006/picture">
                   <pic:nvPicPr>
-                    <pic:cNvPr id="4" name="image1.png" descr="p0-screen.png"/>
+                    <pic:cNvPr id="4" name="image1.png"/>
                     <pic:cNvPicPr preferRelativeResize="0"/>
                   </pic:nvPicPr>
                   <pic:blipFill>
-                    <a:blip r:embed="rId16" cstate="print">
+                    <a:blip r:embed="rId14" cstate="print">
                       <a:extLst>
                         <a:ext uri="{28A0092B-C50C-407E-A947-70E740481C1C}">
                           <a14:useLocalDpi xmlns:a14="http://schemas.microsoft.com/office/drawing/2010/main" val="0"/>
@@ -2254,59 +2745,104 @@
     <w:p>
       <w:pPr>
         <w:rPr>
-          <w:color w:val="38761D"/>
-        </w:rPr>
-      </w:pPr>
-      <w:r>
-        <w:rPr>
-          <w:rFonts w:ascii="Arial Unicode MS" w:eastAsia="Arial Unicode MS" w:hAnsi="Arial Unicode MS" w:cs="Arial Unicode MS"/>
-          <w:color w:val="38761D"/>
-        </w:rPr>
-        <w:t>Replace the above image with your own mock [ click on the above image, then navigate to Insert → Image… ]</w:t>
-      </w:r>
-    </w:p>
-    <w:p>
-      <w:pPr>
-        <w:rPr>
-          <w:color w:val="38761D"/>
-        </w:rPr>
-      </w:pPr>
-      <w:r>
-        <w:rPr>
-          <w:color w:val="38761D"/>
-        </w:rPr>
-        <w:t xml:space="preserve">Provide descriptive text for each screen </w:t>
-      </w:r>
-    </w:p>
-    <w:p>
-      <w:pPr>
-        <w:pStyle w:val="Heading2"/>
-      </w:pPr>
-      <w:r>
-        <w:rPr>
-          <w:lang w:val="en-US"/>
-        </w:rPr>
-        <w:t>Categories</w:t>
-      </w:r>
-      <w:r>
-        <w:rPr>
-          <w:lang w:val="en-US"/>
+          <w:rFonts w:hint="default"/>
+          <w:color w:val="38761D"/>
+          <w:lang w:val="en-US"/>
+        </w:rPr>
+      </w:pPr>
+      <w:r>
+        <w:rPr>
+          <w:rFonts w:hint="default"/>
+          <w:color w:val="38761D"/>
+          <w:lang w:val="en-US"/>
+        </w:rPr>
+        <w:t>This is the activity where all the list of transactions (income and expense entries) are fetched from the firebase database and are shown to the user sorted by date as a recycler view with card view items containing title on top left, description on top right, amount on bottom left, date on bottom right and category in the middle with different colors(green for income and red for expense) as shown in the mock above. The user can swipe the card to delete the entry. On clicking of particular card, the user can update the data.</w:t>
+      </w:r>
+    </w:p>
+    <w:p>
+      <w:pPr>
+        <w:rPr>
+          <w:color w:val="38761D"/>
+        </w:rPr>
+      </w:pPr>
+      <w:r>
+        <w:rPr>
+          <w:color w:val="38761D"/>
         </w:rPr>
         <w:t xml:space="preserve"> </w:t>
       </w:r>
+    </w:p>
+    <w:p>
+      <w:pPr>
+        <w:pStyle w:val="3"/>
+        <w:rPr>
+          <w:lang w:val="en-US"/>
+        </w:rPr>
+      </w:pPr>
+    </w:p>
+    <w:p>
+      <w:pPr>
+        <w:pStyle w:val="3"/>
+        <w:rPr>
+          <w:lang w:val="en-US"/>
+        </w:rPr>
+      </w:pPr>
+    </w:p>
+    <w:p>
+      <w:pPr>
+        <w:pStyle w:val="3"/>
+        <w:rPr>
+          <w:lang w:val="en-US"/>
+        </w:rPr>
+      </w:pPr>
+    </w:p>
+    <w:p>
+      <w:pPr>
+        <w:pStyle w:val="3"/>
+        <w:rPr>
+          <w:lang w:val="en-US"/>
+        </w:rPr>
+      </w:pPr>
+    </w:p>
+    <w:p>
+      <w:pPr>
+        <w:pStyle w:val="3"/>
+        <w:rPr>
+          <w:lang w:val="en-US"/>
+        </w:rPr>
+      </w:pPr>
+    </w:p>
+    <w:p>
+      <w:pPr>
+        <w:pStyle w:val="3"/>
+        <w:rPr>
+          <w:lang w:val="en-US"/>
+        </w:rPr>
+      </w:pPr>
+    </w:p>
+    <w:p>
+      <w:pPr>
+        <w:pStyle w:val="3"/>
+      </w:pPr>
+      <w:r>
+        <w:rPr>
+          <w:lang w:val="en-US"/>
+        </w:rPr>
+        <w:t xml:space="preserve">Categories </w:t>
+      </w:r>
       <w:r>
         <w:t>Screen</w:t>
       </w:r>
     </w:p>
-    <w:p>
-      <w:r>
-        <w:rPr>
-          <w:noProof/>
+    <w:p/>
+    <w:p>
+      <w:r>
+        <w:rPr>
           <w:lang w:val="en-US"/>
         </w:rPr>
         <w:drawing>
-          <wp:inline distT="114300" distB="114300" distL="114300" distR="114300" wp14:anchorId="61E142DE" wp14:editId="19CF1F4F">
-            <wp:extent cx="1904808" cy="2936875"/>
+          <wp:inline distT="114300" distB="114300" distL="114300" distR="114300">
+            <wp:extent cx="1904365" cy="2936875"/>
             <wp:effectExtent l="0" t="0" r="635" b="0"/>
             <wp:docPr id="23" name="image1.png"/>
             <wp:cNvGraphicFramePr/>
@@ -2314,11 +2850,11 @@
               <a:graphicData uri="http://schemas.openxmlformats.org/drawingml/2006/picture">
                 <pic:pic xmlns:pic="http://schemas.openxmlformats.org/drawingml/2006/picture">
                   <pic:nvPicPr>
-                    <pic:cNvPr id="5" name="image1.png" descr="p0-screen.png"/>
+                    <pic:cNvPr id="23" name="image1.png"/>
                     <pic:cNvPicPr preferRelativeResize="0"/>
                   </pic:nvPicPr>
                   <pic:blipFill>
-                    <a:blip r:embed="rId17" cstate="print">
+                    <a:blip r:embed="rId15" cstate="print">
                       <a:extLst>
                         <a:ext uri="{28A0092B-C50C-407E-A947-70E740481C1C}">
                           <a14:useLocalDpi xmlns:a14="http://schemas.microsoft.com/office/drawing/2010/main" val="0"/>
@@ -2346,19 +2882,17 @@
       </w:r>
       <w:r>
         <w:rPr>
-          <w:noProof/>
           <w:lang w:val="en-US"/>
         </w:rPr>
         <w:t xml:space="preserve">                    </w:t>
       </w:r>
       <w:r>
         <w:rPr>
-          <w:noProof/>
           <w:lang w:val="en-US"/>
         </w:rPr>
         <w:drawing>
           <wp:inline distT="114300" distB="114300" distL="114300" distR="114300">
-            <wp:extent cx="1905000" cy="2961619"/>
+            <wp:extent cx="1905000" cy="2961005"/>
             <wp:effectExtent l="0" t="0" r="0" b="0"/>
             <wp:docPr id="5" name="image1.png"/>
             <wp:cNvGraphicFramePr/>
@@ -2366,11 +2900,11 @@
               <a:graphicData uri="http://schemas.openxmlformats.org/drawingml/2006/picture">
                 <pic:pic xmlns:pic="http://schemas.openxmlformats.org/drawingml/2006/picture">
                   <pic:nvPicPr>
-                    <pic:cNvPr id="5" name="image1.png" descr="p0-screen.png"/>
+                    <pic:cNvPr id="5" name="image1.png"/>
                     <pic:cNvPicPr preferRelativeResize="0"/>
                   </pic:nvPicPr>
                   <pic:blipFill>
-                    <a:blip r:embed="rId18" cstate="print">
+                    <a:blip r:embed="rId16" cstate="print">
                       <a:extLst>
                         <a:ext uri="{28A0092B-C50C-407E-A947-70E740481C1C}">
                           <a14:useLocalDpi xmlns:a14="http://schemas.microsoft.com/office/drawing/2010/main" val="0"/>
@@ -2400,28 +2934,18 @@
     <w:p>
       <w:pPr>
         <w:rPr>
-          <w:color w:val="38761D"/>
-        </w:rPr>
-      </w:pPr>
-      <w:r>
-        <w:rPr>
-          <w:rFonts w:ascii="Arial Unicode MS" w:eastAsia="Arial Unicode MS" w:hAnsi="Arial Unicode MS" w:cs="Arial Unicode MS"/>
-          <w:color w:val="38761D"/>
-        </w:rPr>
-        <w:t>Replace the above image with your own mock [ click on the above image, then navigate to Insert → Image… ]</w:t>
-      </w:r>
-    </w:p>
-    <w:p>
-      <w:pPr>
-        <w:rPr>
-          <w:color w:val="38761D"/>
-        </w:rPr>
-      </w:pPr>
-      <w:r>
-        <w:rPr>
-          <w:color w:val="38761D"/>
-        </w:rPr>
-        <w:t xml:space="preserve">Provide descriptive text for each screen </w:t>
+          <w:rFonts w:hint="default"/>
+          <w:color w:val="38761D"/>
+          <w:lang w:val="en-US"/>
+        </w:rPr>
+      </w:pPr>
+      <w:r>
+        <w:rPr>
+          <w:rFonts w:hint="default" w:ascii="Arial Unicode MS" w:hAnsi="Arial Unicode MS" w:eastAsia="Arial Unicode MS" w:cs="Arial Unicode MS"/>
+          <w:color w:val="38761D"/>
+          <w:lang w:val="en-US"/>
+        </w:rPr>
+        <w:t>In the categories screen the user is shown a list of two recycler views one with all income categories and other with all expense categories in one scroll view with card layouts. At the list end of each category type, there will be an add button by which on clicking opens up a dialog box asking to enter the income/expense category based on what button clicked, and after entering category and clicking OK, the category will get added to respective category type. The user can swipe them to delete that category.</w:t>
       </w:r>
     </w:p>
     <w:p>
@@ -2434,33 +2958,57 @@
     <w:p/>
     <w:p>
       <w:pPr>
-        <w:pStyle w:val="Heading2"/>
-        <w:rPr>
-          <w:lang w:val="en-US"/>
-        </w:rPr>
-      </w:pPr>
-      <w:r>
-        <w:rPr>
-          <w:lang w:val="en-US"/>
-        </w:rPr>
-        <w:t>Settings</w:t>
-      </w:r>
-      <w:r>
-        <w:rPr>
-          <w:lang w:val="en-US"/>
-        </w:rPr>
-        <w:t xml:space="preserve"> Screen</w:t>
-      </w:r>
-    </w:p>
-    <w:p>
-      <w:r>
-        <w:rPr>
-          <w:noProof/>
+        <w:pStyle w:val="3"/>
+        <w:rPr>
+          <w:lang w:val="en-US"/>
+        </w:rPr>
+      </w:pPr>
+    </w:p>
+    <w:p>
+      <w:pPr>
+        <w:pStyle w:val="3"/>
+        <w:rPr>
+          <w:lang w:val="en-US"/>
+        </w:rPr>
+      </w:pPr>
+    </w:p>
+    <w:p>
+      <w:pPr>
+        <w:pStyle w:val="3"/>
+        <w:rPr>
+          <w:lang w:val="en-US"/>
+        </w:rPr>
+      </w:pPr>
+    </w:p>
+    <w:p>
+      <w:pPr>
+        <w:pStyle w:val="3"/>
+        <w:rPr>
+          <w:lang w:val="en-US"/>
+        </w:rPr>
+      </w:pPr>
+      <w:r>
+        <w:rPr>
+          <w:lang w:val="en-US"/>
+        </w:rPr>
+        <w:t>Settings Screen</w:t>
+      </w:r>
+    </w:p>
+    <w:p>
+      <w:pPr>
+        <w:rPr>
+          <w:lang w:val="en-US"/>
+        </w:rPr>
+      </w:pPr>
+    </w:p>
+    <w:p>
+      <w:r>
+        <w:rPr>
           <w:lang w:val="en-US"/>
         </w:rPr>
         <w:drawing>
           <wp:inline distT="114300" distB="114300" distL="114300" distR="114300">
-            <wp:extent cx="1905000" cy="2981551"/>
+            <wp:extent cx="1905000" cy="2981325"/>
             <wp:effectExtent l="0" t="0" r="0" b="9525"/>
             <wp:docPr id="6" name="image1.png"/>
             <wp:cNvGraphicFramePr/>
@@ -2468,11 +3016,11 @@
               <a:graphicData uri="http://schemas.openxmlformats.org/drawingml/2006/picture">
                 <pic:pic xmlns:pic="http://schemas.openxmlformats.org/drawingml/2006/picture">
                   <pic:nvPicPr>
-                    <pic:cNvPr id="6" name="image1.png" descr="p0-screen.png"/>
+                    <pic:cNvPr id="6" name="image1.png"/>
                     <pic:cNvPicPr preferRelativeResize="0"/>
                   </pic:nvPicPr>
                   <pic:blipFill>
-                    <a:blip r:embed="rId19" cstate="print">
+                    <a:blip r:embed="rId17" cstate="print">
                       <a:extLst>
                         <a:ext uri="{28A0092B-C50C-407E-A947-70E740481C1C}">
                           <a14:useLocalDpi xmlns:a14="http://schemas.microsoft.com/office/drawing/2010/main" val="0"/>
@@ -2502,33 +3050,74 @@
     <w:p>
       <w:pPr>
         <w:rPr>
-          <w:color w:val="38761D"/>
-        </w:rPr>
-      </w:pPr>
-      <w:r>
-        <w:rPr>
-          <w:rFonts w:ascii="Arial Unicode MS" w:eastAsia="Arial Unicode MS" w:hAnsi="Arial Unicode MS" w:cs="Arial Unicode MS"/>
-          <w:color w:val="38761D"/>
-        </w:rPr>
-        <w:t>Replace the above image with your own mock [ click on the above image, then navigate to Insert → Image… ]</w:t>
-      </w:r>
-    </w:p>
-    <w:p>
-      <w:pPr>
-        <w:rPr>
-          <w:color w:val="38761D"/>
-        </w:rPr>
-      </w:pPr>
-      <w:r>
-        <w:rPr>
-          <w:color w:val="38761D"/>
-        </w:rPr>
-        <w:t xml:space="preserve">Provide descriptive text for each screen </w:t>
-      </w:r>
-    </w:p>
-    <w:p>
-      <w:pPr>
-        <w:pStyle w:val="Heading2"/>
+          <w:rFonts w:hint="default"/>
+          <w:color w:val="38761D"/>
+          <w:lang w:val="en-US"/>
+        </w:rPr>
+      </w:pPr>
+      <w:r>
+        <w:rPr>
+          <w:rFonts w:hint="default" w:ascii="Arial Unicode MS" w:hAnsi="Arial Unicode MS" w:eastAsia="Arial Unicode MS" w:cs="Arial Unicode MS"/>
+          <w:color w:val="38761D"/>
+          <w:lang w:val="en-US"/>
+        </w:rPr>
+        <w:t xml:space="preserve">In the settings screen the user will be shown his last login date and time for his reference. Also the user can change the currency sybmol from the provided list and can also choose the type of date format as his wish, so that through out the app, the user selected settings will be applied. This is done using a preference screen and fragments. As you can see in the mock image, the user can also select what data to be shown on his widget out of two options(Last Income Transaction/Last Expense Transaction). </w:t>
+      </w:r>
+    </w:p>
+    <w:p>
+      <w:pPr>
+        <w:pStyle w:val="3"/>
+        <w:rPr>
+          <w:lang w:val="en-US"/>
+        </w:rPr>
+      </w:pPr>
+    </w:p>
+    <w:p>
+      <w:pPr>
+        <w:pStyle w:val="3"/>
+        <w:rPr>
+          <w:lang w:val="en-US"/>
+        </w:rPr>
+      </w:pPr>
+    </w:p>
+    <w:p>
+      <w:pPr>
+        <w:pStyle w:val="3"/>
+        <w:rPr>
+          <w:lang w:val="en-US"/>
+        </w:rPr>
+      </w:pPr>
+    </w:p>
+    <w:p>
+      <w:pPr>
+        <w:pStyle w:val="3"/>
+        <w:rPr>
+          <w:lang w:val="en-US"/>
+        </w:rPr>
+      </w:pPr>
+    </w:p>
+    <w:p>
+      <w:pPr>
+        <w:pStyle w:val="3"/>
+        <w:rPr>
+          <w:lang w:val="en-US"/>
+        </w:rPr>
+      </w:pPr>
+    </w:p>
+    <w:p>
+      <w:pPr>
+        <w:pStyle w:val="3"/>
+        <w:rPr>
+          <w:lang w:val="en-US"/>
+        </w:rPr>
+      </w:pPr>
+    </w:p>
+    <w:p>
+      <w:pPr>
+        <w:pStyle w:val="3"/>
+        <w:rPr>
+          <w:lang w:val="en-US"/>
+        </w:rPr>
       </w:pPr>
       <w:r>
         <w:rPr>
@@ -2537,15 +3126,15 @@
         <w:t>Widget Screen</w:t>
       </w:r>
     </w:p>
-    <w:p>
-      <w:r>
-        <w:rPr>
-          <w:noProof/>
+    <w:p/>
+    <w:p>
+      <w:r>
+        <w:rPr>
           <w:lang w:val="en-US"/>
         </w:rPr>
         <w:drawing>
           <wp:inline distT="114300" distB="114300" distL="114300" distR="114300">
-            <wp:extent cx="1798492" cy="3019425"/>
+            <wp:extent cx="1798320" cy="3019425"/>
             <wp:effectExtent l="0" t="0" r="0" b="0"/>
             <wp:docPr id="7" name="image1.png"/>
             <wp:cNvGraphicFramePr/>
@@ -2553,11 +3142,11 @@
               <a:graphicData uri="http://schemas.openxmlformats.org/drawingml/2006/picture">
                 <pic:pic xmlns:pic="http://schemas.openxmlformats.org/drawingml/2006/picture">
                   <pic:nvPicPr>
-                    <pic:cNvPr id="7" name="image1.png" descr="p0-screen.png"/>
+                    <pic:cNvPr id="7" name="image1.png"/>
                     <pic:cNvPicPr preferRelativeResize="0"/>
                   </pic:nvPicPr>
                   <pic:blipFill>
-                    <a:blip r:embed="rId20" cstate="print">
+                    <a:blip r:embed="rId18" cstate="print">
                       <a:extLst>
                         <a:ext uri="{28A0092B-C50C-407E-A947-70E740481C1C}">
                           <a14:useLocalDpi xmlns:a14="http://schemas.microsoft.com/office/drawing/2010/main" val="0"/>
@@ -2587,130 +3176,49 @@
     <w:p>
       <w:pPr>
         <w:rPr>
-          <w:color w:val="38761D"/>
-        </w:rPr>
-      </w:pPr>
-      <w:r>
-        <w:rPr>
-          <w:rFonts w:ascii="Arial Unicode MS" w:eastAsia="Arial Unicode MS" w:hAnsi="Arial Unicode MS" w:cs="Arial Unicode MS"/>
-          <w:color w:val="38761D"/>
-        </w:rPr>
-        <w:t>Replace the above image with your own mock [ click on the above image, then navigate to Insert → Image… ]</w:t>
-      </w:r>
-    </w:p>
-    <w:p>
-      <w:pPr>
-        <w:rPr>
-          <w:color w:val="38761D"/>
-        </w:rPr>
-      </w:pPr>
-      <w:r>
-        <w:rPr>
-          <w:color w:val="38761D"/>
-        </w:rPr>
-        <w:lastRenderedPageBreak/>
-        <w:t xml:space="preserve">Provide descriptive text for each screen </w:t>
-      </w:r>
-    </w:p>
-    <w:p>
-      <w:pPr>
-        <w:rPr>
           <w:color w:val="1155CC"/>
         </w:rPr>
       </w:pPr>
-    </w:p>
-    <w:p/>
-    <w:p>
-      <w:pPr>
-        <w:pStyle w:val="Heading2"/>
-        <w:rPr>
-          <w:lang w:val="en-US"/>
-        </w:rPr>
-      </w:pPr>
-      <w:r>
-        <w:rPr>
-          <w:lang w:val="en-US"/>
-        </w:rPr>
-        <w:t>Signup Screen</w:t>
-      </w:r>
-    </w:p>
-    <w:p>
-      <w:r>
-        <w:rPr>
-          <w:noProof/>
-          <w:lang w:val="en-US"/>
-        </w:rPr>
-        <w:drawing>
-          <wp:inline distT="114300" distB="114300" distL="114300" distR="114300">
-            <wp:extent cx="1905000" cy="3019425"/>
-            <wp:effectExtent l="0" t="0" r="0" b="9525"/>
-            <wp:docPr id="8" name="image1.png" descr="p0-screen.png"/>
-            <wp:cNvGraphicFramePr/>
-            <a:graphic xmlns:a="http://schemas.openxmlformats.org/drawingml/2006/main">
-              <a:graphicData uri="http://schemas.openxmlformats.org/drawingml/2006/picture">
-                <pic:pic xmlns:pic="http://schemas.openxmlformats.org/drawingml/2006/picture">
-                  <pic:nvPicPr>
-                    <pic:cNvPr id="8" name="image1.png" descr="p0-screen.png"/>
-                    <pic:cNvPicPr preferRelativeResize="0"/>
-                  </pic:nvPicPr>
-                  <pic:blipFill>
-                    <a:blip r:embed="rId21"/>
-                    <a:srcRect/>
-                    <a:stretch>
-                      <a:fillRect/>
-                    </a:stretch>
-                  </pic:blipFill>
-                  <pic:spPr>
-                    <a:xfrm>
-                      <a:off x="0" y="0"/>
-                      <a:ext cx="1905000" cy="3019425"/>
-                    </a:xfrm>
-                    <a:prstGeom prst="rect">
-                      <a:avLst/>
-                    </a:prstGeom>
-                  </pic:spPr>
-                </pic:pic>
-              </a:graphicData>
-            </a:graphic>
-          </wp:inline>
-        </w:drawing>
-      </w:r>
-    </w:p>
-    <w:p>
-      <w:pPr>
-        <w:rPr>
-          <w:color w:val="38761D"/>
-        </w:rPr>
-      </w:pPr>
-      <w:r>
-        <w:rPr>
-          <w:rFonts w:ascii="Arial Unicode MS" w:eastAsia="Arial Unicode MS" w:hAnsi="Arial Unicode MS" w:cs="Arial Unicode MS"/>
-          <w:color w:val="38761D"/>
-        </w:rPr>
-        <w:t>Replace the above image with your own mock [ click on the above image, then navigate to Insert → Image… ]</w:t>
-      </w:r>
-    </w:p>
-    <w:p>
-      <w:pPr>
-        <w:rPr>
-          <w:color w:val="38761D"/>
-        </w:rPr>
-      </w:pPr>
-      <w:r>
-        <w:rPr>
-          <w:color w:val="38761D"/>
-        </w:rPr>
-        <w:t xml:space="preserve">Provide descriptive text for each screen </w:t>
-      </w:r>
-    </w:p>
-    <w:p>
-      <w:pPr>
+      <w:r>
+        <w:rPr>
+          <w:rFonts w:hint="default" w:ascii="Arial Unicode MS" w:hAnsi="Arial Unicode MS" w:eastAsia="Arial Unicode MS" w:cs="Arial Unicode MS"/>
+          <w:color w:val="38761D"/>
+          <w:lang w:val="en-US"/>
+        </w:rPr>
+        <w:t xml:space="preserve">As shown in the above mock image, this is the widget screen where, the balance, income and expenses’ total is shown along with user selected last income/last expense transaction in settings screen. </w:t>
+      </w:r>
+    </w:p>
+    <w:p/>
+    <w:p/>
+    <w:p/>
+    <w:p>
+      <w:pPr>
+        <w:pStyle w:val="3"/>
         <w:rPr>
           <w:color w:val="1155CC"/>
         </w:rPr>
       </w:pPr>
-      <w:r>
-        <w:t xml:space="preserve">Add as many screens as you need to portray your app’s UI flow. </w:t>
+    </w:p>
+    <w:p/>
+    <w:p>
+      <w:pPr>
+        <w:pStyle w:val="2"/>
+      </w:pPr>
+      <w:bookmarkStart w:id="7" w:name="_gvcvmae8jn8u" w:colFirst="0" w:colLast="0"/>
+      <w:bookmarkEnd w:id="7"/>
+      <w:r>
+        <w:t>Key Considerations</w:t>
+      </w:r>
+    </w:p>
+    <w:p/>
+    <w:p>
+      <w:pPr>
+        <w:pStyle w:val="4"/>
+      </w:pPr>
+      <w:bookmarkStart w:id="8" w:name="_v8my7nhtvz0m" w:colFirst="0" w:colLast="0"/>
+      <w:bookmarkEnd w:id="8"/>
+      <w:r>
+        <w:t xml:space="preserve">How will your app handle data persistence? </w:t>
       </w:r>
     </w:p>
     <w:p>
@@ -2722,289 +3230,314 @@
     </w:p>
     <w:p>
       <w:pPr>
-        <w:pStyle w:val="Heading1"/>
-      </w:pPr>
-      <w:bookmarkStart w:id="8" w:name="_gvcvmae8jn8u" w:colFirst="0" w:colLast="0"/>
-      <w:bookmarkEnd w:id="8"/>
-      <w:r>
-        <w:t>Key Considerations</w:t>
-      </w:r>
-    </w:p>
-    <w:p/>
-    <w:p>
-      <w:pPr>
-        <w:pStyle w:val="Heading3"/>
-      </w:pPr>
-      <w:bookmarkStart w:id="9" w:name="_v8my7nhtvz0m" w:colFirst="0" w:colLast="0"/>
+        <w:rPr>
+          <w:rFonts w:hint="default"/>
+          <w:color w:val="38761D"/>
+          <w:lang w:val="en-US"/>
+        </w:rPr>
+      </w:pPr>
+      <w:r>
+        <w:rPr>
+          <w:color w:val="38761D"/>
+          <w:lang w:val="en-US"/>
+        </w:rPr>
+        <w:t xml:space="preserve">App handles the data using </w:t>
+      </w:r>
+      <w:r>
+        <w:rPr>
+          <w:color w:val="38761D"/>
+        </w:rPr>
+        <w:t>Firebase Realtime Databas</w:t>
+      </w:r>
+      <w:r>
+        <w:rPr>
+          <w:color w:val="38761D"/>
+          <w:lang w:val="en-US"/>
+        </w:rPr>
+        <w:t>e.</w:t>
+      </w:r>
+      <w:r>
+        <w:rPr>
+          <w:rFonts w:hint="default"/>
+          <w:color w:val="38761D"/>
+          <w:lang w:val="en-US"/>
+        </w:rPr>
+        <w:t xml:space="preserve"> In offline mode, the app uses firebase database cached data that is locally present.</w:t>
+      </w:r>
+    </w:p>
+    <w:p/>
+    <w:p>
+      <w:pPr>
+        <w:pStyle w:val="4"/>
+      </w:pPr>
+      <w:bookmarkStart w:id="9" w:name="_gw69vjn1ico0" w:colFirst="0" w:colLast="0"/>
       <w:bookmarkEnd w:id="9"/>
       <w:r>
-        <w:t xml:space="preserve">How will your app handle data persistence? </w:t>
-      </w:r>
-    </w:p>
-    <w:p>
-      <w:pPr>
-        <w:rPr>
-          <w:color w:val="1155CC"/>
-        </w:rPr>
-      </w:pPr>
-    </w:p>
-    <w:p>
-      <w:pPr>
-        <w:rPr>
-          <w:color w:val="38761D"/>
-          <w:lang w:val="en-US"/>
-        </w:rPr>
-      </w:pPr>
-      <w:r>
-        <w:rPr>
-          <w:color w:val="38761D"/>
-          <w:lang w:val="en-US"/>
-        </w:rPr>
-        <w:t xml:space="preserve">App handles the data using </w:t>
-      </w:r>
-      <w:r>
-        <w:rPr>
-          <w:color w:val="38761D"/>
-        </w:rPr>
-        <w:t>Firebase Realtime Databas</w:t>
-      </w:r>
-      <w:r>
-        <w:rPr>
-          <w:color w:val="38761D"/>
-          <w:lang w:val="en-US"/>
-        </w:rPr>
-        <w:t>e.</w:t>
-      </w:r>
-    </w:p>
-    <w:p/>
-    <w:p>
-      <w:pPr>
-        <w:pStyle w:val="Heading3"/>
-      </w:pPr>
-      <w:bookmarkStart w:id="10" w:name="_gw69vjn1ico0" w:colFirst="0" w:colLast="0"/>
+        <w:t>Describe any edge or corner cases in the UX.</w:t>
+      </w:r>
+    </w:p>
+    <w:p/>
+    <w:p>
+      <w:pPr>
+        <w:rPr>
+          <w:rFonts w:hint="default"/>
+          <w:color w:val="38761D"/>
+          <w:lang w:val="en-US"/>
+        </w:rPr>
+      </w:pPr>
+      <w:r>
+        <w:rPr>
+          <w:color w:val="38761D"/>
+          <w:lang w:val="en-US"/>
+        </w:rPr>
+        <w:t xml:space="preserve">Swipe </w:t>
+      </w:r>
+      <w:r>
+        <w:rPr>
+          <w:rFonts w:hint="default"/>
+          <w:color w:val="38761D"/>
+          <w:lang w:val="en-US"/>
+        </w:rPr>
+        <w:t xml:space="preserve">card view </w:t>
+      </w:r>
+      <w:r>
+        <w:rPr>
+          <w:color w:val="38761D"/>
+          <w:lang w:val="en-US"/>
+        </w:rPr>
+        <w:t xml:space="preserve">items </w:t>
+      </w:r>
+      <w:r>
+        <w:rPr>
+          <w:rFonts w:hint="default"/>
+          <w:color w:val="38761D"/>
+          <w:lang w:val="en-US"/>
+        </w:rPr>
+        <w:t xml:space="preserve">in recycler view </w:t>
+      </w:r>
+      <w:r>
+        <w:rPr>
+          <w:color w:val="38761D"/>
+          <w:lang w:val="en-US"/>
+        </w:rPr>
+        <w:t>to delete</w:t>
+      </w:r>
+      <w:r>
+        <w:rPr>
+          <w:rFonts w:hint="default"/>
+          <w:color w:val="38761D"/>
+          <w:lang w:val="en-US"/>
+        </w:rPr>
+        <w:t>.</w:t>
+      </w:r>
+    </w:p>
+    <w:p>
+      <w:pPr>
+        <w:rPr>
+          <w:color w:val="38761D"/>
+          <w:lang w:val="en-US"/>
+        </w:rPr>
+      </w:pPr>
+      <w:r>
+        <w:rPr>
+          <w:color w:val="38761D"/>
+          <w:lang w:val="en-US"/>
+        </w:rPr>
+        <w:t>Navigation Drawer is only available on Overview Activity</w:t>
+      </w:r>
+    </w:p>
+    <w:p>
+      <w:pPr>
+        <w:rPr>
+          <w:color w:val="38761D"/>
+          <w:lang w:val="en-US"/>
+        </w:rPr>
+      </w:pPr>
+    </w:p>
+    <w:p>
+      <w:pPr>
+        <w:pStyle w:val="4"/>
+      </w:pPr>
+      <w:bookmarkStart w:id="10" w:name="_6yqqubmw5bs" w:colFirst="0" w:colLast="0"/>
       <w:bookmarkEnd w:id="10"/>
       <w:r>
-        <w:t>Describe any edge or corner cases in the UX.</w:t>
-      </w:r>
-    </w:p>
-    <w:p/>
-    <w:p>
-      <w:pPr>
-        <w:rPr>
-          <w:color w:val="38761D"/>
-          <w:lang w:val="en-US"/>
-        </w:rPr>
-      </w:pPr>
-      <w:r>
-        <w:rPr>
-          <w:color w:val="38761D"/>
-          <w:lang w:val="en-US"/>
-        </w:rPr>
-        <w:t>Swipe items to delete</w:t>
-      </w:r>
-    </w:p>
-    <w:p>
-      <w:pPr>
-        <w:rPr>
-          <w:color w:val="38761D"/>
-          <w:lang w:val="en-US"/>
-        </w:rPr>
-      </w:pPr>
-      <w:r>
-        <w:rPr>
-          <w:color w:val="38761D"/>
-          <w:lang w:val="en-US"/>
-        </w:rPr>
-        <w:t>Navigation Drawer is only available on Overview Activity</w:t>
-      </w:r>
-    </w:p>
-    <w:p>
-      <w:pPr>
-        <w:rPr>
-          <w:color w:val="38761D"/>
-          <w:lang w:val="en-US"/>
-        </w:rPr>
-      </w:pPr>
-    </w:p>
-    <w:p>
-      <w:pPr>
-        <w:pStyle w:val="Heading3"/>
-      </w:pPr>
-      <w:bookmarkStart w:id="11" w:name="_6yqqubmw5bs" w:colFirst="0" w:colLast="0"/>
+        <w:t>Describe any libraries you’ll be using and share your reasoning for including them.</w:t>
+      </w:r>
+    </w:p>
+    <w:p/>
+    <w:p>
+      <w:pPr>
+        <w:rPr>
+          <w:color w:val="38761D"/>
+          <w:lang w:val="en-US"/>
+        </w:rPr>
+      </w:pPr>
+      <w:r>
+        <w:rPr>
+          <w:color w:val="38761D"/>
+          <w:lang w:val="en-US"/>
+        </w:rPr>
+        <w:t>Clans/FloatingActionButton :</w:t>
+      </w:r>
+    </w:p>
+    <w:p>
+      <w:pPr>
+        <w:rPr>
+          <w:color w:val="38761D"/>
+          <w:lang w:val="en-US"/>
+        </w:rPr>
+      </w:pPr>
+      <w:r>
+        <w:rPr>
+          <w:color w:val="38761D"/>
+          <w:lang w:val="en-US"/>
+        </w:rPr>
+        <w:t>This library is used for material floating action buttons for animations on it.</w:t>
+      </w:r>
+    </w:p>
+    <w:p>
+      <w:pPr>
+        <w:rPr>
+          <w:color w:val="38761D"/>
+          <w:lang w:val="en-US"/>
+        </w:rPr>
+      </w:pPr>
+    </w:p>
+    <w:p>
+      <w:pPr>
+        <w:rPr>
+          <w:color w:val="38761D"/>
+          <w:lang w:val="en-US"/>
+        </w:rPr>
+      </w:pPr>
+      <w:r>
+        <w:rPr>
+          <w:color w:val="38761D"/>
+          <w:lang w:val="en-US"/>
+        </w:rPr>
+        <w:t>Firebase Authentication :</w:t>
+      </w:r>
+    </w:p>
+    <w:p>
+      <w:pPr>
+        <w:rPr>
+          <w:color w:val="38761D"/>
+          <w:lang w:val="en-US"/>
+        </w:rPr>
+      </w:pPr>
+      <w:r>
+        <w:rPr>
+          <w:color w:val="38761D"/>
+          <w:lang w:val="en-US"/>
+        </w:rPr>
+        <w:t>This library is used for authenticating user while login and logout.</w:t>
+      </w:r>
+    </w:p>
+    <w:p>
+      <w:pPr>
+        <w:rPr>
+          <w:color w:val="38761D"/>
+          <w:lang w:val="en-US"/>
+        </w:rPr>
+      </w:pPr>
+    </w:p>
+    <w:p>
+      <w:pPr>
+        <w:rPr>
+          <w:color w:val="38761D"/>
+          <w:lang w:val="en-US"/>
+        </w:rPr>
+      </w:pPr>
+      <w:r>
+        <w:rPr>
+          <w:color w:val="38761D"/>
+          <w:lang w:val="en-US"/>
+        </w:rPr>
+        <w:t>Firebase Database :</w:t>
+      </w:r>
+    </w:p>
+    <w:p>
+      <w:pPr>
+        <w:rPr>
+          <w:color w:val="38761D"/>
+          <w:lang w:val="en-US"/>
+        </w:rPr>
+      </w:pPr>
+      <w:r>
+        <w:rPr>
+          <w:color w:val="38761D"/>
+          <w:lang w:val="en-US"/>
+        </w:rPr>
+        <w:t>This library is used for storing the data in a firebase realtime database in json format.</w:t>
+      </w:r>
+    </w:p>
+    <w:p>
+      <w:pPr>
+        <w:rPr>
+          <w:color w:val="38761D"/>
+        </w:rPr>
+      </w:pPr>
+    </w:p>
+    <w:p>
+      <w:pPr>
+        <w:pStyle w:val="4"/>
+      </w:pPr>
+      <w:bookmarkStart w:id="11" w:name="_qrxg682nywe6" w:colFirst="0" w:colLast="0"/>
       <w:bookmarkEnd w:id="11"/>
       <w:r>
-        <w:t>Describe any libraries you’ll be using and share your reasoning for including them.</w:t>
-      </w:r>
-    </w:p>
-    <w:p/>
-    <w:p>
-      <w:pPr>
-        <w:rPr>
-          <w:color w:val="38761D"/>
-          <w:lang w:val="en-US"/>
-        </w:rPr>
-      </w:pPr>
-      <w:r>
-        <w:rPr>
-          <w:color w:val="38761D"/>
-          <w:lang w:val="en-US"/>
-        </w:rPr>
-        <w:t>Clans/FloatingActionButton :</w:t>
-      </w:r>
-    </w:p>
-    <w:p>
-      <w:pPr>
-        <w:rPr>
-          <w:color w:val="38761D"/>
-          <w:lang w:val="en-US"/>
-        </w:rPr>
-      </w:pPr>
-      <w:r>
-        <w:rPr>
-          <w:color w:val="38761D"/>
-          <w:lang w:val="en-US"/>
-        </w:rPr>
-        <w:t>This library is used for material floating action buttons for animations on it.</w:t>
-      </w:r>
-    </w:p>
-    <w:p>
-      <w:pPr>
-        <w:rPr>
-          <w:color w:val="38761D"/>
-          <w:lang w:val="en-US"/>
-        </w:rPr>
-      </w:pPr>
-    </w:p>
-    <w:p>
-      <w:pPr>
-        <w:rPr>
-          <w:color w:val="38761D"/>
-          <w:lang w:val="en-US"/>
-        </w:rPr>
-      </w:pPr>
-      <w:r>
-        <w:rPr>
-          <w:color w:val="38761D"/>
-          <w:lang w:val="en-US"/>
-        </w:rPr>
-        <w:t>Firebase Authentication :</w:t>
-      </w:r>
-    </w:p>
-    <w:p>
-      <w:pPr>
-        <w:rPr>
-          <w:color w:val="38761D"/>
-          <w:lang w:val="en-US"/>
-        </w:rPr>
-      </w:pPr>
-      <w:r>
-        <w:rPr>
-          <w:color w:val="38761D"/>
-          <w:lang w:val="en-US"/>
-        </w:rPr>
-        <w:t>This library is used for authenticating user while login and logout.</w:t>
-      </w:r>
-    </w:p>
-    <w:p>
-      <w:pPr>
-        <w:rPr>
-          <w:color w:val="38761D"/>
-          <w:lang w:val="en-US"/>
-        </w:rPr>
-      </w:pPr>
-    </w:p>
-    <w:p>
-      <w:pPr>
-        <w:rPr>
-          <w:color w:val="38761D"/>
-          <w:lang w:val="en-US"/>
-        </w:rPr>
-      </w:pPr>
-      <w:r>
-        <w:rPr>
-          <w:color w:val="38761D"/>
-          <w:lang w:val="en-US"/>
-        </w:rPr>
-        <w:t>Firebase Database :</w:t>
-      </w:r>
-    </w:p>
-    <w:p>
-      <w:pPr>
-        <w:rPr>
-          <w:color w:val="38761D"/>
-          <w:lang w:val="en-US"/>
-        </w:rPr>
-      </w:pPr>
-      <w:r>
-        <w:rPr>
-          <w:color w:val="38761D"/>
-          <w:lang w:val="en-US"/>
-        </w:rPr>
-        <w:t>This library is used for storing the data in a firebase realtime database in json format.</w:t>
-      </w:r>
-    </w:p>
-    <w:p>
-      <w:pPr>
-        <w:rPr>
-          <w:color w:val="38761D"/>
-        </w:rPr>
-      </w:pPr>
-    </w:p>
-    <w:p>
-      <w:pPr>
-        <w:pStyle w:val="Heading3"/>
-      </w:pPr>
-      <w:bookmarkStart w:id="12" w:name="_qrxg682nywe6" w:colFirst="0" w:colLast="0"/>
+        <w:t>Describe how you will implement Google Play Services or other external services.</w:t>
+      </w:r>
+    </w:p>
+    <w:p/>
+    <w:p>
+      <w:pPr>
+        <w:rPr>
+          <w:color w:val="38761D"/>
+        </w:rPr>
+      </w:pPr>
+      <w:r>
+        <w:rPr>
+          <w:color w:val="38761D"/>
+        </w:rPr>
+        <w:t>Describe which Services you will use and how.</w:t>
+      </w:r>
+    </w:p>
+    <w:p>
+      <w:pPr>
+        <w:rPr>
+          <w:color w:val="38761D"/>
+        </w:rPr>
+      </w:pPr>
+    </w:p>
+    <w:p/>
+    <w:p>
+      <w:pPr>
+        <w:pStyle w:val="2"/>
+      </w:pPr>
+      <w:bookmarkStart w:id="12" w:name="_v518bncmggeg" w:colFirst="0" w:colLast="0"/>
       <w:bookmarkEnd w:id="12"/>
-      <w:r>
-        <w:t>Describe how you will implement Google Play Services or other external services.</w:t>
-      </w:r>
-    </w:p>
-    <w:p/>
-    <w:p>
-      <w:pPr>
-        <w:rPr>
-          <w:color w:val="38761D"/>
-        </w:rPr>
-      </w:pPr>
-      <w:r>
-        <w:rPr>
-          <w:color w:val="38761D"/>
-        </w:rPr>
-        <w:t>Describe which Services you will use and how.</w:t>
-      </w:r>
-    </w:p>
-    <w:p>
-      <w:pPr>
-        <w:rPr>
-          <w:color w:val="38761D"/>
-        </w:rPr>
-      </w:pPr>
-    </w:p>
-    <w:p/>
-    <w:p>
-      <w:pPr>
-        <w:pStyle w:val="Heading1"/>
-      </w:pPr>
-      <w:bookmarkStart w:id="13" w:name="_v518bncmggeg" w:colFirst="0" w:colLast="0"/>
+    </w:p>
+    <w:p>
+      <w:pPr>
+        <w:pStyle w:val="2"/>
+      </w:pPr>
+      <w:r>
+        <w:t>Next Steps: Required Tasks</w:t>
+      </w:r>
+    </w:p>
+    <w:p/>
+    <w:p>
+      <w:r>
+        <w:t>This is the section where you can take the main features of your app (declared above) and break them down into tangible technical tasks that you can complete one at a time until you have a finished app.</w:t>
+      </w:r>
+    </w:p>
+    <w:p/>
+    <w:p>
+      <w:pPr>
+        <w:pStyle w:val="3"/>
+      </w:pPr>
+      <w:bookmarkStart w:id="13" w:name="_8oe8zpk3qsmp" w:colFirst="0" w:colLast="0"/>
       <w:bookmarkEnd w:id="13"/>
-      <w:r>
-        <w:t>Next Steps: Required Tasks</w:t>
-      </w:r>
-    </w:p>
-    <w:p/>
-    <w:p>
-      <w:r>
-        <w:t>This is the section where you can take the main features of your app (declared above) and break them down into tangible technical tasks that you can complete one at a time until you have a finished app.</w:t>
-      </w:r>
-    </w:p>
-    <w:p/>
-    <w:p>
-      <w:pPr>
-        <w:pStyle w:val="Heading2"/>
-      </w:pPr>
-      <w:bookmarkStart w:id="14" w:name="_8oe8zpk3qsmp" w:colFirst="0" w:colLast="0"/>
-      <w:bookmarkEnd w:id="14"/>
       <w:r>
         <w:t>Task 1: Project Setup</w:t>
       </w:r>
@@ -3091,10 +3624,9 @@
     </w:p>
     <w:p>
       <w:pPr>
-        <w:pStyle w:val="Heading2"/>
-      </w:pPr>
-      <w:r>
-        <w:lastRenderedPageBreak/>
+        <w:pStyle w:val="3"/>
+      </w:pPr>
+      <w:r>
         <w:t xml:space="preserve">Task </w:t>
       </w:r>
       <w:r>
@@ -3183,10 +3715,10 @@
     <w:p/>
     <w:p>
       <w:pPr>
-        <w:pStyle w:val="Heading2"/>
-      </w:pPr>
-      <w:bookmarkStart w:id="15" w:name="_rzllsk6uqztx" w:colFirst="0" w:colLast="0"/>
-      <w:bookmarkEnd w:id="15"/>
+        <w:pStyle w:val="3"/>
+      </w:pPr>
+      <w:bookmarkStart w:id="14" w:name="_rzllsk6uqztx" w:colFirst="0" w:colLast="0"/>
+      <w:bookmarkEnd w:id="14"/>
       <w:r>
         <w:t xml:space="preserve">Task </w:t>
       </w:r>
@@ -3283,14 +3815,21 @@
     </w:p>
     <w:p>
       <w:pPr>
-        <w:pStyle w:val="Heading2"/>
+        <w:rPr>
+          <w:color w:val="1155CC"/>
+        </w:rPr>
+      </w:pPr>
+    </w:p>
+    <w:p>
+      <w:pPr>
+        <w:pStyle w:val="3"/>
         <w:rPr>
           <w:color w:val="274E13"/>
           <w:lang w:val="en-US"/>
         </w:rPr>
       </w:pPr>
-      <w:bookmarkStart w:id="16" w:name="_fdmohs7hes" w:colFirst="0" w:colLast="0"/>
-      <w:bookmarkEnd w:id="16"/>
+      <w:bookmarkStart w:id="15" w:name="_fdmohs7hes" w:colFirst="0" w:colLast="0"/>
+      <w:bookmarkEnd w:id="15"/>
       <w:r>
         <w:t xml:space="preserve">Task </w:t>
       </w:r>
@@ -3405,13 +3944,13 @@
     </w:p>
     <w:p>
       <w:pPr>
-        <w:pStyle w:val="Heading2"/>
-        <w:rPr>
-          <w:color w:val="38761D"/>
-        </w:rPr>
-      </w:pPr>
-      <w:bookmarkStart w:id="17" w:name="_umfwsvmx7tpn" w:colFirst="0" w:colLast="0"/>
-      <w:bookmarkEnd w:id="17"/>
+        <w:pStyle w:val="3"/>
+        <w:rPr>
+          <w:color w:val="38761D"/>
+        </w:rPr>
+      </w:pPr>
+      <w:bookmarkStart w:id="16" w:name="_umfwsvmx7tpn" w:colFirst="0" w:colLast="0"/>
+      <w:bookmarkEnd w:id="16"/>
       <w:r>
         <w:t xml:space="preserve">Task </w:t>
       </w:r>
@@ -3525,7 +4064,6 @@
           <w:color w:val="38761D"/>
           <w:lang w:val="en-US"/>
         </w:rPr>
-        <w:lastRenderedPageBreak/>
         <w:t>Initialize user data for the app and save user data using firebase realtime database</w:t>
       </w:r>
     </w:p>
@@ -3533,13 +4071,13 @@
     <w:p/>
     <w:p>
       <w:pPr>
-        <w:pStyle w:val="Heading2"/>
-        <w:rPr>
-          <w:color w:val="38761D"/>
-        </w:rPr>
-      </w:pPr>
-      <w:bookmarkStart w:id="18" w:name="_kjidlkq4xm3u" w:colFirst="0" w:colLast="0"/>
-      <w:bookmarkEnd w:id="18"/>
+        <w:pStyle w:val="3"/>
+        <w:rPr>
+          <w:color w:val="38761D"/>
+        </w:rPr>
+      </w:pPr>
+      <w:bookmarkStart w:id="17" w:name="_kjidlkq4xm3u" w:colFirst="0" w:colLast="0"/>
+      <w:bookmarkEnd w:id="17"/>
       <w:r>
         <w:t xml:space="preserve">Task </w:t>
       </w:r>
@@ -3859,7 +4397,7 @@
     </w:p>
     <w:p>
       <w:pPr>
-        <w:pStyle w:val="Heading2"/>
+        <w:pStyle w:val="3"/>
         <w:rPr>
           <w:color w:val="38761D"/>
         </w:rPr>
@@ -3917,7 +4455,6 @@
           <w:color w:val="38761D"/>
           <w:lang w:val="en-US"/>
         </w:rPr>
-        <w:lastRenderedPageBreak/>
         <w:t>Create the adapter and populate the recyclerview of this activity with the items</w:t>
       </w:r>
     </w:p>
@@ -3966,7 +4503,7 @@
     </w:p>
     <w:p>
       <w:pPr>
-        <w:pStyle w:val="Heading2"/>
+        <w:pStyle w:val="3"/>
         <w:rPr>
           <w:color w:val="38761D"/>
         </w:rPr>
@@ -4068,7 +4605,14 @@
     </w:p>
     <w:p>
       <w:pPr>
-        <w:pStyle w:val="Heading2"/>
+        <w:rPr>
+          <w:color w:val="38761D"/>
+        </w:rPr>
+      </w:pPr>
+    </w:p>
+    <w:p>
+      <w:pPr>
+        <w:pStyle w:val="3"/>
         <w:rPr>
           <w:color w:val="38761D"/>
         </w:rPr>
@@ -4192,7 +4736,7 @@
     </w:p>
     <w:p>
       <w:pPr>
-        <w:pStyle w:val="Heading2"/>
+        <w:pStyle w:val="3"/>
         <w:rPr>
           <w:color w:val="38761D"/>
         </w:rPr>
@@ -4262,7 +4806,7 @@
     </w:p>
     <w:p>
       <w:pPr>
-        <w:pStyle w:val="Heading2"/>
+        <w:pStyle w:val="3"/>
         <w:rPr>
           <w:color w:val="38761D"/>
           <w:lang w:val="en-US"/>
@@ -4355,7 +4899,15 @@
     <w:p>
       <w:r>
         <w:pict>
-          <v:rect id="_x0000_i1025" style="width:0;height:1.5pt" o:hralign="center" o:hrstd="t" o:hr="t" fillcolor="#a0a0a0" stroked="f"/>
+          <v:rect id="_x0000_i1025" o:spt="1" style="height:1.5pt;width:0pt;" fillcolor="#A0A0A0" filled="t" stroked="f" coordsize="21600,21600" o:hr="t" o:hrstd="t" o:hralign="center">
+            <v:path/>
+            <v:fill on="t" focussize="0,0"/>
+            <v:stroke on="f"/>
+            <v:imagedata o:title=""/>
+            <o:lock v:ext="edit"/>
+            <w10:wrap type="none"/>
+            <w10:anchorlock/>
+          </v:rect>
         </w:pict>
       </w:r>
     </w:p>
@@ -4381,7 +4933,7 @@
       </w:pPr>
       <w:r>
         <w:rPr>
-          <w:rFonts w:ascii="Arial Unicode MS" w:eastAsia="Arial Unicode MS" w:hAnsi="Arial Unicode MS" w:cs="Arial Unicode MS"/>
+          <w:rFonts w:ascii="Arial Unicode MS" w:hAnsi="Arial Unicode MS" w:eastAsia="Arial Unicode MS" w:cs="Arial Unicode MS"/>
         </w:rPr>
         <w:t xml:space="preserve">After you’ve completed all the sections, download this document as a PDF [ File → Download as PDF ] </w:t>
       </w:r>
@@ -4466,44 +5018,19 @@
     <w:p/>
     <w:p/>
     <w:sectPr>
-      <w:headerReference w:type="default" r:id="rId22"/>
-      <w:footerReference w:type="default" r:id="rId23"/>
+      <w:headerReference r:id="rId3" w:type="default"/>
+      <w:footerReference r:id="rId4" w:type="default"/>
       <w:pgSz w:w="12240" w:h="15840"/>
       <w:pgMar w:top="1440" w:right="1440" w:bottom="1440" w:left="1440" w:header="0" w:footer="720" w:gutter="0"/>
       <w:pgNumType w:start="1"/>
-      <w:cols w:space="720"/>
+      <w:cols w:space="720" w:num="1"/>
     </w:sectPr>
   </w:body>
 </w:document>
 </file>
 
-<file path=word/endnotes.xml><?xml version="1.0" encoding="utf-8"?>
-<w:endnotes xmlns:wpc="http://schemas.microsoft.com/office/word/2010/wordprocessingCanvas" xmlns:cx="http://schemas.microsoft.com/office/drawing/2014/chartex" xmlns:mc="http://schemas.openxmlformats.org/markup-compatibility/2006" xmlns:o="urn:schemas-microsoft-com:office:office" xmlns:r="http://schemas.openxmlformats.org/officeDocument/2006/relationships" xmlns:m="http://schemas.openxmlformats.org/officeDocument/2006/math" xmlns:v="urn:schemas-microsoft-com:vml" xmlns:wp14="http://schemas.microsoft.com/office/word/2010/wordprocessingDrawing" xmlns:wp="http://schemas.openxmlformats.org/drawingml/2006/wordprocessingDrawing" xmlns:w10="urn:schemas-microsoft-com:office:word" xmlns:w="http://schemas.openxmlformats.org/wordprocessingml/2006/main" xmlns:w14="http://schemas.microsoft.com/office/word/2010/wordml" xmlns:w15="http://schemas.microsoft.com/office/word/2012/wordml" xmlns:w16se="http://schemas.microsoft.com/office/word/2015/wordml/symex" xmlns:wpg="http://schemas.microsoft.com/office/word/2010/wordprocessingGroup" xmlns:wpi="http://schemas.microsoft.com/office/word/2010/wordprocessingInk" xmlns:wne="http://schemas.microsoft.com/office/word/2006/wordml" xmlns:wps="http://schemas.microsoft.com/office/word/2010/wordprocessingShape" mc:Ignorable="w14 w15 w16se wp14">
-  <w:endnote w:type="separator" w:id="-1">
-    <w:p>
-      <w:pPr>
-        <w:spacing w:after="0" w:line="240" w:lineRule="auto"/>
-      </w:pPr>
-      <w:r>
-        <w:separator/>
-      </w:r>
-    </w:p>
-  </w:endnote>
-  <w:endnote w:type="continuationSeparator" w:id="0">
-    <w:p>
-      <w:pPr>
-        <w:spacing w:after="0" w:line="240" w:lineRule="auto"/>
-      </w:pPr>
-      <w:r>
-        <w:continuationSeparator/>
-      </w:r>
-    </w:p>
-  </w:endnote>
-</w:endnotes>
-</file>
-
 <file path=word/footer1.xml><?xml version="1.0" encoding="utf-8"?>
-<w:ftr xmlns:wpc="http://schemas.microsoft.com/office/word/2010/wordprocessingCanvas" xmlns:cx="http://schemas.microsoft.com/office/drawing/2014/chartex" xmlns:mc="http://schemas.openxmlformats.org/markup-compatibility/2006" xmlns:o="urn:schemas-microsoft-com:office:office" xmlns:r="http://schemas.openxmlformats.org/officeDocument/2006/relationships" xmlns:m="http://schemas.openxmlformats.org/officeDocument/2006/math" xmlns:v="urn:schemas-microsoft-com:vml" xmlns:wp14="http://schemas.microsoft.com/office/word/2010/wordprocessingDrawing" xmlns:wp="http://schemas.openxmlformats.org/drawingml/2006/wordprocessingDrawing" xmlns:w10="urn:schemas-microsoft-com:office:word" xmlns:w="http://schemas.openxmlformats.org/wordprocessingml/2006/main" xmlns:w14="http://schemas.microsoft.com/office/word/2010/wordml" xmlns:w15="http://schemas.microsoft.com/office/word/2012/wordml" xmlns:w16se="http://schemas.microsoft.com/office/word/2015/wordml/symex" xmlns:wpg="http://schemas.microsoft.com/office/word/2010/wordprocessingGroup" xmlns:wpi="http://schemas.microsoft.com/office/word/2010/wordprocessingInk" xmlns:wne="http://schemas.microsoft.com/office/word/2006/wordml" xmlns:wps="http://schemas.microsoft.com/office/word/2010/wordprocessingShape" mc:Ignorable="w14 w15 w16se wp14">
+<w:ftr xmlns:wpc="http://schemas.microsoft.com/office/word/2010/wordprocessingCanvas" xmlns:mc="http://schemas.openxmlformats.org/markup-compatibility/2006" xmlns:o="urn:schemas-microsoft-com:office:office" xmlns:r="http://schemas.openxmlformats.org/officeDocument/2006/relationships" xmlns:m="http://schemas.openxmlformats.org/officeDocument/2006/math" xmlns:v="urn:schemas-microsoft-com:vml" xmlns:wp14="http://schemas.microsoft.com/office/word/2010/wordprocessingDrawing" xmlns:wp="http://schemas.openxmlformats.org/drawingml/2006/wordprocessingDrawing" xmlns:w10="urn:schemas-microsoft-com:office:word" xmlns:w="http://schemas.openxmlformats.org/wordprocessingml/2006/main" xmlns:w14="http://schemas.microsoft.com/office/word/2010/wordml" xmlns:w15="http://schemas.microsoft.com/office/word/2012/wordml" xmlns:wpg="http://schemas.microsoft.com/office/word/2010/wordprocessingGroup" xmlns:wpi="http://schemas.microsoft.com/office/word/2010/wordprocessingInk" xmlns:wne="http://schemas.microsoft.com/office/word/2006/wordml" xmlns:wps="http://schemas.microsoft.com/office/word/2010/wordprocessingShape" xmlns:wpsCustomData="http://www.wps.cn/officeDocument/2013/wpsCustomData" mc:Ignorable="w14 w15 wp14">
   <w:p>
     <w:pPr>
       <w:jc w:val="right"/>
@@ -4512,15 +5039,12 @@
       <w:fldChar w:fldCharType="begin"/>
     </w:r>
     <w:r>
-      <w:instrText>PAGE</w:instrText>
+      <w:instrText xml:space="preserve">PAGE</w:instrText>
     </w:r>
     <w:r>
       <w:fldChar w:fldCharType="separate"/>
     </w:r>
     <w:r>
-      <w:rPr>
-        <w:noProof/>
-      </w:rPr>
       <w:t>5</w:t>
     </w:r>
     <w:r>
@@ -4530,33 +5054,8 @@
 </w:ftr>
 </file>
 
-<file path=word/footnotes.xml><?xml version="1.0" encoding="utf-8"?>
-<w:footnotes xmlns:wpc="http://schemas.microsoft.com/office/word/2010/wordprocessingCanvas" xmlns:cx="http://schemas.microsoft.com/office/drawing/2014/chartex" xmlns:mc="http://schemas.openxmlformats.org/markup-compatibility/2006" xmlns:o="urn:schemas-microsoft-com:office:office" xmlns:r="http://schemas.openxmlformats.org/officeDocument/2006/relationships" xmlns:m="http://schemas.openxmlformats.org/officeDocument/2006/math" xmlns:v="urn:schemas-microsoft-com:vml" xmlns:wp14="http://schemas.microsoft.com/office/word/2010/wordprocessingDrawing" xmlns:wp="http://schemas.openxmlformats.org/drawingml/2006/wordprocessingDrawing" xmlns:w10="urn:schemas-microsoft-com:office:word" xmlns:w="http://schemas.openxmlformats.org/wordprocessingml/2006/main" xmlns:w14="http://schemas.microsoft.com/office/word/2010/wordml" xmlns:w15="http://schemas.microsoft.com/office/word/2012/wordml" xmlns:w16se="http://schemas.microsoft.com/office/word/2015/wordml/symex" xmlns:wpg="http://schemas.microsoft.com/office/word/2010/wordprocessingGroup" xmlns:wpi="http://schemas.microsoft.com/office/word/2010/wordprocessingInk" xmlns:wne="http://schemas.microsoft.com/office/word/2006/wordml" xmlns:wps="http://schemas.microsoft.com/office/word/2010/wordprocessingShape" mc:Ignorable="w14 w15 w16se wp14">
-  <w:footnote w:type="separator" w:id="-1">
-    <w:p>
-      <w:pPr>
-        <w:spacing w:after="0" w:line="240" w:lineRule="auto"/>
-      </w:pPr>
-      <w:r>
-        <w:separator/>
-      </w:r>
-    </w:p>
-  </w:footnote>
-  <w:footnote w:type="continuationSeparator" w:id="0">
-    <w:p>
-      <w:pPr>
-        <w:spacing w:after="0" w:line="240" w:lineRule="auto"/>
-      </w:pPr>
-      <w:r>
-        <w:continuationSeparator/>
-      </w:r>
-    </w:p>
-  </w:footnote>
-</w:footnotes>
-</file>
-
 <file path=word/header1.xml><?xml version="1.0" encoding="utf-8"?>
-<w:hdr xmlns:wpc="http://schemas.microsoft.com/office/word/2010/wordprocessingCanvas" xmlns:cx="http://schemas.microsoft.com/office/drawing/2014/chartex" xmlns:mc="http://schemas.openxmlformats.org/markup-compatibility/2006" xmlns:o="urn:schemas-microsoft-com:office:office" xmlns:r="http://schemas.openxmlformats.org/officeDocument/2006/relationships" xmlns:m="http://schemas.openxmlformats.org/officeDocument/2006/math" xmlns:v="urn:schemas-microsoft-com:vml" xmlns:wp14="http://schemas.microsoft.com/office/word/2010/wordprocessingDrawing" xmlns:wp="http://schemas.openxmlformats.org/drawingml/2006/wordprocessingDrawing" xmlns:w10="urn:schemas-microsoft-com:office:word" xmlns:w="http://schemas.openxmlformats.org/wordprocessingml/2006/main" xmlns:w14="http://schemas.microsoft.com/office/word/2010/wordml" xmlns:w15="http://schemas.microsoft.com/office/word/2012/wordml" xmlns:w16se="http://schemas.microsoft.com/office/word/2015/wordml/symex" xmlns:wpg="http://schemas.microsoft.com/office/word/2010/wordprocessingGroup" xmlns:wpi="http://schemas.microsoft.com/office/word/2010/wordprocessingInk" xmlns:wne="http://schemas.microsoft.com/office/word/2006/wordml" xmlns:wps="http://schemas.microsoft.com/office/word/2010/wordprocessingShape" mc:Ignorable="w14 w15 w16se wp14">
+<w:hdr xmlns:wpc="http://schemas.microsoft.com/office/word/2010/wordprocessingCanvas" xmlns:mc="http://schemas.openxmlformats.org/markup-compatibility/2006" xmlns:o="urn:schemas-microsoft-com:office:office" xmlns:r="http://schemas.openxmlformats.org/officeDocument/2006/relationships" xmlns:m="http://schemas.openxmlformats.org/officeDocument/2006/math" xmlns:v="urn:schemas-microsoft-com:vml" xmlns:wp14="http://schemas.microsoft.com/office/word/2010/wordprocessingDrawing" xmlns:wp="http://schemas.openxmlformats.org/drawingml/2006/wordprocessingDrawing" xmlns:w10="urn:schemas-microsoft-com:office:word" xmlns:w="http://schemas.openxmlformats.org/wordprocessingml/2006/main" xmlns:w14="http://schemas.microsoft.com/office/word/2010/wordml" xmlns:w15="http://schemas.microsoft.com/office/word/2012/wordml" xmlns:wpg="http://schemas.microsoft.com/office/word/2010/wordprocessingGroup" xmlns:wpi="http://schemas.microsoft.com/office/word/2010/wordprocessingInk" xmlns:wne="http://schemas.microsoft.com/office/word/2006/wordml" xmlns:wps="http://schemas.microsoft.com/office/word/2010/wordprocessingShape" xmlns:wpsCustomData="http://www.wps.cn/officeDocument/2013/wpsCustomData" mc:Ignorable="w14 w15 wp14">
   <w:p>
     <w:pPr>
       <w:rPr>
@@ -4574,12 +5073,12 @@
 </file>
 
 <file path=word/numbering.xml><?xml version="1.0" encoding="utf-8"?>
-<w:numbering xmlns:wpc="http://schemas.microsoft.com/office/word/2010/wordprocessingCanvas" xmlns:cx="http://schemas.microsoft.com/office/drawing/2014/chartex" xmlns:mc="http://schemas.openxmlformats.org/markup-compatibility/2006" xmlns:o="urn:schemas-microsoft-com:office:office" xmlns:r="http://schemas.openxmlformats.org/officeDocument/2006/relationships" xmlns:m="http://schemas.openxmlformats.org/officeDocument/2006/math" xmlns:v="urn:schemas-microsoft-com:vml" xmlns:wp14="http://schemas.microsoft.com/office/word/2010/wordprocessingDrawing" xmlns:wp="http://schemas.openxmlformats.org/drawingml/2006/wordprocessingDrawing" xmlns:w10="urn:schemas-microsoft-com:office:word" xmlns:w="http://schemas.openxmlformats.org/wordprocessingml/2006/main" xmlns:w14="http://schemas.microsoft.com/office/word/2010/wordml" xmlns:w15="http://schemas.microsoft.com/office/word/2012/wordml" xmlns:w16se="http://schemas.microsoft.com/office/word/2015/wordml/symex" xmlns:wpg="http://schemas.microsoft.com/office/word/2010/wordprocessingGroup" xmlns:wpi="http://schemas.microsoft.com/office/word/2010/wordprocessingInk" xmlns:wne="http://schemas.microsoft.com/office/word/2006/wordml" xmlns:wps="http://schemas.microsoft.com/office/word/2010/wordprocessingShape" mc:Ignorable="w14 w15 w16se wp14">
-  <w:abstractNum w:abstractNumId="0" w15:restartNumberingAfterBreak="0">
+<w:numbering xmlns:wpc="http://schemas.microsoft.com/office/word/2010/wordprocessingCanvas" xmlns:mc="http://schemas.openxmlformats.org/markup-compatibility/2006" xmlns:o="urn:schemas-microsoft-com:office:office" xmlns:r="http://schemas.openxmlformats.org/officeDocument/2006/relationships" xmlns:m="http://schemas.openxmlformats.org/officeDocument/2006/math" xmlns:v="urn:schemas-microsoft-com:vml" xmlns:wp14="http://schemas.microsoft.com/office/word/2010/wordprocessingDrawing" xmlns:wp="http://schemas.openxmlformats.org/drawingml/2006/wordprocessingDrawing" xmlns:w10="urn:schemas-microsoft-com:office:word" xmlns:w="http://schemas.openxmlformats.org/wordprocessingml/2006/main" xmlns:w14="http://schemas.microsoft.com/office/word/2010/wordml" xmlns:wpg="http://schemas.microsoft.com/office/word/2010/wordprocessingGroup" xmlns:wpi="http://schemas.microsoft.com/office/word/2010/wordprocessingInk" xmlns:wne="http://schemas.microsoft.com/office/word/2006/wordml" xmlns:wps="http://schemas.microsoft.com/office/word/2010/wordprocessingShape" mc:Ignorable="w14 wp14">
+  <w:abstractNum w:abstractNumId="0">
     <w:nsid w:val="959820EE"/>
     <w:multiLevelType w:val="singleLevel"/>
     <w:tmpl w:val="959820EE"/>
-    <w:lvl w:ilvl="0">
+    <w:lvl w:ilvl="0" w:tentative="0">
       <w:start w:val="1"/>
       <w:numFmt w:val="bullet"/>
       <w:lvlText w:val=""/>
@@ -4591,15 +5090,15 @@
         <w:ind w:left="420" w:hanging="420"/>
       </w:pPr>
       <w:rPr>
-        <w:rFonts w:ascii="Wingdings" w:hAnsi="Wingdings" w:hint="default"/>
+        <w:rFonts w:hint="default" w:ascii="Wingdings" w:hAnsi="Wingdings"/>
       </w:rPr>
     </w:lvl>
   </w:abstractNum>
-  <w:abstractNum w:abstractNumId="1" w15:restartNumberingAfterBreak="0">
+  <w:abstractNum w:abstractNumId="1">
     <w:nsid w:val="BF205925"/>
     <w:multiLevelType w:val="multilevel"/>
     <w:tmpl w:val="BF205925"/>
-    <w:lvl w:ilvl="0">
+    <w:lvl w:ilvl="0" w:tentative="0">
       <w:start w:val="1"/>
       <w:numFmt w:val="bullet"/>
       <w:lvlText w:val="●"/>
@@ -4611,7 +5110,7 @@
         <w:u w:val="none"/>
       </w:rPr>
     </w:lvl>
-    <w:lvl w:ilvl="1">
+    <w:lvl w:ilvl="1" w:tentative="0">
       <w:start w:val="1"/>
       <w:numFmt w:val="bullet"/>
       <w:lvlText w:val="○"/>
@@ -4623,7 +5122,7 @@
         <w:u w:val="none"/>
       </w:rPr>
     </w:lvl>
-    <w:lvl w:ilvl="2">
+    <w:lvl w:ilvl="2" w:tentative="0">
       <w:start w:val="1"/>
       <w:numFmt w:val="lowerRoman"/>
       <w:lvlText w:val="%3."/>
@@ -4635,7 +5134,7 @@
         <w:u w:val="none"/>
       </w:rPr>
     </w:lvl>
-    <w:lvl w:ilvl="3">
+    <w:lvl w:ilvl="3" w:tentative="0">
       <w:start w:val="1"/>
       <w:numFmt w:val="decimal"/>
       <w:lvlText w:val="%4."/>
@@ -4647,7 +5146,7 @@
         <w:u w:val="none"/>
       </w:rPr>
     </w:lvl>
-    <w:lvl w:ilvl="4">
+    <w:lvl w:ilvl="4" w:tentative="0">
       <w:start w:val="1"/>
       <w:numFmt w:val="lowerLetter"/>
       <w:lvlText w:val="%5."/>
@@ -4659,7 +5158,7 @@
         <w:u w:val="none"/>
       </w:rPr>
     </w:lvl>
-    <w:lvl w:ilvl="5">
+    <w:lvl w:ilvl="5" w:tentative="0">
       <w:start w:val="1"/>
       <w:numFmt w:val="lowerRoman"/>
       <w:lvlText w:val="%6."/>
@@ -4671,7 +5170,7 @@
         <w:u w:val="none"/>
       </w:rPr>
     </w:lvl>
-    <w:lvl w:ilvl="6">
+    <w:lvl w:ilvl="6" w:tentative="0">
       <w:start w:val="1"/>
       <w:numFmt w:val="decimal"/>
       <w:lvlText w:val="%7."/>
@@ -4683,7 +5182,7 @@
         <w:u w:val="none"/>
       </w:rPr>
     </w:lvl>
-    <w:lvl w:ilvl="7">
+    <w:lvl w:ilvl="7" w:tentative="0">
       <w:start w:val="1"/>
       <w:numFmt w:val="lowerLetter"/>
       <w:lvlText w:val="%8."/>
@@ -4695,7 +5194,7 @@
         <w:u w:val="none"/>
       </w:rPr>
     </w:lvl>
-    <w:lvl w:ilvl="8">
+    <w:lvl w:ilvl="8" w:tentative="0">
       <w:start w:val="1"/>
       <w:numFmt w:val="lowerRoman"/>
       <w:lvlText w:val="%9."/>
@@ -4708,11 +5207,11 @@
       </w:rPr>
     </w:lvl>
   </w:abstractNum>
-  <w:abstractNum w:abstractNumId="2" w15:restartNumberingAfterBreak="0">
+  <w:abstractNum w:abstractNumId="2">
     <w:nsid w:val="CF092B84"/>
     <w:multiLevelType w:val="multilevel"/>
     <w:tmpl w:val="CF092B84"/>
-    <w:lvl w:ilvl="0">
+    <w:lvl w:ilvl="0" w:tentative="0">
       <w:start w:val="1"/>
       <w:numFmt w:val="bullet"/>
       <w:lvlText w:val="●"/>
@@ -4724,7 +5223,7 @@
         <w:u w:val="none"/>
       </w:rPr>
     </w:lvl>
-    <w:lvl w:ilvl="1">
+    <w:lvl w:ilvl="1" w:tentative="0">
       <w:start w:val="1"/>
       <w:numFmt w:val="bullet"/>
       <w:lvlText w:val="○"/>
@@ -4736,7 +5235,7 @@
         <w:u w:val="none"/>
       </w:rPr>
     </w:lvl>
-    <w:lvl w:ilvl="2">
+    <w:lvl w:ilvl="2" w:tentative="0">
       <w:start w:val="1"/>
       <w:numFmt w:val="bullet"/>
       <w:lvlText w:val="■"/>
@@ -4748,7 +5247,7 @@
         <w:u w:val="none"/>
       </w:rPr>
     </w:lvl>
-    <w:lvl w:ilvl="3">
+    <w:lvl w:ilvl="3" w:tentative="0">
       <w:start w:val="1"/>
       <w:numFmt w:val="bullet"/>
       <w:lvlText w:val="●"/>
@@ -4760,7 +5259,7 @@
         <w:u w:val="none"/>
       </w:rPr>
     </w:lvl>
-    <w:lvl w:ilvl="4">
+    <w:lvl w:ilvl="4" w:tentative="0">
       <w:start w:val="1"/>
       <w:numFmt w:val="bullet"/>
       <w:lvlText w:val="○"/>
@@ -4772,7 +5271,7 @@
         <w:u w:val="none"/>
       </w:rPr>
     </w:lvl>
-    <w:lvl w:ilvl="5">
+    <w:lvl w:ilvl="5" w:tentative="0">
       <w:start w:val="1"/>
       <w:numFmt w:val="bullet"/>
       <w:lvlText w:val="■"/>
@@ -4784,7 +5283,7 @@
         <w:u w:val="none"/>
       </w:rPr>
     </w:lvl>
-    <w:lvl w:ilvl="6">
+    <w:lvl w:ilvl="6" w:tentative="0">
       <w:start w:val="1"/>
       <w:numFmt w:val="bullet"/>
       <w:lvlText w:val="●"/>
@@ -4796,7 +5295,7 @@
         <w:u w:val="none"/>
       </w:rPr>
     </w:lvl>
-    <w:lvl w:ilvl="7">
+    <w:lvl w:ilvl="7" w:tentative="0">
       <w:start w:val="1"/>
       <w:numFmt w:val="bullet"/>
       <w:lvlText w:val="○"/>
@@ -4808,7 +5307,7 @@
         <w:u w:val="none"/>
       </w:rPr>
     </w:lvl>
-    <w:lvl w:ilvl="8">
+    <w:lvl w:ilvl="8" w:tentative="0">
       <w:start w:val="1"/>
       <w:numFmt w:val="bullet"/>
       <w:lvlText w:val="■"/>
@@ -4821,11 +5320,11 @@
       </w:rPr>
     </w:lvl>
   </w:abstractNum>
-  <w:abstractNum w:abstractNumId="3" w15:restartNumberingAfterBreak="0">
+  <w:abstractNum w:abstractNumId="3">
     <w:nsid w:val="59ADCABA"/>
     <w:multiLevelType w:val="multilevel"/>
     <w:tmpl w:val="59ADCABA"/>
-    <w:lvl w:ilvl="0">
+    <w:lvl w:ilvl="0" w:tentative="0">
       <w:start w:val="1"/>
       <w:numFmt w:val="bullet"/>
       <w:lvlText w:val="●"/>
@@ -4837,7 +5336,7 @@
         <w:u w:val="none"/>
       </w:rPr>
     </w:lvl>
-    <w:lvl w:ilvl="1">
+    <w:lvl w:ilvl="1" w:tentative="0">
       <w:start w:val="1"/>
       <w:numFmt w:val="bullet"/>
       <w:lvlText w:val="○"/>
@@ -4849,7 +5348,7 @@
         <w:u w:val="none"/>
       </w:rPr>
     </w:lvl>
-    <w:lvl w:ilvl="2">
+    <w:lvl w:ilvl="2" w:tentative="0">
       <w:start w:val="1"/>
       <w:numFmt w:val="bullet"/>
       <w:lvlText w:val="■"/>
@@ -4861,7 +5360,7 @@
         <w:u w:val="none"/>
       </w:rPr>
     </w:lvl>
-    <w:lvl w:ilvl="3">
+    <w:lvl w:ilvl="3" w:tentative="0">
       <w:start w:val="1"/>
       <w:numFmt w:val="bullet"/>
       <w:lvlText w:val="●"/>
@@ -4873,7 +5372,7 @@
         <w:u w:val="none"/>
       </w:rPr>
     </w:lvl>
-    <w:lvl w:ilvl="4">
+    <w:lvl w:ilvl="4" w:tentative="0">
       <w:start w:val="1"/>
       <w:numFmt w:val="bullet"/>
       <w:lvlText w:val="○"/>
@@ -4885,7 +5384,7 @@
         <w:u w:val="none"/>
       </w:rPr>
     </w:lvl>
-    <w:lvl w:ilvl="5">
+    <w:lvl w:ilvl="5" w:tentative="0">
       <w:start w:val="1"/>
       <w:numFmt w:val="bullet"/>
       <w:lvlText w:val="■"/>
@@ -4897,7 +5396,7 @@
         <w:u w:val="none"/>
       </w:rPr>
     </w:lvl>
-    <w:lvl w:ilvl="6">
+    <w:lvl w:ilvl="6" w:tentative="0">
       <w:start w:val="1"/>
       <w:numFmt w:val="bullet"/>
       <w:lvlText w:val="●"/>
@@ -4909,7 +5408,7 @@
         <w:u w:val="none"/>
       </w:rPr>
     </w:lvl>
-    <w:lvl w:ilvl="7">
+    <w:lvl w:ilvl="7" w:tentative="0">
       <w:start w:val="1"/>
       <w:numFmt w:val="bullet"/>
       <w:lvlText w:val="○"/>
@@ -4921,7 +5420,7 @@
         <w:u w:val="none"/>
       </w:rPr>
     </w:lvl>
-    <w:lvl w:ilvl="8">
+    <w:lvl w:ilvl="8" w:tentative="0">
       <w:start w:val="1"/>
       <w:numFmt w:val="bullet"/>
       <w:lvlText w:val="■"/>
@@ -4950,318 +5449,283 @@
 </file>
 
 <file path=word/styles.xml><?xml version="1.0" encoding="utf-8"?>
-<w:styles xmlns:mc="http://schemas.openxmlformats.org/markup-compatibility/2006" xmlns:r="http://schemas.openxmlformats.org/officeDocument/2006/relationships" xmlns:w="http://schemas.openxmlformats.org/wordprocessingml/2006/main" xmlns:w14="http://schemas.microsoft.com/office/word/2010/wordml" xmlns:w15="http://schemas.microsoft.com/office/word/2012/wordml" xmlns:w16se="http://schemas.microsoft.com/office/word/2015/wordml/symex" mc:Ignorable="w14 w15 w16se">
+<w:styles xmlns:mc="http://schemas.openxmlformats.org/markup-compatibility/2006" xmlns:o="urn:schemas-microsoft-com:office:office" xmlns:r="http://schemas.openxmlformats.org/officeDocument/2006/relationships" xmlns:m="http://schemas.openxmlformats.org/officeDocument/2006/math" xmlns:v="urn:schemas-microsoft-com:vml" xmlns:w="http://schemas.openxmlformats.org/wordprocessingml/2006/main" xmlns:w14="http://schemas.microsoft.com/office/word/2010/wordml" xmlns:w10="urn:schemas-microsoft-com:office:word" xmlns:sl="http://schemas.openxmlformats.org/schemaLibrary/2006/main" mc:Ignorable="w14">
   <w:docDefaults>
     <w:rPrDefault>
       <w:rPr>
-        <w:rFonts w:ascii="Times New Roman" w:eastAsia="SimSun" w:hAnsi="Times New Roman" w:cs="Times New Roman"/>
-        <w:lang w:val="en-US" w:eastAsia="en-US" w:bidi="ar-SA"/>
+        <w:rFonts w:ascii="Times New Roman" w:hAnsi="Times New Roman" w:eastAsia="SimSun" w:cs="Times New Roman"/>
       </w:rPr>
     </w:rPrDefault>
-    <w:pPrDefault>
-      <w:pPr>
-        <w:spacing w:after="160" w:line="259" w:lineRule="auto"/>
-      </w:pPr>
-    </w:pPrDefault>
   </w:docDefaults>
-  <w:latentStyles w:defLockedState="0" w:defUIPriority="0" w:defSemiHidden="0" w:defUnhideWhenUsed="0" w:defQFormat="0" w:count="371">
-    <w:lsdException w:name="heading 1" w:qFormat="1"/>
-    <w:lsdException w:name="heading 2" w:qFormat="1"/>
-    <w:lsdException w:name="heading 3" w:qFormat="1"/>
-    <w:lsdException w:name="heading 4" w:semiHidden="1" w:unhideWhenUsed="1" w:qFormat="1"/>
-    <w:lsdException w:name="heading 5" w:semiHidden="1" w:unhideWhenUsed="1" w:qFormat="1"/>
-    <w:lsdException w:name="heading 6" w:semiHidden="1" w:unhideWhenUsed="1" w:qFormat="1"/>
-    <w:lsdException w:name="heading 7" w:semiHidden="1" w:unhideWhenUsed="1" w:qFormat="1"/>
-    <w:lsdException w:name="heading 8" w:semiHidden="1" w:unhideWhenUsed="1" w:qFormat="1"/>
-    <w:lsdException w:name="heading 9" w:semiHidden="1" w:unhideWhenUsed="1" w:qFormat="1"/>
-    <w:lsdException w:name="caption" w:semiHidden="1" w:unhideWhenUsed="1" w:qFormat="1"/>
-    <w:lsdException w:name="Default Paragraph Font" w:semiHidden="1"/>
-    <w:lsdException w:name="Subtitle" w:qFormat="1"/>
-    <w:lsdException w:name="Strong" w:qFormat="1"/>
-    <w:lsdException w:name="Emphasis" w:qFormat="1"/>
-    <w:lsdException w:name="HTML Top of Form" w:semiHidden="1" w:uiPriority="99" w:unhideWhenUsed="1"/>
-    <w:lsdException w:name="HTML Bottom of Form" w:semiHidden="1" w:uiPriority="99" w:unhideWhenUsed="1"/>
-    <w:lsdException w:name="Normal Table" w:semiHidden="1" w:unhideWhenUsed="1" w:qFormat="1"/>
-    <w:lsdException w:name="No List" w:semiHidden="1" w:uiPriority="99" w:unhideWhenUsed="1"/>
-    <w:lsdException w:name="Outline List 1" w:semiHidden="1" w:uiPriority="99" w:unhideWhenUsed="1"/>
-    <w:lsdException w:name="Outline List 2" w:semiHidden="1" w:uiPriority="99" w:unhideWhenUsed="1"/>
-    <w:lsdException w:name="Outline List 3" w:semiHidden="1" w:uiPriority="99" w:unhideWhenUsed="1"/>
-    <w:lsdException w:name="Table Simple 1" w:semiHidden="1" w:unhideWhenUsed="1"/>
-    <w:lsdException w:name="Table Simple 2" w:semiHidden="1" w:unhideWhenUsed="1"/>
-    <w:lsdException w:name="Table Simple 3" w:semiHidden="1" w:unhideWhenUsed="1"/>
-    <w:lsdException w:name="Table Classic 1" w:semiHidden="1" w:unhideWhenUsed="1"/>
-    <w:lsdException w:name="Table Classic 2" w:semiHidden="1" w:unhideWhenUsed="1"/>
-    <w:lsdException w:name="Table Classic 3" w:semiHidden="1" w:unhideWhenUsed="1"/>
-    <w:lsdException w:name="Table Classic 4" w:semiHidden="1" w:unhideWhenUsed="1"/>
-    <w:lsdException w:name="Table Colorful 1" w:semiHidden="1" w:unhideWhenUsed="1"/>
-    <w:lsdException w:name="Table Colorful 2" w:semiHidden="1" w:unhideWhenUsed="1"/>
-    <w:lsdException w:name="Table Colorful 3" w:semiHidden="1" w:unhideWhenUsed="1"/>
-    <w:lsdException w:name="Table Columns 1" w:semiHidden="1" w:unhideWhenUsed="1"/>
-    <w:lsdException w:name="Table Columns 2" w:semiHidden="1" w:unhideWhenUsed="1"/>
-    <w:lsdException w:name="Table Columns 3" w:semiHidden="1" w:unhideWhenUsed="1"/>
-    <w:lsdException w:name="Table Columns 4" w:semiHidden="1" w:unhideWhenUsed="1"/>
-    <w:lsdException w:name="Table Columns 5" w:semiHidden="1" w:unhideWhenUsed="1"/>
-    <w:lsdException w:name="Table Grid 1" w:semiHidden="1" w:unhideWhenUsed="1"/>
-    <w:lsdException w:name="Table Grid 2" w:semiHidden="1" w:unhideWhenUsed="1"/>
-    <w:lsdException w:name="Table Grid 3" w:semiHidden="1" w:unhideWhenUsed="1"/>
-    <w:lsdException w:name="Table Grid 4" w:semiHidden="1" w:unhideWhenUsed="1"/>
-    <w:lsdException w:name="Table Grid 5" w:semiHidden="1" w:unhideWhenUsed="1"/>
-    <w:lsdException w:name="Table Grid 6" w:semiHidden="1" w:unhideWhenUsed="1"/>
-    <w:lsdException w:name="Table Grid 7" w:semiHidden="1" w:unhideWhenUsed="1"/>
-    <w:lsdException w:name="Table Grid 8" w:semiHidden="1" w:unhideWhenUsed="1"/>
-    <w:lsdException w:name="Table List 1" w:semiHidden="1" w:unhideWhenUsed="1"/>
-    <w:lsdException w:name="Table List 2" w:semiHidden="1" w:unhideWhenUsed="1"/>
-    <w:lsdException w:name="Table List 3" w:semiHidden="1" w:unhideWhenUsed="1"/>
-    <w:lsdException w:name="Table List 4" w:semiHidden="1" w:unhideWhenUsed="1"/>
-    <w:lsdException w:name="Table List 5" w:semiHidden="1" w:unhideWhenUsed="1"/>
-    <w:lsdException w:name="Table List 6" w:semiHidden="1" w:unhideWhenUsed="1"/>
-    <w:lsdException w:name="Table List 7" w:semiHidden="1" w:unhideWhenUsed="1"/>
-    <w:lsdException w:name="Table List 8" w:semiHidden="1" w:unhideWhenUsed="1"/>
-    <w:lsdException w:name="Table 3D effects 1" w:semiHidden="1" w:unhideWhenUsed="1"/>
-    <w:lsdException w:name="Table 3D effects 2" w:semiHidden="1" w:unhideWhenUsed="1"/>
-    <w:lsdException w:name="Table 3D effects 3" w:semiHidden="1" w:unhideWhenUsed="1"/>
-    <w:lsdException w:name="Table Contemporary" w:semiHidden="1" w:unhideWhenUsed="1"/>
-    <w:lsdException w:name="Table Elegant" w:semiHidden="1" w:unhideWhenUsed="1"/>
-    <w:lsdException w:name="Table Professional" w:semiHidden="1" w:unhideWhenUsed="1"/>
-    <w:lsdException w:name="Table Subtle 1" w:semiHidden="1" w:unhideWhenUsed="1"/>
-    <w:lsdException w:name="Table Subtle 2" w:semiHidden="1" w:unhideWhenUsed="1"/>
-    <w:lsdException w:name="Table Web 1" w:semiHidden="1" w:unhideWhenUsed="1"/>
-    <w:lsdException w:name="Table Web 2" w:semiHidden="1" w:unhideWhenUsed="1"/>
-    <w:lsdException w:name="Table Web 3" w:semiHidden="1" w:unhideWhenUsed="1"/>
-    <w:lsdException w:name="Table Theme" w:semiHidden="1" w:unhideWhenUsed="1"/>
-    <w:lsdException w:name="Placeholder Text" w:semiHidden="1" w:uiPriority="99"/>
-    <w:lsdException w:name="No Spacing" w:uiPriority="99"/>
-    <w:lsdException w:name="Light Shading" w:uiPriority="60"/>
-    <w:lsdException w:name="Light List" w:uiPriority="61"/>
-    <w:lsdException w:name="Light Grid" w:uiPriority="62"/>
-    <w:lsdException w:name="Medium Shading 1" w:uiPriority="63"/>
-    <w:lsdException w:name="Medium Shading 2" w:uiPriority="64"/>
-    <w:lsdException w:name="Medium List 1" w:uiPriority="65"/>
-    <w:lsdException w:name="Medium List 2" w:uiPriority="66"/>
-    <w:lsdException w:name="Medium Grid 1" w:uiPriority="67"/>
-    <w:lsdException w:name="Medium Grid 2" w:uiPriority="68"/>
-    <w:lsdException w:name="Medium Grid 3" w:uiPriority="69"/>
-    <w:lsdException w:name="Dark List" w:uiPriority="70"/>
-    <w:lsdException w:name="Colorful Shading" w:uiPriority="71"/>
-    <w:lsdException w:name="Colorful List" w:uiPriority="72"/>
-    <w:lsdException w:name="Colorful Grid" w:uiPriority="73"/>
-    <w:lsdException w:name="Light Shading Accent 1" w:uiPriority="60"/>
-    <w:lsdException w:name="Light List Accent 1" w:uiPriority="61"/>
-    <w:lsdException w:name="Light Grid Accent 1" w:uiPriority="62"/>
-    <w:lsdException w:name="Medium Shading 1 Accent 1" w:uiPriority="63"/>
-    <w:lsdException w:name="Medium Shading 2 Accent 1" w:uiPriority="64"/>
-    <w:lsdException w:name="Medium List 1 Accent 1" w:uiPriority="65"/>
-    <w:lsdException w:name="Revision" w:semiHidden="1" w:uiPriority="99"/>
-    <w:lsdException w:name="List Paragraph" w:uiPriority="99"/>
-    <w:lsdException w:name="Quote" w:uiPriority="99"/>
-    <w:lsdException w:name="Intense Quote" w:uiPriority="99"/>
-    <w:lsdException w:name="Medium List 2 Accent 1" w:uiPriority="66"/>
-    <w:lsdException w:name="Medium Grid 1 Accent 1" w:uiPriority="67"/>
-    <w:lsdException w:name="Medium Grid 2 Accent 1" w:uiPriority="68"/>
-    <w:lsdException w:name="Medium Grid 3 Accent 1" w:uiPriority="69"/>
-    <w:lsdException w:name="Dark List Accent 1" w:uiPriority="70"/>
-    <w:lsdException w:name="Colorful Shading Accent 1" w:uiPriority="71"/>
-    <w:lsdException w:name="Colorful List Accent 1" w:uiPriority="72"/>
-    <w:lsdException w:name="Colorful Grid Accent 1" w:uiPriority="73"/>
-    <w:lsdException w:name="Light Shading Accent 2" w:uiPriority="60"/>
-    <w:lsdException w:name="Light List Accent 2" w:uiPriority="61"/>
-    <w:lsdException w:name="Light Grid Accent 2" w:uiPriority="62"/>
-    <w:lsdException w:name="Medium Shading 1 Accent 2" w:uiPriority="63"/>
-    <w:lsdException w:name="Medium Shading 2 Accent 2" w:uiPriority="64"/>
-    <w:lsdException w:name="Medium List 1 Accent 2" w:uiPriority="65"/>
-    <w:lsdException w:name="Medium List 2 Accent 2" w:uiPriority="66"/>
-    <w:lsdException w:name="Medium Grid 1 Accent 2" w:uiPriority="67"/>
-    <w:lsdException w:name="Medium Grid 2 Accent 2" w:uiPriority="68"/>
-    <w:lsdException w:name="Medium Grid 3 Accent 2" w:uiPriority="69"/>
-    <w:lsdException w:name="Dark List Accent 2" w:uiPriority="70"/>
-    <w:lsdException w:name="Colorful Shading Accent 2" w:uiPriority="71"/>
-    <w:lsdException w:name="Colorful List Accent 2" w:uiPriority="72"/>
-    <w:lsdException w:name="Colorful Grid Accent 2" w:uiPriority="73"/>
-    <w:lsdException w:name="Light Shading Accent 3" w:uiPriority="60"/>
-    <w:lsdException w:name="Light List Accent 3" w:uiPriority="61"/>
-    <w:lsdException w:name="Light Grid Accent 3" w:uiPriority="62"/>
-    <w:lsdException w:name="Medium Shading 1 Accent 3" w:uiPriority="63"/>
-    <w:lsdException w:name="Medium Shading 2 Accent 3" w:uiPriority="64"/>
-    <w:lsdException w:name="Medium List 1 Accent 3" w:uiPriority="65"/>
-    <w:lsdException w:name="Medium List 2 Accent 3" w:uiPriority="66"/>
-    <w:lsdException w:name="Medium Grid 1 Accent 3" w:uiPriority="67"/>
-    <w:lsdException w:name="Medium Grid 2 Accent 3" w:uiPriority="68"/>
-    <w:lsdException w:name="Medium Grid 3 Accent 3" w:uiPriority="69"/>
-    <w:lsdException w:name="Dark List Accent 3" w:uiPriority="70"/>
-    <w:lsdException w:name="Colorful Shading Accent 3" w:uiPriority="71"/>
-    <w:lsdException w:name="Colorful List Accent 3" w:uiPriority="72"/>
-    <w:lsdException w:name="Colorful Grid Accent 3" w:uiPriority="73"/>
-    <w:lsdException w:name="Light Shading Accent 4" w:uiPriority="60"/>
-    <w:lsdException w:name="Light List Accent 4" w:uiPriority="61"/>
-    <w:lsdException w:name="Light Grid Accent 4" w:uiPriority="62"/>
-    <w:lsdException w:name="Medium Shading 1 Accent 4" w:uiPriority="63"/>
-    <w:lsdException w:name="Medium Shading 2 Accent 4" w:uiPriority="64"/>
-    <w:lsdException w:name="Medium List 1 Accent 4" w:uiPriority="65"/>
-    <w:lsdException w:name="Medium List 2 Accent 4" w:uiPriority="66"/>
-    <w:lsdException w:name="Medium Grid 1 Accent 4" w:uiPriority="67"/>
-    <w:lsdException w:name="Medium Grid 2 Accent 4" w:uiPriority="68"/>
-    <w:lsdException w:name="Medium Grid 3 Accent 4" w:uiPriority="69"/>
-    <w:lsdException w:name="Dark List Accent 4" w:uiPriority="70"/>
-    <w:lsdException w:name="Colorful Shading Accent 4" w:uiPriority="71"/>
-    <w:lsdException w:name="Colorful List Accent 4" w:uiPriority="72"/>
-    <w:lsdException w:name="Colorful Grid Accent 4" w:uiPriority="73"/>
-    <w:lsdException w:name="Light Shading Accent 5" w:uiPriority="60"/>
-    <w:lsdException w:name="Light List Accent 5" w:uiPriority="61"/>
-    <w:lsdException w:name="Light Grid Accent 5" w:uiPriority="62"/>
-    <w:lsdException w:name="Medium Shading 1 Accent 5" w:uiPriority="63"/>
-    <w:lsdException w:name="Medium Shading 2 Accent 5" w:uiPriority="64"/>
-    <w:lsdException w:name="Medium List 1 Accent 5" w:uiPriority="65"/>
-    <w:lsdException w:name="Medium List 2 Accent 5" w:uiPriority="66"/>
-    <w:lsdException w:name="Medium Grid 1 Accent 5" w:uiPriority="67"/>
-    <w:lsdException w:name="Medium Grid 2 Accent 5" w:uiPriority="68"/>
-    <w:lsdException w:name="Medium Grid 3 Accent 5" w:uiPriority="69"/>
-    <w:lsdException w:name="Dark List Accent 5" w:uiPriority="70"/>
-    <w:lsdException w:name="Colorful Shading Accent 5" w:uiPriority="71"/>
-    <w:lsdException w:name="Colorful List Accent 5" w:uiPriority="72"/>
-    <w:lsdException w:name="Colorful Grid Accent 5" w:uiPriority="73"/>
-    <w:lsdException w:name="Light Shading Accent 6" w:uiPriority="60"/>
-    <w:lsdException w:name="Light List Accent 6" w:uiPriority="61"/>
-    <w:lsdException w:name="Light Grid Accent 6" w:uiPriority="62"/>
-    <w:lsdException w:name="Medium Shading 1 Accent 6" w:uiPriority="63"/>
-    <w:lsdException w:name="Medium Shading 2 Accent 6" w:uiPriority="64"/>
-    <w:lsdException w:name="Medium List 1 Accent 6" w:uiPriority="65"/>
-    <w:lsdException w:name="Medium List 2 Accent 6" w:uiPriority="66"/>
-    <w:lsdException w:name="Medium Grid 1 Accent 6" w:uiPriority="67"/>
-    <w:lsdException w:name="Medium Grid 2 Accent 6" w:uiPriority="68"/>
-    <w:lsdException w:name="Medium Grid 3 Accent 6" w:uiPriority="69"/>
-    <w:lsdException w:name="Dark List Accent 6" w:uiPriority="70"/>
-    <w:lsdException w:name="Colorful Shading Accent 6" w:uiPriority="71"/>
-    <w:lsdException w:name="Colorful List Accent 6" w:uiPriority="72"/>
-    <w:lsdException w:name="Colorful Grid Accent 6" w:uiPriority="73"/>
-    <w:lsdException w:name="Subtle Emphasis" w:uiPriority="19" w:qFormat="1"/>
-    <w:lsdException w:name="Intense Emphasis" w:uiPriority="21" w:qFormat="1"/>
-    <w:lsdException w:name="Subtle Reference" w:uiPriority="31" w:qFormat="1"/>
-    <w:lsdException w:name="Intense Reference" w:uiPriority="32" w:qFormat="1"/>
-    <w:lsdException w:name="Book Title" w:uiPriority="33" w:qFormat="1"/>
-    <w:lsdException w:name="Bibliography" w:semiHidden="1" w:uiPriority="37" w:unhideWhenUsed="1"/>
-    <w:lsdException w:name="TOC Heading" w:semiHidden="1" w:uiPriority="39" w:unhideWhenUsed="1" w:qFormat="1"/>
-    <w:lsdException w:name="Plain Table 1" w:uiPriority="41"/>
-    <w:lsdException w:name="Plain Table 2" w:uiPriority="42"/>
-    <w:lsdException w:name="Plain Table 3" w:uiPriority="43"/>
-    <w:lsdException w:name="Plain Table 4" w:uiPriority="44"/>
-    <w:lsdException w:name="Plain Table 5" w:uiPriority="45"/>
-    <w:lsdException w:name="Grid Table Light" w:uiPriority="40"/>
-    <w:lsdException w:name="Grid Table 1 Light" w:uiPriority="46"/>
-    <w:lsdException w:name="Grid Table 2" w:uiPriority="47"/>
-    <w:lsdException w:name="Grid Table 3" w:uiPriority="48"/>
-    <w:lsdException w:name="Grid Table 4" w:uiPriority="49"/>
-    <w:lsdException w:name="Grid Table 5 Dark" w:uiPriority="50"/>
-    <w:lsdException w:name="Grid Table 6 Colorful" w:uiPriority="51"/>
-    <w:lsdException w:name="Grid Table 7 Colorful" w:uiPriority="52"/>
-    <w:lsdException w:name="Grid Table 1 Light Accent 1" w:uiPriority="46"/>
-    <w:lsdException w:name="Grid Table 2 Accent 1" w:uiPriority="47"/>
-    <w:lsdException w:name="Grid Table 3 Accent 1" w:uiPriority="48"/>
-    <w:lsdException w:name="Grid Table 4 Accent 1" w:uiPriority="49"/>
-    <w:lsdException w:name="Grid Table 5 Dark Accent 1" w:uiPriority="50"/>
-    <w:lsdException w:name="Grid Table 6 Colorful Accent 1" w:uiPriority="51"/>
-    <w:lsdException w:name="Grid Table 7 Colorful Accent 1" w:uiPriority="52"/>
-    <w:lsdException w:name="Grid Table 1 Light Accent 2" w:uiPriority="46"/>
-    <w:lsdException w:name="Grid Table 2 Accent 2" w:uiPriority="47"/>
-    <w:lsdException w:name="Grid Table 3 Accent 2" w:uiPriority="48"/>
-    <w:lsdException w:name="Grid Table 4 Accent 2" w:uiPriority="49"/>
-    <w:lsdException w:name="Grid Table 5 Dark Accent 2" w:uiPriority="50"/>
-    <w:lsdException w:name="Grid Table 6 Colorful Accent 2" w:uiPriority="51"/>
-    <w:lsdException w:name="Grid Table 7 Colorful Accent 2" w:uiPriority="52"/>
-    <w:lsdException w:name="Grid Table 1 Light Accent 3" w:uiPriority="46"/>
-    <w:lsdException w:name="Grid Table 2 Accent 3" w:uiPriority="47"/>
-    <w:lsdException w:name="Grid Table 3 Accent 3" w:uiPriority="48"/>
-    <w:lsdException w:name="Grid Table 4 Accent 3" w:uiPriority="49"/>
-    <w:lsdException w:name="Grid Table 5 Dark Accent 3" w:uiPriority="50"/>
-    <w:lsdException w:name="Grid Table 6 Colorful Accent 3" w:uiPriority="51"/>
-    <w:lsdException w:name="Grid Table 7 Colorful Accent 3" w:uiPriority="52"/>
-    <w:lsdException w:name="Grid Table 1 Light Accent 4" w:uiPriority="46"/>
-    <w:lsdException w:name="Grid Table 2 Accent 4" w:uiPriority="47"/>
-    <w:lsdException w:name="Grid Table 3 Accent 4" w:uiPriority="48"/>
-    <w:lsdException w:name="Grid Table 4 Accent 4" w:uiPriority="49"/>
-    <w:lsdException w:name="Grid Table 5 Dark Accent 4" w:uiPriority="50"/>
-    <w:lsdException w:name="Grid Table 6 Colorful Accent 4" w:uiPriority="51"/>
-    <w:lsdException w:name="Grid Table 7 Colorful Accent 4" w:uiPriority="52"/>
-    <w:lsdException w:name="Grid Table 1 Light Accent 5" w:uiPriority="46"/>
-    <w:lsdException w:name="Grid Table 2 Accent 5" w:uiPriority="47"/>
-    <w:lsdException w:name="Grid Table 3 Accent 5" w:uiPriority="48"/>
-    <w:lsdException w:name="Grid Table 4 Accent 5" w:uiPriority="49"/>
-    <w:lsdException w:name="Grid Table 5 Dark Accent 5" w:uiPriority="50"/>
-    <w:lsdException w:name="Grid Table 6 Colorful Accent 5" w:uiPriority="51"/>
-    <w:lsdException w:name="Grid Table 7 Colorful Accent 5" w:uiPriority="52"/>
-    <w:lsdException w:name="Grid Table 1 Light Accent 6" w:uiPriority="46"/>
-    <w:lsdException w:name="Grid Table 2 Accent 6" w:uiPriority="47"/>
-    <w:lsdException w:name="Grid Table 3 Accent 6" w:uiPriority="48"/>
-    <w:lsdException w:name="Grid Table 4 Accent 6" w:uiPriority="49"/>
-    <w:lsdException w:name="Grid Table 5 Dark Accent 6" w:uiPriority="50"/>
-    <w:lsdException w:name="Grid Table 6 Colorful Accent 6" w:uiPriority="51"/>
-    <w:lsdException w:name="Grid Table 7 Colorful Accent 6" w:uiPriority="52"/>
-    <w:lsdException w:name="List Table 1 Light" w:uiPriority="46"/>
-    <w:lsdException w:name="List Table 2" w:uiPriority="47"/>
-    <w:lsdException w:name="List Table 3" w:uiPriority="48"/>
-    <w:lsdException w:name="List Table 4" w:uiPriority="49"/>
-    <w:lsdException w:name="List Table 5 Dark" w:uiPriority="50"/>
-    <w:lsdException w:name="List Table 6 Colorful" w:uiPriority="51"/>
-    <w:lsdException w:name="List Table 7 Colorful" w:uiPriority="52"/>
-    <w:lsdException w:name="List Table 1 Light Accent 1" w:uiPriority="46"/>
-    <w:lsdException w:name="List Table 2 Accent 1" w:uiPriority="47"/>
-    <w:lsdException w:name="List Table 3 Accent 1" w:uiPriority="48"/>
-    <w:lsdException w:name="List Table 4 Accent 1" w:uiPriority="49"/>
-    <w:lsdException w:name="List Table 5 Dark Accent 1" w:uiPriority="50"/>
-    <w:lsdException w:name="List Table 6 Colorful Accent 1" w:uiPriority="51"/>
-    <w:lsdException w:name="List Table 7 Colorful Accent 1" w:uiPriority="52"/>
-    <w:lsdException w:name="List Table 1 Light Accent 2" w:uiPriority="46"/>
-    <w:lsdException w:name="List Table 2 Accent 2" w:uiPriority="47"/>
-    <w:lsdException w:name="List Table 3 Accent 2" w:uiPriority="48"/>
-    <w:lsdException w:name="List Table 4 Accent 2" w:uiPriority="49"/>
-    <w:lsdException w:name="List Table 5 Dark Accent 2" w:uiPriority="50"/>
-    <w:lsdException w:name="List Table 6 Colorful Accent 2" w:uiPriority="51"/>
-    <w:lsdException w:name="List Table 7 Colorful Accent 2" w:uiPriority="52"/>
-    <w:lsdException w:name="List Table 1 Light Accent 3" w:uiPriority="46"/>
-    <w:lsdException w:name="List Table 2 Accent 3" w:uiPriority="47"/>
-    <w:lsdException w:name="List Table 3 Accent 3" w:uiPriority="48"/>
-    <w:lsdException w:name="List Table 4 Accent 3" w:uiPriority="49"/>
-    <w:lsdException w:name="List Table 5 Dark Accent 3" w:uiPriority="50"/>
-    <w:lsdException w:name="List Table 6 Colorful Accent 3" w:uiPriority="51"/>
-    <w:lsdException w:name="List Table 7 Colorful Accent 3" w:uiPriority="52"/>
-    <w:lsdException w:name="List Table 1 Light Accent 4" w:uiPriority="46"/>
-    <w:lsdException w:name="List Table 2 Accent 4" w:uiPriority="47"/>
-    <w:lsdException w:name="List Table 3 Accent 4" w:uiPriority="48"/>
-    <w:lsdException w:name="List Table 4 Accent 4" w:uiPriority="49"/>
-    <w:lsdException w:name="List Table 5 Dark Accent 4" w:uiPriority="50"/>
-    <w:lsdException w:name="List Table 6 Colorful Accent 4" w:uiPriority="51"/>
-    <w:lsdException w:name="List Table 7 Colorful Accent 4" w:uiPriority="52"/>
-    <w:lsdException w:name="List Table 1 Light Accent 5" w:uiPriority="46"/>
-    <w:lsdException w:name="List Table 2 Accent 5" w:uiPriority="47"/>
-    <w:lsdException w:name="List Table 3 Accent 5" w:uiPriority="48"/>
-    <w:lsdException w:name="List Table 4 Accent 5" w:uiPriority="49"/>
-    <w:lsdException w:name="List Table 5 Dark Accent 5" w:uiPriority="50"/>
-    <w:lsdException w:name="List Table 6 Colorful Accent 5" w:uiPriority="51"/>
-    <w:lsdException w:name="List Table 7 Colorful Accent 5" w:uiPriority="52"/>
-    <w:lsdException w:name="List Table 1 Light Accent 6" w:uiPriority="46"/>
-    <w:lsdException w:name="List Table 2 Accent 6" w:uiPriority="47"/>
-    <w:lsdException w:name="List Table 3 Accent 6" w:uiPriority="48"/>
-    <w:lsdException w:name="List Table 4 Accent 6" w:uiPriority="49"/>
-    <w:lsdException w:name="List Table 5 Dark Accent 6" w:uiPriority="50"/>
-    <w:lsdException w:name="List Table 6 Colorful Accent 6" w:uiPriority="51"/>
-    <w:lsdException w:name="List Table 7 Colorful Accent 6" w:uiPriority="52"/>
+  <w:latentStyles w:count="260" w:defQFormat="0" w:defUnhideWhenUsed="1" w:defSemiHidden="1" w:defUIPriority="99" w:defLockedState="0">
+    <w:lsdException w:unhideWhenUsed="0" w:uiPriority="0" w:semiHidden="0" w:name="Normal"/>
+    <w:lsdException w:qFormat="1" w:unhideWhenUsed="0" w:uiPriority="0" w:semiHidden="0" w:name="heading 1"/>
+    <w:lsdException w:qFormat="1" w:unhideWhenUsed="0" w:uiPriority="0" w:semiHidden="0" w:name="heading 2"/>
+    <w:lsdException w:qFormat="1" w:unhideWhenUsed="0" w:uiPriority="0" w:semiHidden="0" w:name="heading 3"/>
+    <w:lsdException w:qFormat="1" w:uiPriority="0" w:name="heading 4"/>
+    <w:lsdException w:qFormat="1" w:uiPriority="0" w:name="heading 5"/>
+    <w:lsdException w:qFormat="1" w:uiPriority="0" w:name="heading 6"/>
+    <w:lsdException w:qFormat="1" w:uiPriority="0" w:name="heading 7"/>
+    <w:lsdException w:qFormat="1" w:uiPriority="0" w:name="heading 8"/>
+    <w:lsdException w:qFormat="1" w:uiPriority="0" w:name="heading 9"/>
+    <w:lsdException w:unhideWhenUsed="0" w:uiPriority="0" w:semiHidden="0" w:name="index 1"/>
+    <w:lsdException w:unhideWhenUsed="0" w:uiPriority="0" w:semiHidden="0" w:name="index 2"/>
+    <w:lsdException w:unhideWhenUsed="0" w:uiPriority="0" w:semiHidden="0" w:name="index 3"/>
+    <w:lsdException w:unhideWhenUsed="0" w:uiPriority="0" w:semiHidden="0" w:name="index 4"/>
+    <w:lsdException w:unhideWhenUsed="0" w:uiPriority="0" w:semiHidden="0" w:name="index 5"/>
+    <w:lsdException w:unhideWhenUsed="0" w:uiPriority="0" w:semiHidden="0" w:name="index 6"/>
+    <w:lsdException w:unhideWhenUsed="0" w:uiPriority="0" w:semiHidden="0" w:name="index 7"/>
+    <w:lsdException w:unhideWhenUsed="0" w:uiPriority="0" w:semiHidden="0" w:name="index 8"/>
+    <w:lsdException w:unhideWhenUsed="0" w:uiPriority="0" w:semiHidden="0" w:name="index 9"/>
+    <w:lsdException w:unhideWhenUsed="0" w:uiPriority="0" w:semiHidden="0" w:name="toc 1"/>
+    <w:lsdException w:unhideWhenUsed="0" w:uiPriority="0" w:semiHidden="0" w:name="toc 2"/>
+    <w:lsdException w:unhideWhenUsed="0" w:uiPriority="0" w:semiHidden="0" w:name="toc 3"/>
+    <w:lsdException w:unhideWhenUsed="0" w:uiPriority="0" w:semiHidden="0" w:name="toc 4"/>
+    <w:lsdException w:unhideWhenUsed="0" w:uiPriority="0" w:semiHidden="0" w:name="toc 5"/>
+    <w:lsdException w:unhideWhenUsed="0" w:uiPriority="0" w:semiHidden="0" w:name="toc 6"/>
+    <w:lsdException w:unhideWhenUsed="0" w:uiPriority="0" w:semiHidden="0" w:name="toc 7"/>
+    <w:lsdException w:unhideWhenUsed="0" w:uiPriority="0" w:semiHidden="0" w:name="toc 8"/>
+    <w:lsdException w:unhideWhenUsed="0" w:uiPriority="0" w:semiHidden="0" w:name="toc 9"/>
+    <w:lsdException w:unhideWhenUsed="0" w:uiPriority="0" w:semiHidden="0" w:name="Normal Indent"/>
+    <w:lsdException w:unhideWhenUsed="0" w:uiPriority="0" w:semiHidden="0" w:name="footnote text"/>
+    <w:lsdException w:unhideWhenUsed="0" w:uiPriority="0" w:semiHidden="0" w:name="annotation text"/>
+    <w:lsdException w:unhideWhenUsed="0" w:uiPriority="0" w:semiHidden="0" w:name="header"/>
+    <w:lsdException w:unhideWhenUsed="0" w:uiPriority="0" w:semiHidden="0" w:name="footer"/>
+    <w:lsdException w:unhideWhenUsed="0" w:uiPriority="0" w:semiHidden="0" w:name="index heading"/>
+    <w:lsdException w:qFormat="1" w:uiPriority="0" w:name="caption"/>
+    <w:lsdException w:unhideWhenUsed="0" w:uiPriority="0" w:semiHidden="0" w:name="table of figures"/>
+    <w:lsdException w:unhideWhenUsed="0" w:uiPriority="0" w:semiHidden="0" w:name="envelope address"/>
+    <w:lsdException w:unhideWhenUsed="0" w:uiPriority="0" w:semiHidden="0" w:name="envelope return"/>
+    <w:lsdException w:unhideWhenUsed="0" w:uiPriority="0" w:semiHidden="0" w:name="footnote reference"/>
+    <w:lsdException w:unhideWhenUsed="0" w:uiPriority="0" w:semiHidden="0" w:name="annotation reference"/>
+    <w:lsdException w:unhideWhenUsed="0" w:uiPriority="0" w:semiHidden="0" w:name="line number"/>
+    <w:lsdException w:unhideWhenUsed="0" w:uiPriority="0" w:semiHidden="0" w:name="page number"/>
+    <w:lsdException w:unhideWhenUsed="0" w:uiPriority="0" w:semiHidden="0" w:name="endnote reference"/>
+    <w:lsdException w:unhideWhenUsed="0" w:uiPriority="0" w:semiHidden="0" w:name="endnote text"/>
+    <w:lsdException w:unhideWhenUsed="0" w:uiPriority="0" w:semiHidden="0" w:name="table of authorities"/>
+    <w:lsdException w:unhideWhenUsed="0" w:uiPriority="0" w:semiHidden="0" w:name="macro"/>
+    <w:lsdException w:unhideWhenUsed="0" w:uiPriority="0" w:semiHidden="0" w:name="toa heading"/>
+    <w:lsdException w:unhideWhenUsed="0" w:uiPriority="0" w:semiHidden="0" w:name="List"/>
+    <w:lsdException w:unhideWhenUsed="0" w:uiPriority="0" w:semiHidden="0" w:name="List Bullet"/>
+    <w:lsdException w:unhideWhenUsed="0" w:uiPriority="0" w:semiHidden="0" w:name="List Number"/>
+    <w:lsdException w:unhideWhenUsed="0" w:uiPriority="0" w:semiHidden="0" w:name="List 2"/>
+    <w:lsdException w:unhideWhenUsed="0" w:uiPriority="0" w:semiHidden="0" w:name="List 3"/>
+    <w:lsdException w:unhideWhenUsed="0" w:uiPriority="0" w:semiHidden="0" w:name="List 4"/>
+    <w:lsdException w:unhideWhenUsed="0" w:uiPriority="0" w:semiHidden="0" w:name="List 5"/>
+    <w:lsdException w:unhideWhenUsed="0" w:uiPriority="0" w:semiHidden="0" w:name="List Bullet 2"/>
+    <w:lsdException w:unhideWhenUsed="0" w:uiPriority="0" w:semiHidden="0" w:name="List Bullet 3"/>
+    <w:lsdException w:unhideWhenUsed="0" w:uiPriority="0" w:semiHidden="0" w:name="List Bullet 4"/>
+    <w:lsdException w:unhideWhenUsed="0" w:uiPriority="0" w:semiHidden="0" w:name="List Bullet 5"/>
+    <w:lsdException w:unhideWhenUsed="0" w:uiPriority="0" w:semiHidden="0" w:name="List Number 2"/>
+    <w:lsdException w:unhideWhenUsed="0" w:uiPriority="0" w:semiHidden="0" w:name="List Number 3"/>
+    <w:lsdException w:unhideWhenUsed="0" w:uiPriority="0" w:semiHidden="0" w:name="List Number 4"/>
+    <w:lsdException w:unhideWhenUsed="0" w:uiPriority="0" w:semiHidden="0" w:name="List Number 5"/>
+    <w:lsdException w:unhideWhenUsed="0" w:uiPriority="0" w:semiHidden="0" w:name="Title"/>
+    <w:lsdException w:unhideWhenUsed="0" w:uiPriority="0" w:semiHidden="0" w:name="Closing"/>
+    <w:lsdException w:unhideWhenUsed="0" w:uiPriority="0" w:semiHidden="0" w:name="Signature"/>
+    <w:lsdException w:qFormat="1" w:uiPriority="1" w:name="Default Paragraph Font"/>
+    <w:lsdException w:unhideWhenUsed="0" w:uiPriority="0" w:semiHidden="0" w:name="Body Text"/>
+    <w:lsdException w:unhideWhenUsed="0" w:uiPriority="0" w:semiHidden="0" w:name="Body Text Indent"/>
+    <w:lsdException w:unhideWhenUsed="0" w:uiPriority="0" w:semiHidden="0" w:name="List Continue"/>
+    <w:lsdException w:unhideWhenUsed="0" w:uiPriority="0" w:semiHidden="0" w:name="List Continue 2"/>
+    <w:lsdException w:unhideWhenUsed="0" w:uiPriority="0" w:semiHidden="0" w:name="List Continue 3"/>
+    <w:lsdException w:unhideWhenUsed="0" w:uiPriority="0" w:semiHidden="0" w:name="List Continue 4"/>
+    <w:lsdException w:unhideWhenUsed="0" w:uiPriority="0" w:semiHidden="0" w:name="List Continue 5"/>
+    <w:lsdException w:unhideWhenUsed="0" w:uiPriority="0" w:semiHidden="0" w:name="Message Header"/>
+    <w:lsdException w:qFormat="1" w:unhideWhenUsed="0" w:uiPriority="0" w:semiHidden="0" w:name="Subtitle"/>
+    <w:lsdException w:unhideWhenUsed="0" w:uiPriority="0" w:semiHidden="0" w:name="Salutation"/>
+    <w:lsdException w:unhideWhenUsed="0" w:uiPriority="0" w:semiHidden="0" w:name="Date"/>
+    <w:lsdException w:unhideWhenUsed="0" w:uiPriority="0" w:semiHidden="0" w:name="Body Text First Indent"/>
+    <w:lsdException w:unhideWhenUsed="0" w:uiPriority="0" w:semiHidden="0" w:name="Body Text First Indent 2"/>
+    <w:lsdException w:unhideWhenUsed="0" w:uiPriority="0" w:semiHidden="0" w:name="Note Heading"/>
+    <w:lsdException w:unhideWhenUsed="0" w:uiPriority="0" w:semiHidden="0" w:name="Body Text 2"/>
+    <w:lsdException w:unhideWhenUsed="0" w:uiPriority="0" w:semiHidden="0" w:name="Body Text 3"/>
+    <w:lsdException w:unhideWhenUsed="0" w:uiPriority="0" w:semiHidden="0" w:name="Body Text Indent 2"/>
+    <w:lsdException w:unhideWhenUsed="0" w:uiPriority="0" w:semiHidden="0" w:name="Body Text Indent 3"/>
+    <w:lsdException w:unhideWhenUsed="0" w:uiPriority="0" w:semiHidden="0" w:name="Block Text"/>
+    <w:lsdException w:unhideWhenUsed="0" w:uiPriority="0" w:semiHidden="0" w:name="Hyperlink"/>
+    <w:lsdException w:unhideWhenUsed="0" w:uiPriority="0" w:semiHidden="0" w:name="FollowedHyperlink"/>
+    <w:lsdException w:qFormat="1" w:unhideWhenUsed="0" w:uiPriority="0" w:semiHidden="0" w:name="Strong"/>
+    <w:lsdException w:qFormat="1" w:unhideWhenUsed="0" w:uiPriority="0" w:semiHidden="0" w:name="Emphasis"/>
+    <w:lsdException w:unhideWhenUsed="0" w:uiPriority="0" w:semiHidden="0" w:name="Document Map"/>
+    <w:lsdException w:unhideWhenUsed="0" w:uiPriority="0" w:semiHidden="0" w:name="Plain Text"/>
+    <w:lsdException w:unhideWhenUsed="0" w:uiPriority="0" w:semiHidden="0" w:name="E-mail Signature"/>
+    <w:lsdException w:qFormat="1" w:unhideWhenUsed="0" w:uiPriority="0" w:semiHidden="0" w:name="Normal (Web)"/>
+    <w:lsdException w:unhideWhenUsed="0" w:uiPriority="0" w:semiHidden="0" w:name="HTML Acronym"/>
+    <w:lsdException w:unhideWhenUsed="0" w:uiPriority="0" w:semiHidden="0" w:name="HTML Address"/>
+    <w:lsdException w:unhideWhenUsed="0" w:uiPriority="0" w:semiHidden="0" w:name="HTML Cite"/>
+    <w:lsdException w:unhideWhenUsed="0" w:uiPriority="0" w:semiHidden="0" w:name="HTML Code"/>
+    <w:lsdException w:unhideWhenUsed="0" w:uiPriority="0" w:semiHidden="0" w:name="HTML Definition"/>
+    <w:lsdException w:unhideWhenUsed="0" w:uiPriority="0" w:semiHidden="0" w:name="HTML Keyboard"/>
+    <w:lsdException w:unhideWhenUsed="0" w:uiPriority="0" w:semiHidden="0" w:name="HTML Preformatted"/>
+    <w:lsdException w:unhideWhenUsed="0" w:uiPriority="0" w:semiHidden="0" w:name="HTML Sample"/>
+    <w:lsdException w:unhideWhenUsed="0" w:uiPriority="0" w:semiHidden="0" w:name="HTML Typewriter"/>
+    <w:lsdException w:unhideWhenUsed="0" w:uiPriority="0" w:semiHidden="0" w:name="HTML Variable"/>
+    <w:lsdException w:uiPriority="99" w:name="Normal Table"/>
+    <w:lsdException w:unhideWhenUsed="0" w:uiPriority="0" w:semiHidden="0" w:name="annotation subject"/>
+    <w:lsdException w:uiPriority="0" w:name="Table Simple 1"/>
+    <w:lsdException w:uiPriority="0" w:name="Table Simple 2"/>
+    <w:lsdException w:uiPriority="0" w:name="Table Simple 3"/>
+    <w:lsdException w:uiPriority="0" w:name="Table Classic 1"/>
+    <w:lsdException w:uiPriority="0" w:name="Table Classic 2"/>
+    <w:lsdException w:uiPriority="0" w:name="Table Classic 3"/>
+    <w:lsdException w:uiPriority="0" w:name="Table Classic 4"/>
+    <w:lsdException w:uiPriority="0" w:name="Table Colorful 1"/>
+    <w:lsdException w:uiPriority="0" w:name="Table Colorful 2"/>
+    <w:lsdException w:uiPriority="0" w:name="Table Colorful 3"/>
+    <w:lsdException w:uiPriority="0" w:name="Table Columns 1"/>
+    <w:lsdException w:uiPriority="0" w:name="Table Columns 2"/>
+    <w:lsdException w:uiPriority="0" w:name="Table Columns 3"/>
+    <w:lsdException w:uiPriority="0" w:name="Table Columns 4"/>
+    <w:lsdException w:uiPriority="0" w:name="Table Columns 5"/>
+    <w:lsdException w:uiPriority="0" w:name="Table Grid 1"/>
+    <w:lsdException w:uiPriority="0" w:name="Table Grid 2"/>
+    <w:lsdException w:uiPriority="0" w:name="Table Grid 3"/>
+    <w:lsdException w:uiPriority="0" w:name="Table Grid 4"/>
+    <w:lsdException w:uiPriority="0" w:name="Table Grid 5"/>
+    <w:lsdException w:uiPriority="0" w:name="Table Grid 6"/>
+    <w:lsdException w:uiPriority="0" w:name="Table Grid 7"/>
+    <w:lsdException w:uiPriority="0" w:name="Table Grid 8"/>
+    <w:lsdException w:uiPriority="0" w:name="Table List 1"/>
+    <w:lsdException w:uiPriority="0" w:name="Table List 2"/>
+    <w:lsdException w:uiPriority="0" w:name="Table List 3"/>
+    <w:lsdException w:uiPriority="0" w:name="Table List 4"/>
+    <w:lsdException w:uiPriority="0" w:name="Table List 5"/>
+    <w:lsdException w:uiPriority="0" w:name="Table List 6"/>
+    <w:lsdException w:uiPriority="0" w:name="Table List 7"/>
+    <w:lsdException w:uiPriority="0" w:name="Table List 8"/>
+    <w:lsdException w:uiPriority="0" w:name="Table 3D effects 1"/>
+    <w:lsdException w:uiPriority="0" w:name="Table 3D effects 2"/>
+    <w:lsdException w:uiPriority="0" w:name="Table 3D effects 3"/>
+    <w:lsdException w:uiPriority="0" w:name="Table Contemporary"/>
+    <w:lsdException w:uiPriority="0" w:name="Table Elegant"/>
+    <w:lsdException w:uiPriority="0" w:name="Table Professional"/>
+    <w:lsdException w:uiPriority="0" w:name="Table Subtle 1"/>
+    <w:lsdException w:uiPriority="0" w:name="Table Subtle 2"/>
+    <w:lsdException w:uiPriority="0" w:name="Table Web 1"/>
+    <w:lsdException w:uiPriority="0" w:name="Table Web 2"/>
+    <w:lsdException w:uiPriority="0" w:name="Table Web 3"/>
+    <w:lsdException w:unhideWhenUsed="0" w:uiPriority="0" w:semiHidden="0" w:name="Balloon Text"/>
+    <w:lsdException w:unhideWhenUsed="0" w:uiPriority="0" w:semiHidden="0" w:name="Table Grid"/>
+    <w:lsdException w:uiPriority="0" w:name="Table Theme"/>
+    <w:lsdException w:unhideWhenUsed="0" w:uiPriority="60" w:semiHidden="0" w:name="Light Shading"/>
+    <w:lsdException w:unhideWhenUsed="0" w:uiPriority="61" w:semiHidden="0" w:name="Light List"/>
+    <w:lsdException w:unhideWhenUsed="0" w:uiPriority="62" w:semiHidden="0" w:name="Light Grid"/>
+    <w:lsdException w:unhideWhenUsed="0" w:uiPriority="63" w:semiHidden="0" w:name="Medium Shading 1"/>
+    <w:lsdException w:unhideWhenUsed="0" w:uiPriority="64" w:semiHidden="0" w:name="Medium Shading 2"/>
+    <w:lsdException w:unhideWhenUsed="0" w:uiPriority="65" w:semiHidden="0" w:name="Medium List 1"/>
+    <w:lsdException w:unhideWhenUsed="0" w:uiPriority="66" w:semiHidden="0" w:name="Medium List 2"/>
+    <w:lsdException w:unhideWhenUsed="0" w:uiPriority="67" w:semiHidden="0" w:name="Medium Grid 1"/>
+    <w:lsdException w:unhideWhenUsed="0" w:uiPriority="68" w:semiHidden="0" w:name="Medium Grid 2"/>
+    <w:lsdException w:unhideWhenUsed="0" w:uiPriority="69" w:semiHidden="0" w:name="Medium Grid 3"/>
+    <w:lsdException w:unhideWhenUsed="0" w:uiPriority="70" w:semiHidden="0" w:name="Dark List"/>
+    <w:lsdException w:unhideWhenUsed="0" w:uiPriority="71" w:semiHidden="0" w:name="Colorful Shading"/>
+    <w:lsdException w:unhideWhenUsed="0" w:uiPriority="72" w:semiHidden="0" w:name="Colorful List"/>
+    <w:lsdException w:unhideWhenUsed="0" w:uiPriority="73" w:semiHidden="0" w:name="Colorful Grid"/>
+    <w:lsdException w:unhideWhenUsed="0" w:uiPriority="60" w:semiHidden="0" w:name="Light Shading Accent 1"/>
+    <w:lsdException w:unhideWhenUsed="0" w:uiPriority="61" w:semiHidden="0" w:name="Light List Accent 1"/>
+    <w:lsdException w:unhideWhenUsed="0" w:uiPriority="62" w:semiHidden="0" w:name="Light Grid Accent 1"/>
+    <w:lsdException w:unhideWhenUsed="0" w:uiPriority="63" w:semiHidden="0" w:name="Medium Shading 1 Accent 1"/>
+    <w:lsdException w:unhideWhenUsed="0" w:uiPriority="64" w:semiHidden="0" w:name="Medium Shading 2 Accent 1"/>
+    <w:lsdException w:unhideWhenUsed="0" w:uiPriority="65" w:semiHidden="0" w:name="Medium List 1 Accent 1"/>
+    <w:lsdException w:unhideWhenUsed="0" w:uiPriority="66" w:semiHidden="0" w:name="Medium List 2 Accent 1"/>
+    <w:lsdException w:unhideWhenUsed="0" w:uiPriority="67" w:semiHidden="0" w:name="Medium Grid 1 Accent 1"/>
+    <w:lsdException w:unhideWhenUsed="0" w:uiPriority="68" w:semiHidden="0" w:name="Medium Grid 2 Accent 1"/>
+    <w:lsdException w:unhideWhenUsed="0" w:uiPriority="69" w:semiHidden="0" w:name="Medium Grid 3 Accent 1"/>
+    <w:lsdException w:unhideWhenUsed="0" w:uiPriority="70" w:semiHidden="0" w:name="Dark List Accent 1"/>
+    <w:lsdException w:unhideWhenUsed="0" w:uiPriority="71" w:semiHidden="0" w:name="Colorful Shading Accent 1"/>
+    <w:lsdException w:unhideWhenUsed="0" w:uiPriority="72" w:semiHidden="0" w:name="Colorful List Accent 1"/>
+    <w:lsdException w:unhideWhenUsed="0" w:uiPriority="73" w:semiHidden="0" w:name="Colorful Grid Accent 1"/>
+    <w:lsdException w:unhideWhenUsed="0" w:uiPriority="60" w:semiHidden="0" w:name="Light Shading Accent 2"/>
+    <w:lsdException w:unhideWhenUsed="0" w:uiPriority="61" w:semiHidden="0" w:name="Light List Accent 2"/>
+    <w:lsdException w:unhideWhenUsed="0" w:uiPriority="62" w:semiHidden="0" w:name="Light Grid Accent 2"/>
+    <w:lsdException w:unhideWhenUsed="0" w:uiPriority="63" w:semiHidden="0" w:name="Medium Shading 1 Accent 2"/>
+    <w:lsdException w:unhideWhenUsed="0" w:uiPriority="64" w:semiHidden="0" w:name="Medium Shading 2 Accent 2"/>
+    <w:lsdException w:unhideWhenUsed="0" w:uiPriority="65" w:semiHidden="0" w:name="Medium List 1 Accent 2"/>
+    <w:lsdException w:unhideWhenUsed="0" w:uiPriority="66" w:semiHidden="0" w:name="Medium List 2 Accent 2"/>
+    <w:lsdException w:unhideWhenUsed="0" w:uiPriority="67" w:semiHidden="0" w:name="Medium Grid 1 Accent 2"/>
+    <w:lsdException w:unhideWhenUsed="0" w:uiPriority="68" w:semiHidden="0" w:name="Medium Grid 2 Accent 2"/>
+    <w:lsdException w:unhideWhenUsed="0" w:uiPriority="69" w:semiHidden="0" w:name="Medium Grid 3 Accent 2"/>
+    <w:lsdException w:unhideWhenUsed="0" w:uiPriority="70" w:semiHidden="0" w:name="Dark List Accent 2"/>
+    <w:lsdException w:unhideWhenUsed="0" w:uiPriority="71" w:semiHidden="0" w:name="Colorful Shading Accent 2"/>
+    <w:lsdException w:unhideWhenUsed="0" w:uiPriority="72" w:semiHidden="0" w:name="Colorful List Accent 2"/>
+    <w:lsdException w:unhideWhenUsed="0" w:uiPriority="73" w:semiHidden="0" w:name="Colorful Grid Accent 2"/>
+    <w:lsdException w:unhideWhenUsed="0" w:uiPriority="60" w:semiHidden="0" w:name="Light Shading Accent 3"/>
+    <w:lsdException w:unhideWhenUsed="0" w:uiPriority="61" w:semiHidden="0" w:name="Light List Accent 3"/>
+    <w:lsdException w:unhideWhenUsed="0" w:uiPriority="62" w:semiHidden="0" w:name="Light Grid Accent 3"/>
+    <w:lsdException w:unhideWhenUsed="0" w:uiPriority="63" w:semiHidden="0" w:name="Medium Shading 1 Accent 3"/>
+    <w:lsdException w:unhideWhenUsed="0" w:uiPriority="64" w:semiHidden="0" w:name="Medium Shading 2 Accent 3"/>
+    <w:lsdException w:unhideWhenUsed="0" w:uiPriority="65" w:semiHidden="0" w:name="Medium List 1 Accent 3"/>
+    <w:lsdException w:unhideWhenUsed="0" w:uiPriority="66" w:semiHidden="0" w:name="Medium List 2 Accent 3"/>
+    <w:lsdException w:unhideWhenUsed="0" w:uiPriority="67" w:semiHidden="0" w:name="Medium Grid 1 Accent 3"/>
+    <w:lsdException w:unhideWhenUsed="0" w:uiPriority="68" w:semiHidden="0" w:name="Medium Grid 2 Accent 3"/>
+    <w:lsdException w:unhideWhenUsed="0" w:uiPriority="69" w:semiHidden="0" w:name="Medium Grid 3 Accent 3"/>
+    <w:lsdException w:unhideWhenUsed="0" w:uiPriority="70" w:semiHidden="0" w:name="Dark List Accent 3"/>
+    <w:lsdException w:unhideWhenUsed="0" w:uiPriority="71" w:semiHidden="0" w:name="Colorful Shading Accent 3"/>
+    <w:lsdException w:unhideWhenUsed="0" w:uiPriority="72" w:semiHidden="0" w:name="Colorful List Accent 3"/>
+    <w:lsdException w:unhideWhenUsed="0" w:uiPriority="73" w:semiHidden="0" w:name="Colorful Grid Accent 3"/>
+    <w:lsdException w:unhideWhenUsed="0" w:uiPriority="60" w:semiHidden="0" w:name="Light Shading Accent 4"/>
+    <w:lsdException w:unhideWhenUsed="0" w:uiPriority="61" w:semiHidden="0" w:name="Light List Accent 4"/>
+    <w:lsdException w:unhideWhenUsed="0" w:uiPriority="62" w:semiHidden="0" w:name="Light Grid Accent 4"/>
+    <w:lsdException w:unhideWhenUsed="0" w:uiPriority="63" w:semiHidden="0" w:name="Medium Shading 1 Accent 4"/>
+    <w:lsdException w:unhideWhenUsed="0" w:uiPriority="64" w:semiHidden="0" w:name="Medium Shading 2 Accent 4"/>
+    <w:lsdException w:unhideWhenUsed="0" w:uiPriority="65" w:semiHidden="0" w:name="Medium List 1 Accent 4"/>
+    <w:lsdException w:unhideWhenUsed="0" w:uiPriority="66" w:semiHidden="0" w:name="Medium List 2 Accent 4"/>
+    <w:lsdException w:unhideWhenUsed="0" w:uiPriority="67" w:semiHidden="0" w:name="Medium Grid 1 Accent 4"/>
+    <w:lsdException w:unhideWhenUsed="0" w:uiPriority="68" w:semiHidden="0" w:name="Medium Grid 2 Accent 4"/>
+    <w:lsdException w:unhideWhenUsed="0" w:uiPriority="69" w:semiHidden="0" w:name="Medium Grid 3 Accent 4"/>
+    <w:lsdException w:unhideWhenUsed="0" w:uiPriority="70" w:semiHidden="0" w:name="Dark List Accent 4"/>
+    <w:lsdException w:unhideWhenUsed="0" w:uiPriority="71" w:semiHidden="0" w:name="Colorful Shading Accent 4"/>
+    <w:lsdException w:unhideWhenUsed="0" w:uiPriority="72" w:semiHidden="0" w:name="Colorful List Accent 4"/>
+    <w:lsdException w:unhideWhenUsed="0" w:uiPriority="73" w:semiHidden="0" w:name="Colorful Grid Accent 4"/>
+    <w:lsdException w:unhideWhenUsed="0" w:uiPriority="60" w:semiHidden="0" w:name="Light Shading Accent 5"/>
+    <w:lsdException w:unhideWhenUsed="0" w:uiPriority="61" w:semiHidden="0" w:name="Light List Accent 5"/>
+    <w:lsdException w:unhideWhenUsed="0" w:uiPriority="62" w:semiHidden="0" w:name="Light Grid Accent 5"/>
+    <w:lsdException w:unhideWhenUsed="0" w:uiPriority="63" w:semiHidden="0" w:name="Medium Shading 1 Accent 5"/>
+    <w:lsdException w:unhideWhenUsed="0" w:uiPriority="64" w:semiHidden="0" w:name="Medium Shading 2 Accent 5"/>
+    <w:lsdException w:unhideWhenUsed="0" w:uiPriority="65" w:semiHidden="0" w:name="Medium List 1 Accent 5"/>
+    <w:lsdException w:unhideWhenUsed="0" w:uiPriority="66" w:semiHidden="0" w:name="Medium List 2 Accent 5"/>
+    <w:lsdException w:unhideWhenUsed="0" w:uiPriority="67" w:semiHidden="0" w:name="Medium Grid 1 Accent 5"/>
+    <w:lsdException w:unhideWhenUsed="0" w:uiPriority="68" w:semiHidden="0" w:name="Medium Grid 2 Accent 5"/>
+    <w:lsdException w:unhideWhenUsed="0" w:uiPriority="69" w:semiHidden="0" w:name="Medium Grid 3 Accent 5"/>
+    <w:lsdException w:unhideWhenUsed="0" w:uiPriority="70" w:semiHidden="0" w:name="Dark List Accent 5"/>
+    <w:lsdException w:unhideWhenUsed="0" w:uiPriority="71" w:semiHidden="0" w:name="Colorful Shading Accent 5"/>
+    <w:lsdException w:unhideWhenUsed="0" w:uiPriority="72" w:semiHidden="0" w:name="Colorful List Accent 5"/>
+    <w:lsdException w:unhideWhenUsed="0" w:uiPriority="73" w:semiHidden="0" w:name="Colorful Grid Accent 5"/>
+    <w:lsdException w:unhideWhenUsed="0" w:uiPriority="60" w:semiHidden="0" w:name="Light Shading Accent 6"/>
+    <w:lsdException w:unhideWhenUsed="0" w:uiPriority="61" w:semiHidden="0" w:name="Light List Accent 6"/>
+    <w:lsdException w:unhideWhenUsed="0" w:uiPriority="62" w:semiHidden="0" w:name="Light Grid Accent 6"/>
+    <w:lsdException w:unhideWhenUsed="0" w:uiPriority="63" w:semiHidden="0" w:name="Medium Shading 1 Accent 6"/>
+    <w:lsdException w:unhideWhenUsed="0" w:uiPriority="64" w:semiHidden="0" w:name="Medium Shading 2 Accent 6"/>
+    <w:lsdException w:unhideWhenUsed="0" w:uiPriority="65" w:semiHidden="0" w:name="Medium List 1 Accent 6"/>
+    <w:lsdException w:unhideWhenUsed="0" w:uiPriority="66" w:semiHidden="0" w:name="Medium List 2 Accent 6"/>
+    <w:lsdException w:unhideWhenUsed="0" w:uiPriority="67" w:semiHidden="0" w:name="Medium Grid 1 Accent 6"/>
+    <w:lsdException w:unhideWhenUsed="0" w:uiPriority="68" w:semiHidden="0" w:name="Medium Grid 2 Accent 6"/>
+    <w:lsdException w:unhideWhenUsed="0" w:uiPriority="69" w:semiHidden="0" w:name="Medium Grid 3 Accent 6"/>
+    <w:lsdException w:unhideWhenUsed="0" w:uiPriority="70" w:semiHidden="0" w:name="Dark List Accent 6"/>
+    <w:lsdException w:unhideWhenUsed="0" w:uiPriority="71" w:semiHidden="0" w:name="Colorful Shading Accent 6"/>
+    <w:lsdException w:unhideWhenUsed="0" w:uiPriority="72" w:semiHidden="0" w:name="Colorful List Accent 6"/>
+    <w:lsdException w:unhideWhenUsed="0" w:uiPriority="73" w:semiHidden="0" w:name="Colorful Grid Accent 6"/>
   </w:latentStyles>
-  <w:style w:type="paragraph" w:default="1" w:styleId="Normal">
+  <w:style w:type="paragraph" w:default="1" w:styleId="1">
     <w:name w:val="Normal"/>
+    <w:uiPriority w:val="0"/>
     <w:pPr>
-      <w:spacing w:line="276" w:lineRule="auto"/>
+      <w:spacing w:after="160" w:line="276" w:lineRule="auto"/>
     </w:pPr>
     <w:rPr>
-      <w:rFonts w:ascii="Arial" w:eastAsia="Arial" w:hAnsi="Arial" w:cs="Arial"/>
+      <w:rFonts w:ascii="Arial" w:hAnsi="Arial" w:eastAsia="Arial" w:cs="Arial"/>
       <w:sz w:val="22"/>
       <w:szCs w:val="22"/>
-      <w:lang w:val="en"/>
+      <w:lang w:val="en" w:eastAsia="en-US" w:bidi="ar-SA"/>
     </w:rPr>
   </w:style>
-  <w:style w:type="paragraph" w:styleId="Heading1">
+  <w:style w:type="paragraph" w:styleId="2">
     <w:name w:val="heading 1"/>
-    <w:basedOn w:val="Normal"/>
-    <w:next w:val="Normal"/>
+    <w:basedOn w:val="1"/>
+    <w:next w:val="1"/>
     <w:qFormat/>
+    <w:uiPriority w:val="0"/>
     <w:pPr>
       <w:keepNext/>
       <w:keepLines/>
@@ -5269,16 +5733,17 @@
       <w:outlineLvl w:val="0"/>
     </w:pPr>
     <w:rPr>
-      <w:rFonts w:ascii="Trebuchet MS" w:eastAsia="Trebuchet MS" w:hAnsi="Trebuchet MS" w:cs="Trebuchet MS"/>
+      <w:rFonts w:ascii="Trebuchet MS" w:hAnsi="Trebuchet MS" w:eastAsia="Trebuchet MS" w:cs="Trebuchet MS"/>
       <w:sz w:val="32"/>
       <w:szCs w:val="32"/>
     </w:rPr>
   </w:style>
-  <w:style w:type="paragraph" w:styleId="Heading2">
+  <w:style w:type="paragraph" w:styleId="3">
     <w:name w:val="heading 2"/>
-    <w:basedOn w:val="Normal"/>
-    <w:next w:val="Normal"/>
+    <w:basedOn w:val="1"/>
+    <w:next w:val="1"/>
     <w:qFormat/>
+    <w:uiPriority w:val="0"/>
     <w:pPr>
       <w:keepNext/>
       <w:keepLines/>
@@ -5286,17 +5751,18 @@
       <w:outlineLvl w:val="1"/>
     </w:pPr>
     <w:rPr>
-      <w:rFonts w:ascii="Trebuchet MS" w:eastAsia="Trebuchet MS" w:hAnsi="Trebuchet MS" w:cs="Trebuchet MS"/>
+      <w:rFonts w:ascii="Trebuchet MS" w:hAnsi="Trebuchet MS" w:eastAsia="Trebuchet MS" w:cs="Trebuchet MS"/>
       <w:b/>
       <w:sz w:val="26"/>
       <w:szCs w:val="26"/>
     </w:rPr>
   </w:style>
-  <w:style w:type="paragraph" w:styleId="Heading3">
+  <w:style w:type="paragraph" w:styleId="4">
     <w:name w:val="heading 3"/>
-    <w:basedOn w:val="Normal"/>
-    <w:next w:val="Normal"/>
+    <w:basedOn w:val="1"/>
+    <w:next w:val="1"/>
     <w:qFormat/>
+    <w:uiPriority w:val="0"/>
     <w:pPr>
       <w:keepNext/>
       <w:keepLines/>
@@ -5304,26 +5770,27 @@
       <w:outlineLvl w:val="2"/>
     </w:pPr>
     <w:rPr>
-      <w:rFonts w:ascii="Trebuchet MS" w:eastAsia="Trebuchet MS" w:hAnsi="Trebuchet MS" w:cs="Trebuchet MS"/>
+      <w:rFonts w:ascii="Trebuchet MS" w:hAnsi="Trebuchet MS" w:eastAsia="Trebuchet MS" w:cs="Trebuchet MS"/>
       <w:b/>
       <w:color w:val="666666"/>
       <w:sz w:val="24"/>
       <w:szCs w:val="24"/>
     </w:rPr>
   </w:style>
-  <w:style w:type="character" w:default="1" w:styleId="DefaultParagraphFont">
+  <w:style w:type="character" w:default="1" w:styleId="7">
     <w:name w:val="Default Paragraph Font"/>
-    <w:uiPriority w:val="1"/>
     <w:semiHidden/>
     <w:unhideWhenUsed/>
+    <w:qFormat/>
+    <w:uiPriority w:val="1"/>
   </w:style>
-  <w:style w:type="table" w:default="1" w:styleId="TableNormal">
+  <w:style w:type="table" w:default="1" w:styleId="8">
     <w:name w:val="Normal Table"/>
-    <w:uiPriority w:val="99"/>
     <w:semiHidden/>
     <w:unhideWhenUsed/>
+    <w:uiPriority w:val="99"/>
     <w:tblPr>
-      <w:tblInd w:w="0" w:type="dxa"/>
+      <w:tblLayout w:type="fixed"/>
       <w:tblCellMar>
         <w:top w:w="0" w:type="dxa"/>
         <w:left w:w="108" w:type="dxa"/>
@@ -5332,34 +5799,32 @@
       </w:tblCellMar>
     </w:tblPr>
   </w:style>
-  <w:style w:type="numbering" w:default="1" w:styleId="NoList">
-    <w:name w:val="No List"/>
-    <w:uiPriority w:val="99"/>
-    <w:semiHidden/>
-    <w:unhideWhenUsed/>
-  </w:style>
-  <w:style w:type="paragraph" w:styleId="NormalWeb">
+  <w:style w:type="paragraph" w:styleId="5">
     <w:name w:val="Normal (Web)"/>
+    <w:qFormat/>
+    <w:uiPriority w:val="0"/>
     <w:pPr>
-      <w:spacing w:beforeAutospacing="1" w:after="0" w:afterAutospacing="1"/>
+      <w:spacing w:beforeAutospacing="1" w:after="0" w:afterAutospacing="1" w:line="259" w:lineRule="auto"/>
     </w:pPr>
     <w:rPr>
+      <w:rFonts w:ascii="Times New Roman" w:hAnsi="Times New Roman" w:eastAsia="SimSun" w:cs="Times New Roman"/>
       <w:sz w:val="24"/>
       <w:szCs w:val="24"/>
-      <w:lang w:eastAsia="zh-CN"/>
+      <w:lang w:val="en-US" w:eastAsia="zh-CN" w:bidi="ar-SA"/>
     </w:rPr>
   </w:style>
-  <w:style w:type="paragraph" w:styleId="Title">
+  <w:style w:type="paragraph" w:styleId="6">
     <w:name w:val="Title"/>
-    <w:basedOn w:val="Normal"/>
-    <w:next w:val="Normal"/>
+    <w:basedOn w:val="1"/>
+    <w:next w:val="1"/>
+    <w:uiPriority w:val="0"/>
     <w:pPr>
       <w:keepNext/>
       <w:keepLines/>
       <w:spacing w:after="0"/>
     </w:pPr>
     <w:rPr>
-      <w:rFonts w:ascii="Trebuchet MS" w:eastAsia="Trebuchet MS" w:hAnsi="Trebuchet MS" w:cs="Trebuchet MS"/>
+      <w:rFonts w:ascii="Trebuchet MS" w:hAnsi="Trebuchet MS" w:eastAsia="Trebuchet MS" w:cs="Trebuchet MS"/>
       <w:sz w:val="42"/>
       <w:szCs w:val="42"/>
     </w:rPr>
@@ -5619,7 +6084,6 @@
     </a:fmtScheme>
   </a:themeElements>
   <a:objectDefaults/>
-  <a:extraClrSchemeLst/>
 </a:theme>
 </file>
 

</xml_diff>